<commit_message>
Pre-Processing (Implementation and Report) is DONE.
</commit_message>
<xml_diff>
--- a/Milestone 1/Milestone 1 Report.docx
+++ b/Milestone 1/Milestone 1 Report.docx
@@ -33,6 +33,7 @@
           <w:numId w:val="1"/>
         </w:numPr>
         <w:spacing w:line="360" w:lineRule="auto"/>
+        <w:ind w:left="0"/>
         <w:rPr>
           <w:b/>
           <w:bCs/>
@@ -49,7 +50,7 @@
           <w:szCs w:val="36"/>
           <w:u w:val="single"/>
         </w:rPr>
-        <w:t>Pre-processing techniques:</w:t>
+        <w:t>Dataset Analysis:</w:t>
       </w:r>
     </w:p>
     <w:p>
@@ -57,166 +58,107 @@
         <w:pStyle w:val="ListParagraph"/>
         <w:numPr>
           <w:ilvl w:val="0"/>
-          <w:numId w:val="2"/>
+          <w:numId w:val="1"/>
         </w:numPr>
         <w:spacing w:line="360" w:lineRule="auto"/>
-        <w:rPr>
-          <w:sz w:val="32"/>
-          <w:szCs w:val="32"/>
-        </w:rPr>
-      </w:pPr>
-      <w:r>
-        <w:rPr>
-          <w:sz w:val="32"/>
-          <w:szCs w:val="32"/>
-        </w:rPr>
-        <w:t>D</w:t>
-      </w:r>
-      <w:r>
-        <w:rPr>
-          <w:sz w:val="32"/>
-          <w:szCs w:val="32"/>
-        </w:rPr>
-        <w:t>iscard</w:t>
-      </w:r>
-      <w:r>
-        <w:rPr>
-          <w:sz w:val="32"/>
-          <w:szCs w:val="32"/>
-        </w:rPr>
-        <w:t>ing u</w:t>
-      </w:r>
-      <w:r>
-        <w:rPr>
-          <w:sz w:val="32"/>
-          <w:szCs w:val="32"/>
-        </w:rPr>
-        <w:t>nnecessary</w:t>
-      </w:r>
-      <w:r>
-        <w:rPr>
-          <w:sz w:val="32"/>
-          <w:szCs w:val="32"/>
-        </w:rPr>
-        <w:t xml:space="preserve"> features:</w:t>
-      </w:r>
-    </w:p>
-    <w:p>
-      <w:pPr>
-        <w:pStyle w:val="ListParagraph"/>
-        <w:spacing w:line="360" w:lineRule="auto"/>
-        <w:ind w:left="1080"/>
-        <w:rPr>
-          <w:sz w:val="32"/>
-          <w:szCs w:val="32"/>
-        </w:rPr>
-      </w:pPr>
-      <w:r>
-        <w:rPr>
-          <w:sz w:val="32"/>
-          <w:szCs w:val="32"/>
-        </w:rPr>
-        <w:t>- id</w:t>
-      </w:r>
-    </w:p>
-    <w:p>
-      <w:pPr>
-        <w:pStyle w:val="ListParagraph"/>
-        <w:spacing w:line="360" w:lineRule="auto"/>
-        <w:ind w:left="1080"/>
-        <w:rPr>
-          <w:sz w:val="32"/>
-          <w:szCs w:val="32"/>
-        </w:rPr>
-      </w:pPr>
-      <w:r>
-        <w:rPr>
-          <w:sz w:val="32"/>
-          <w:szCs w:val="32"/>
-        </w:rPr>
-        <w:t xml:space="preserve">- </w:t>
-      </w:r>
-      <w:proofErr w:type="spellStart"/>
-      <w:r>
-        <w:rPr>
-          <w:sz w:val="32"/>
-          <w:szCs w:val="32"/>
-        </w:rPr>
-        <w:t>track_name</w:t>
-      </w:r>
-      <w:proofErr w:type="spellEnd"/>
-    </w:p>
-    <w:p>
-      <w:pPr>
-        <w:pStyle w:val="ListParagraph"/>
-        <w:spacing w:line="360" w:lineRule="auto"/>
-        <w:ind w:left="1080"/>
-        <w:rPr>
-          <w:sz w:val="32"/>
-          <w:szCs w:val="32"/>
-        </w:rPr>
-      </w:pPr>
-      <w:r>
-        <w:rPr>
-          <w:sz w:val="32"/>
-          <w:szCs w:val="32"/>
-        </w:rPr>
-        <w:t>- currency</w:t>
-      </w:r>
-    </w:p>
-    <w:p>
-      <w:pPr>
-        <w:pStyle w:val="ListParagraph"/>
-        <w:spacing w:line="360" w:lineRule="auto"/>
-        <w:ind w:left="1080"/>
-        <w:rPr>
-          <w:sz w:val="32"/>
-          <w:szCs w:val="32"/>
-        </w:rPr>
-      </w:pPr>
-      <w:r>
-        <w:rPr>
-          <w:sz w:val="32"/>
-          <w:szCs w:val="32"/>
-        </w:rPr>
-        <w:t xml:space="preserve">- </w:t>
-      </w:r>
-      <w:proofErr w:type="spellStart"/>
-      <w:r>
-        <w:rPr>
-          <w:sz w:val="32"/>
-          <w:szCs w:val="32"/>
-        </w:rPr>
-        <w:t>ver</w:t>
-      </w:r>
-      <w:proofErr w:type="spellEnd"/>
+        <w:ind w:left="360"/>
+        <w:rPr>
+          <w:sz w:val="28"/>
+          <w:szCs w:val="28"/>
+        </w:rPr>
+      </w:pPr>
+      <w:r>
+        <w:rPr>
+          <w:sz w:val="28"/>
+          <w:szCs w:val="28"/>
+        </w:rPr>
+        <w:t>R</w:t>
+      </w:r>
+      <w:r>
+        <w:rPr>
+          <w:sz w:val="28"/>
+          <w:szCs w:val="28"/>
+        </w:rPr>
+        <w:t>ows</w:t>
+      </w:r>
+      <w:r>
+        <w:rPr>
+          <w:sz w:val="28"/>
+          <w:szCs w:val="28"/>
+        </w:rPr>
+        <w:t xml:space="preserve"> count</w:t>
+      </w:r>
+      <w:r>
+        <w:rPr>
+          <w:sz w:val="28"/>
+          <w:szCs w:val="28"/>
+        </w:rPr>
+        <w:t xml:space="preserve"> = </w:t>
+      </w:r>
+      <w:r>
+        <w:rPr>
+          <w:sz w:val="28"/>
+          <w:szCs w:val="28"/>
+        </w:rPr>
+        <w:t>4801 entries</w:t>
+      </w:r>
     </w:p>
     <w:p>
       <w:pPr>
         <w:pStyle w:val="ListParagraph"/>
         <w:numPr>
           <w:ilvl w:val="0"/>
-          <w:numId w:val="2"/>
+          <w:numId w:val="1"/>
         </w:numPr>
         <w:spacing w:line="360" w:lineRule="auto"/>
-        <w:rPr>
-          <w:sz w:val="32"/>
-          <w:szCs w:val="32"/>
-        </w:rPr>
-      </w:pPr>
-      <w:r>
-        <w:rPr>
-          <w:sz w:val="32"/>
-          <w:szCs w:val="32"/>
-        </w:rPr>
-        <w:t>Dropping the records with null values</w:t>
-      </w:r>
-    </w:p>
-    <w:p>
-      <w:pPr>
-        <w:pStyle w:val="ListParagraph"/>
-        <w:spacing w:line="360" w:lineRule="auto"/>
-        <w:ind w:left="1080"/>
+        <w:ind w:left="360"/>
+        <w:rPr>
+          <w:sz w:val="28"/>
+          <w:szCs w:val="28"/>
+        </w:rPr>
+      </w:pPr>
+      <w:r>
+        <w:rPr>
+          <w:sz w:val="28"/>
+          <w:szCs w:val="28"/>
+        </w:rPr>
+        <w:t>C</w:t>
+      </w:r>
+      <w:r>
+        <w:rPr>
+          <w:sz w:val="28"/>
+          <w:szCs w:val="28"/>
+        </w:rPr>
+        <w:t>olumns</w:t>
+      </w:r>
+      <w:r>
+        <w:rPr>
+          <w:sz w:val="28"/>
+          <w:szCs w:val="28"/>
+        </w:rPr>
+        <w:t xml:space="preserve"> count</w:t>
+      </w:r>
+      <w:r>
+        <w:rPr>
+          <w:sz w:val="28"/>
+          <w:szCs w:val="28"/>
+        </w:rPr>
+        <w:t xml:space="preserve"> = </w:t>
+      </w:r>
+      <w:r>
+        <w:rPr>
+          <w:sz w:val="28"/>
+          <w:szCs w:val="28"/>
+        </w:rPr>
+        <w:t>16 columns</w:t>
+      </w:r>
+    </w:p>
+    <w:p>
+      <w:pPr>
+        <w:pStyle w:val="ListParagraph"/>
+        <w:spacing w:line="360" w:lineRule="auto"/>
+        <w:ind w:left="0"/>
+        <w:jc w:val="center"/>
         <w:rPr>
           <w:sz w:val="32"/>
           <w:szCs w:val="32"/>
@@ -229,10 +171,10 @@
           <w:szCs w:val="32"/>
         </w:rPr>
         <w:drawing>
-          <wp:inline distT="0" distB="0" distL="0" distR="0" wp14:anchorId="6251F0C1" wp14:editId="7C8DF81F">
-            <wp:extent cx="5429250" cy="523875"/>
-            <wp:effectExtent l="0" t="0" r="0" b="9525"/>
-            <wp:docPr id="1" name="Picture 1"/>
+          <wp:inline distT="0" distB="0" distL="0" distR="0" wp14:anchorId="6C02F8D1" wp14:editId="07C8BBC8">
+            <wp:extent cx="2695575" cy="3086100"/>
+            <wp:effectExtent l="0" t="0" r="9525" b="0"/>
+            <wp:docPr id="3" name="Picture 3"/>
             <wp:cNvGraphicFramePr>
               <a:graphicFrameLocks xmlns:a="http://schemas.openxmlformats.org/drawingml/2006/main" noChangeAspect="1"/>
             </wp:cNvGraphicFramePr>
@@ -240,13 +182,13 @@
               <a:graphicData uri="http://schemas.openxmlformats.org/drawingml/2006/picture">
                 <pic:pic xmlns:pic="http://schemas.openxmlformats.org/drawingml/2006/picture">
                   <pic:nvPicPr>
-                    <pic:cNvPr id="0" name="Picture 1"/>
+                    <pic:cNvPr id="0" name="Picture 2"/>
                     <pic:cNvPicPr>
                       <a:picLocks noChangeAspect="1" noChangeArrowheads="1"/>
                     </pic:cNvPicPr>
                   </pic:nvPicPr>
                   <pic:blipFill>
-                    <a:blip r:embed="rId5">
+                    <a:blip r:embed="rId6">
                       <a:extLst>
                         <a:ext uri="{28A0092B-C50C-407E-A947-70E740481C1C}">
                           <a14:useLocalDpi xmlns:a14="http://schemas.microsoft.com/office/drawing/2010/main" val="0"/>
@@ -261,7 +203,7 @@
                   <pic:spPr bwMode="auto">
                     <a:xfrm>
                       <a:off x="0" y="0"/>
-                      <a:ext cx="5429250" cy="523875"/>
+                      <a:ext cx="2695575" cy="3086100"/>
                     </a:xfrm>
                     <a:prstGeom prst="rect">
                       <a:avLst/>
@@ -281,77 +223,2581 @@
     <w:p>
       <w:pPr>
         <w:pStyle w:val="ListParagraph"/>
+        <w:spacing w:line="360" w:lineRule="auto"/>
+        <w:ind w:left="360"/>
+        <w:jc w:val="center"/>
+        <w:rPr>
+          <w:sz w:val="28"/>
+          <w:szCs w:val="28"/>
+        </w:rPr>
+      </w:pPr>
+    </w:p>
+    <w:p>
+      <w:pPr>
+        <w:pStyle w:val="ListParagraph"/>
+        <w:numPr>
+          <w:ilvl w:val="0"/>
+          <w:numId w:val="1"/>
+        </w:numPr>
+        <w:spacing w:line="360" w:lineRule="auto"/>
+        <w:ind w:left="360"/>
+        <w:rPr>
+          <w:sz w:val="28"/>
+          <w:szCs w:val="28"/>
+        </w:rPr>
+      </w:pPr>
+      <w:r>
+        <w:rPr>
+          <w:sz w:val="28"/>
+          <w:szCs w:val="28"/>
+        </w:rPr>
+        <w:t>Necessary c</w:t>
+      </w:r>
+      <w:r>
+        <w:rPr>
+          <w:sz w:val="28"/>
+          <w:szCs w:val="28"/>
+        </w:rPr>
+        <w:t xml:space="preserve">ategorical features: </w:t>
+      </w:r>
+    </w:p>
+    <w:p>
+      <w:pPr>
+        <w:pStyle w:val="ListParagraph"/>
+        <w:numPr>
+          <w:ilvl w:val="0"/>
+          <w:numId w:val="3"/>
+        </w:numPr>
+        <w:spacing w:line="360" w:lineRule="auto"/>
+        <w:ind w:left="720"/>
+        <w:rPr>
+          <w:sz w:val="28"/>
+          <w:szCs w:val="28"/>
+        </w:rPr>
+      </w:pPr>
+      <w:r>
+        <w:rPr>
+          <w:sz w:val="28"/>
+          <w:szCs w:val="28"/>
+        </w:rPr>
+        <w:t>‘</w:t>
+      </w:r>
+      <w:proofErr w:type="spellStart"/>
+      <w:r>
+        <w:rPr>
+          <w:sz w:val="28"/>
+          <w:szCs w:val="28"/>
+        </w:rPr>
+        <w:t>prime_genre</w:t>
+      </w:r>
+      <w:proofErr w:type="spellEnd"/>
+      <w:r>
+        <w:rPr>
+          <w:sz w:val="28"/>
+          <w:szCs w:val="28"/>
+        </w:rPr>
+        <w:t>’ with unique categories:</w:t>
+      </w:r>
+    </w:p>
+    <w:p>
+      <w:pPr>
+        <w:pStyle w:val="ListParagraph"/>
+        <w:spacing w:line="360" w:lineRule="auto"/>
+        <w:jc w:val="center"/>
+        <w:rPr>
+          <w:sz w:val="28"/>
+          <w:szCs w:val="28"/>
+        </w:rPr>
+      </w:pPr>
+      <w:r>
+        <w:rPr>
+          <w:noProof/>
+          <w:sz w:val="28"/>
+          <w:szCs w:val="28"/>
+        </w:rPr>
+        <w:drawing>
+          <wp:inline distT="0" distB="0" distL="0" distR="0" wp14:anchorId="4C0F8D3F" wp14:editId="394CE0AB">
+            <wp:extent cx="5743575" cy="1057275"/>
+            <wp:effectExtent l="0" t="0" r="9525" b="9525"/>
+            <wp:docPr id="5" name="Picture 5"/>
+            <wp:cNvGraphicFramePr>
+              <a:graphicFrameLocks xmlns:a="http://schemas.openxmlformats.org/drawingml/2006/main" noChangeAspect="1"/>
+            </wp:cNvGraphicFramePr>
+            <a:graphic xmlns:a="http://schemas.openxmlformats.org/drawingml/2006/main">
+              <a:graphicData uri="http://schemas.openxmlformats.org/drawingml/2006/picture">
+                <pic:pic xmlns:pic="http://schemas.openxmlformats.org/drawingml/2006/picture">
+                  <pic:nvPicPr>
+                    <pic:cNvPr id="0" name="Picture 4"/>
+                    <pic:cNvPicPr>
+                      <a:picLocks noChangeAspect="1" noChangeArrowheads="1"/>
+                    </pic:cNvPicPr>
+                  </pic:nvPicPr>
+                  <pic:blipFill>
+                    <a:blip r:embed="rId7">
+                      <a:extLst>
+                        <a:ext uri="{28A0092B-C50C-407E-A947-70E740481C1C}">
+                          <a14:useLocalDpi xmlns:a14="http://schemas.microsoft.com/office/drawing/2010/main" val="0"/>
+                        </a:ext>
+                      </a:extLst>
+                    </a:blip>
+                    <a:srcRect/>
+                    <a:stretch>
+                      <a:fillRect/>
+                    </a:stretch>
+                  </pic:blipFill>
+                  <pic:spPr bwMode="auto">
+                    <a:xfrm>
+                      <a:off x="0" y="0"/>
+                      <a:ext cx="5743575" cy="1057275"/>
+                    </a:xfrm>
+                    <a:prstGeom prst="rect">
+                      <a:avLst/>
+                    </a:prstGeom>
+                    <a:noFill/>
+                    <a:ln>
+                      <a:noFill/>
+                    </a:ln>
+                  </pic:spPr>
+                </pic:pic>
+              </a:graphicData>
+            </a:graphic>
+          </wp:inline>
+        </w:drawing>
+      </w:r>
+    </w:p>
+    <w:p>
+      <w:pPr>
+        <w:pStyle w:val="ListParagraph"/>
+        <w:numPr>
+          <w:ilvl w:val="0"/>
+          <w:numId w:val="3"/>
+        </w:numPr>
+        <w:spacing w:line="360" w:lineRule="auto"/>
+        <w:ind w:left="720"/>
+        <w:rPr>
+          <w:sz w:val="28"/>
+          <w:szCs w:val="28"/>
+        </w:rPr>
+      </w:pPr>
+      <w:r>
+        <w:rPr>
+          <w:sz w:val="28"/>
+          <w:szCs w:val="28"/>
+        </w:rPr>
+        <w:t>‘</w:t>
+      </w:r>
+      <w:proofErr w:type="spellStart"/>
+      <w:r>
+        <w:rPr>
+          <w:sz w:val="28"/>
+          <w:szCs w:val="28"/>
+        </w:rPr>
+        <w:t>cont_rating</w:t>
+      </w:r>
+      <w:proofErr w:type="spellEnd"/>
+      <w:r>
+        <w:rPr>
+          <w:sz w:val="28"/>
+          <w:szCs w:val="28"/>
+        </w:rPr>
+        <w:t xml:space="preserve">’ </w:t>
+      </w:r>
+      <w:r>
+        <w:rPr>
+          <w:sz w:val="28"/>
+          <w:szCs w:val="28"/>
+        </w:rPr>
+        <w:t>with unique categories:</w:t>
+      </w:r>
+    </w:p>
+    <w:p>
+      <w:pPr>
+        <w:pStyle w:val="ListParagraph"/>
+        <w:spacing w:line="360" w:lineRule="auto"/>
+        <w:rPr>
+          <w:sz w:val="28"/>
+          <w:szCs w:val="28"/>
+        </w:rPr>
+      </w:pPr>
+      <w:r>
+        <w:rPr>
+          <w:noProof/>
+          <w:sz w:val="28"/>
+          <w:szCs w:val="28"/>
+        </w:rPr>
+        <w:drawing>
+          <wp:inline distT="0" distB="0" distL="0" distR="0" wp14:anchorId="4584A588" wp14:editId="07C29C23">
+            <wp:extent cx="3838575" cy="266700"/>
+            <wp:effectExtent l="0" t="0" r="9525" b="0"/>
+            <wp:docPr id="6" name="Picture 6"/>
+            <wp:cNvGraphicFramePr>
+              <a:graphicFrameLocks xmlns:a="http://schemas.openxmlformats.org/drawingml/2006/main" noChangeAspect="1"/>
+            </wp:cNvGraphicFramePr>
+            <a:graphic xmlns:a="http://schemas.openxmlformats.org/drawingml/2006/main">
+              <a:graphicData uri="http://schemas.openxmlformats.org/drawingml/2006/picture">
+                <pic:pic xmlns:pic="http://schemas.openxmlformats.org/drawingml/2006/picture">
+                  <pic:nvPicPr>
+                    <pic:cNvPr id="0" name="Picture 5"/>
+                    <pic:cNvPicPr>
+                      <a:picLocks noChangeAspect="1" noChangeArrowheads="1"/>
+                    </pic:cNvPicPr>
+                  </pic:nvPicPr>
+                  <pic:blipFill>
+                    <a:blip r:embed="rId8">
+                      <a:extLst>
+                        <a:ext uri="{28A0092B-C50C-407E-A947-70E740481C1C}">
+                          <a14:useLocalDpi xmlns:a14="http://schemas.microsoft.com/office/drawing/2010/main" val="0"/>
+                        </a:ext>
+                      </a:extLst>
+                    </a:blip>
+                    <a:srcRect/>
+                    <a:stretch>
+                      <a:fillRect/>
+                    </a:stretch>
+                  </pic:blipFill>
+                  <pic:spPr bwMode="auto">
+                    <a:xfrm>
+                      <a:off x="0" y="0"/>
+                      <a:ext cx="3838575" cy="266700"/>
+                    </a:xfrm>
+                    <a:prstGeom prst="rect">
+                      <a:avLst/>
+                    </a:prstGeom>
+                    <a:noFill/>
+                    <a:ln>
+                      <a:noFill/>
+                    </a:ln>
+                  </pic:spPr>
+                </pic:pic>
+              </a:graphicData>
+            </a:graphic>
+          </wp:inline>
+        </w:drawing>
+      </w:r>
+    </w:p>
+    <w:p>
+      <w:pPr>
+        <w:pStyle w:val="ListParagraph"/>
+        <w:spacing w:line="360" w:lineRule="auto"/>
+        <w:ind w:left="1080"/>
+        <w:rPr>
+          <w:sz w:val="28"/>
+          <w:szCs w:val="28"/>
+        </w:rPr>
+      </w:pPr>
+    </w:p>
+    <w:p>
+      <w:pPr>
+        <w:pStyle w:val="ListParagraph"/>
+        <w:numPr>
+          <w:ilvl w:val="0"/>
+          <w:numId w:val="1"/>
+        </w:numPr>
+        <w:spacing w:line="360" w:lineRule="auto"/>
+        <w:ind w:left="0"/>
+        <w:rPr>
+          <w:b/>
+          <w:bCs/>
+          <w:sz w:val="36"/>
+          <w:szCs w:val="36"/>
+          <w:u w:val="single"/>
+        </w:rPr>
+      </w:pPr>
+      <w:r>
+        <w:rPr>
+          <w:b/>
+          <w:bCs/>
+          <w:sz w:val="36"/>
+          <w:szCs w:val="36"/>
+          <w:u w:val="single"/>
+        </w:rPr>
+        <w:lastRenderedPageBreak/>
+        <w:t>Pre-processing techniques:</w:t>
+      </w:r>
+    </w:p>
+    <w:p>
+      <w:pPr>
+        <w:pStyle w:val="ListParagraph"/>
         <w:numPr>
           <w:ilvl w:val="0"/>
           <w:numId w:val="2"/>
         </w:numPr>
         <w:spacing w:line="360" w:lineRule="auto"/>
-        <w:rPr>
-          <w:sz w:val="32"/>
-          <w:szCs w:val="32"/>
-        </w:rPr>
-      </w:pPr>
-      <w:r>
-        <w:rPr>
-          <w:sz w:val="32"/>
-          <w:szCs w:val="32"/>
-        </w:rPr>
-        <w:t>Process the categorical data using One-Hot Encoder:</w:t>
-      </w:r>
-    </w:p>
-    <w:p>
-      <w:pPr>
-        <w:pStyle w:val="ListParagraph"/>
-        <w:spacing w:line="360" w:lineRule="auto"/>
-        <w:ind w:left="1080"/>
-        <w:rPr>
-          <w:sz w:val="32"/>
-          <w:szCs w:val="32"/>
-        </w:rPr>
-      </w:pPr>
-      <w:r>
-        <w:rPr>
-          <w:sz w:val="32"/>
-          <w:szCs w:val="32"/>
-        </w:rPr>
-        <w:t xml:space="preserve">- </w:t>
+        <w:ind w:left="0"/>
+        <w:rPr>
+          <w:b/>
+          <w:bCs/>
+          <w:sz w:val="28"/>
+          <w:szCs w:val="28"/>
+        </w:rPr>
+      </w:pPr>
+      <w:r>
+        <w:rPr>
+          <w:b/>
+          <w:bCs/>
+          <w:sz w:val="28"/>
+          <w:szCs w:val="28"/>
+        </w:rPr>
+        <w:t>D</w:t>
+      </w:r>
+      <w:r>
+        <w:rPr>
+          <w:b/>
+          <w:bCs/>
+          <w:sz w:val="28"/>
+          <w:szCs w:val="28"/>
+        </w:rPr>
+        <w:t>iscard</w:t>
+      </w:r>
+      <w:r>
+        <w:rPr>
+          <w:b/>
+          <w:bCs/>
+          <w:sz w:val="28"/>
+          <w:szCs w:val="28"/>
+        </w:rPr>
+        <w:t>ing unnecessary</w:t>
+      </w:r>
+      <w:r>
+        <w:rPr>
+          <w:b/>
+          <w:bCs/>
+          <w:sz w:val="28"/>
+          <w:szCs w:val="28"/>
+        </w:rPr>
+        <w:t xml:space="preserve"> features:</w:t>
+      </w:r>
+    </w:p>
+    <w:p>
+      <w:pPr>
+        <w:pStyle w:val="ListParagraph"/>
+        <w:spacing w:line="360" w:lineRule="auto"/>
+        <w:ind w:left="0"/>
+        <w:rPr>
+          <w:sz w:val="28"/>
+          <w:szCs w:val="28"/>
+        </w:rPr>
+      </w:pPr>
+      <w:r>
+        <w:rPr>
+          <w:noProof/>
+          <w:sz w:val="28"/>
+          <w:szCs w:val="28"/>
+        </w:rPr>
+        <w:drawing>
+          <wp:inline distT="0" distB="0" distL="0" distR="0" wp14:anchorId="0BB9B7CD" wp14:editId="0C5A70EF">
+            <wp:extent cx="5934075" cy="247650"/>
+            <wp:effectExtent l="0" t="0" r="9525" b="0"/>
+            <wp:docPr id="7" name="Picture 7"/>
+            <wp:cNvGraphicFramePr>
+              <a:graphicFrameLocks xmlns:a="http://schemas.openxmlformats.org/drawingml/2006/main" noChangeAspect="1"/>
+            </wp:cNvGraphicFramePr>
+            <a:graphic xmlns:a="http://schemas.openxmlformats.org/drawingml/2006/main">
+              <a:graphicData uri="http://schemas.openxmlformats.org/drawingml/2006/picture">
+                <pic:pic xmlns:pic="http://schemas.openxmlformats.org/drawingml/2006/picture">
+                  <pic:nvPicPr>
+                    <pic:cNvPr id="0" name="Picture 6"/>
+                    <pic:cNvPicPr>
+                      <a:picLocks noChangeAspect="1" noChangeArrowheads="1"/>
+                    </pic:cNvPicPr>
+                  </pic:nvPicPr>
+                  <pic:blipFill>
+                    <a:blip r:embed="rId9">
+                      <a:extLst>
+                        <a:ext uri="{28A0092B-C50C-407E-A947-70E740481C1C}">
+                          <a14:useLocalDpi xmlns:a14="http://schemas.microsoft.com/office/drawing/2010/main" val="0"/>
+                        </a:ext>
+                      </a:extLst>
+                    </a:blip>
+                    <a:srcRect/>
+                    <a:stretch>
+                      <a:fillRect/>
+                    </a:stretch>
+                  </pic:blipFill>
+                  <pic:spPr bwMode="auto">
+                    <a:xfrm>
+                      <a:off x="0" y="0"/>
+                      <a:ext cx="5934075" cy="247650"/>
+                    </a:xfrm>
+                    <a:prstGeom prst="rect">
+                      <a:avLst/>
+                    </a:prstGeom>
+                    <a:noFill/>
+                    <a:ln>
+                      <a:noFill/>
+                    </a:ln>
+                  </pic:spPr>
+                </pic:pic>
+              </a:graphicData>
+            </a:graphic>
+          </wp:inline>
+        </w:drawing>
+      </w:r>
+    </w:p>
+    <w:p>
+      <w:pPr>
+        <w:pStyle w:val="ListParagraph"/>
+        <w:spacing w:line="360" w:lineRule="auto"/>
+        <w:ind w:left="0"/>
+        <w:rPr>
+          <w:sz w:val="28"/>
+          <w:szCs w:val="28"/>
+        </w:rPr>
+      </w:pPr>
+      <w:r>
+        <w:rPr>
+          <w:sz w:val="28"/>
+          <w:szCs w:val="28"/>
+        </w:rPr>
+        <w:t xml:space="preserve">Usually there are some data that are not useful to the machine learning model. It </w:t>
+      </w:r>
+      <w:r>
+        <w:rPr>
+          <w:sz w:val="28"/>
+          <w:szCs w:val="28"/>
+        </w:rPr>
+        <w:t>does not</w:t>
+      </w:r>
+      <w:r>
+        <w:rPr>
+          <w:sz w:val="28"/>
+          <w:szCs w:val="28"/>
+        </w:rPr>
+        <w:t xml:space="preserve"> </w:t>
+      </w:r>
+      <w:proofErr w:type="gramStart"/>
+      <w:r>
+        <w:rPr>
+          <w:sz w:val="28"/>
+          <w:szCs w:val="28"/>
+        </w:rPr>
+        <w:t>have an effect on</w:t>
+      </w:r>
+      <w:proofErr w:type="gramEnd"/>
+      <w:r>
+        <w:rPr>
+          <w:sz w:val="28"/>
+          <w:szCs w:val="28"/>
+        </w:rPr>
+        <w:t xml:space="preserve"> the desired prediction, so it must be dropped in order to have an efficient model.</w:t>
+      </w:r>
+    </w:p>
+    <w:p>
+      <w:pPr>
+        <w:pStyle w:val="ListParagraph"/>
+        <w:spacing w:line="360" w:lineRule="auto"/>
+        <w:ind w:left="0"/>
+        <w:rPr>
+          <w:sz w:val="28"/>
+          <w:szCs w:val="28"/>
+        </w:rPr>
+      </w:pPr>
+    </w:p>
+    <w:p>
+      <w:pPr>
+        <w:pStyle w:val="ListParagraph"/>
+        <w:numPr>
+          <w:ilvl w:val="0"/>
+          <w:numId w:val="2"/>
+        </w:numPr>
+        <w:spacing w:line="360" w:lineRule="auto"/>
+        <w:ind w:left="0"/>
+        <w:rPr>
+          <w:b/>
+          <w:bCs/>
+          <w:sz w:val="28"/>
+          <w:szCs w:val="28"/>
+        </w:rPr>
+      </w:pPr>
+      <w:r>
+        <w:rPr>
+          <w:b/>
+          <w:bCs/>
+          <w:sz w:val="28"/>
+          <w:szCs w:val="28"/>
+        </w:rPr>
+        <w:t>Check</w:t>
+      </w:r>
+      <w:r>
+        <w:rPr>
+          <w:b/>
+          <w:bCs/>
+          <w:sz w:val="28"/>
+          <w:szCs w:val="28"/>
+        </w:rPr>
+        <w:t>ing</w:t>
+      </w:r>
+      <w:r>
+        <w:rPr>
+          <w:b/>
+          <w:bCs/>
+          <w:sz w:val="28"/>
+          <w:szCs w:val="28"/>
+        </w:rPr>
+        <w:t xml:space="preserve"> out the </w:t>
+      </w:r>
+      <w:r>
+        <w:rPr>
+          <w:b/>
+          <w:bCs/>
+          <w:sz w:val="28"/>
+          <w:szCs w:val="28"/>
+        </w:rPr>
+        <w:t>m</w:t>
+      </w:r>
+      <w:r>
+        <w:rPr>
+          <w:b/>
+          <w:bCs/>
+          <w:sz w:val="28"/>
+          <w:szCs w:val="28"/>
+        </w:rPr>
+        <w:t xml:space="preserve">issing </w:t>
+      </w:r>
+      <w:r>
+        <w:rPr>
+          <w:b/>
+          <w:bCs/>
+          <w:sz w:val="28"/>
+          <w:szCs w:val="28"/>
+        </w:rPr>
+        <w:t>v</w:t>
+      </w:r>
+      <w:r>
+        <w:rPr>
+          <w:b/>
+          <w:bCs/>
+          <w:sz w:val="28"/>
+          <w:szCs w:val="28"/>
+        </w:rPr>
+        <w:t>alues</w:t>
+      </w:r>
+      <w:r>
+        <w:rPr>
+          <w:b/>
+          <w:bCs/>
+          <w:sz w:val="28"/>
+          <w:szCs w:val="28"/>
+        </w:rPr>
+        <w:t>:</w:t>
+      </w:r>
+    </w:p>
+    <w:p>
+      <w:pPr>
+        <w:pStyle w:val="ListParagraph"/>
+        <w:spacing w:line="360" w:lineRule="auto"/>
+        <w:jc w:val="center"/>
+        <w:rPr>
+          <w:b/>
+          <w:bCs/>
+          <w:sz w:val="28"/>
+          <w:szCs w:val="28"/>
+        </w:rPr>
+      </w:pPr>
+      <w:r>
+        <w:rPr>
+          <w:noProof/>
+          <w:sz w:val="28"/>
+          <w:szCs w:val="28"/>
+        </w:rPr>
+        <w:drawing>
+          <wp:inline distT="0" distB="0" distL="0" distR="0" wp14:anchorId="28DB8509" wp14:editId="088B6385">
+            <wp:extent cx="2295525" cy="3086100"/>
+            <wp:effectExtent l="0" t="0" r="9525" b="0"/>
+            <wp:docPr id="4" name="Picture 4"/>
+            <wp:cNvGraphicFramePr>
+              <a:graphicFrameLocks xmlns:a="http://schemas.openxmlformats.org/drawingml/2006/main" noChangeAspect="1"/>
+            </wp:cNvGraphicFramePr>
+            <a:graphic xmlns:a="http://schemas.openxmlformats.org/drawingml/2006/main">
+              <a:graphicData uri="http://schemas.openxmlformats.org/drawingml/2006/picture">
+                <pic:pic xmlns:pic="http://schemas.openxmlformats.org/drawingml/2006/picture">
+                  <pic:nvPicPr>
+                    <pic:cNvPr id="0" name="Picture 3"/>
+                    <pic:cNvPicPr>
+                      <a:picLocks noChangeAspect="1" noChangeArrowheads="1"/>
+                    </pic:cNvPicPr>
+                  </pic:nvPicPr>
+                  <pic:blipFill>
+                    <a:blip r:embed="rId10">
+                      <a:extLst>
+                        <a:ext uri="{28A0092B-C50C-407E-A947-70E740481C1C}">
+                          <a14:useLocalDpi xmlns:a14="http://schemas.microsoft.com/office/drawing/2010/main" val="0"/>
+                        </a:ext>
+                      </a:extLst>
+                    </a:blip>
+                    <a:srcRect/>
+                    <a:stretch>
+                      <a:fillRect/>
+                    </a:stretch>
+                  </pic:blipFill>
+                  <pic:spPr bwMode="auto">
+                    <a:xfrm>
+                      <a:off x="0" y="0"/>
+                      <a:ext cx="2295525" cy="3086100"/>
+                    </a:xfrm>
+                    <a:prstGeom prst="rect">
+                      <a:avLst/>
+                    </a:prstGeom>
+                    <a:noFill/>
+                    <a:ln>
+                      <a:noFill/>
+                    </a:ln>
+                  </pic:spPr>
+                </pic:pic>
+              </a:graphicData>
+            </a:graphic>
+          </wp:inline>
+        </w:drawing>
+      </w:r>
+    </w:p>
+    <w:p>
+      <w:pPr>
+        <w:pStyle w:val="ListParagraph"/>
+        <w:spacing w:line="360" w:lineRule="auto"/>
+        <w:ind w:left="0"/>
+        <w:rPr>
+          <w:sz w:val="28"/>
+          <w:szCs w:val="28"/>
+        </w:rPr>
+      </w:pPr>
+      <w:r>
+        <w:rPr>
+          <w:sz w:val="28"/>
+          <w:szCs w:val="28"/>
+        </w:rPr>
+        <w:t xml:space="preserve">The concept of missing values is important to understand </w:t>
+      </w:r>
+      <w:proofErr w:type="gramStart"/>
+      <w:r>
+        <w:rPr>
+          <w:sz w:val="28"/>
+          <w:szCs w:val="28"/>
+        </w:rPr>
+        <w:t>in order to</w:t>
+      </w:r>
+      <w:proofErr w:type="gramEnd"/>
+      <w:r>
+        <w:rPr>
+          <w:sz w:val="28"/>
+          <w:szCs w:val="28"/>
+        </w:rPr>
+        <w:t xml:space="preserve"> successfully manage data. If the missing values are not handled properly, then </w:t>
+      </w:r>
+      <w:r>
+        <w:rPr>
+          <w:sz w:val="28"/>
+          <w:szCs w:val="28"/>
+        </w:rPr>
+        <w:t>the model</w:t>
+      </w:r>
+      <w:r>
+        <w:rPr>
+          <w:sz w:val="28"/>
+          <w:szCs w:val="28"/>
+        </w:rPr>
+        <w:t xml:space="preserve"> may end up drawing an inaccurate inference about the data. Due to improper</w:t>
+      </w:r>
+      <w:r>
+        <w:rPr>
+          <w:sz w:val="28"/>
+          <w:szCs w:val="28"/>
+        </w:rPr>
+        <w:t xml:space="preserve"> </w:t>
+      </w:r>
+      <w:r>
+        <w:rPr>
+          <w:sz w:val="28"/>
+          <w:szCs w:val="28"/>
+        </w:rPr>
+        <w:t xml:space="preserve">handling, the result obtained by the </w:t>
+      </w:r>
+      <w:r>
+        <w:rPr>
+          <w:sz w:val="28"/>
+          <w:szCs w:val="28"/>
+        </w:rPr>
+        <w:t>model</w:t>
+      </w:r>
+      <w:r>
+        <w:rPr>
+          <w:sz w:val="28"/>
+          <w:szCs w:val="28"/>
+        </w:rPr>
+        <w:t xml:space="preserve"> will differ from ones where the missing values are present.</w:t>
+      </w:r>
+      <w:r>
+        <w:rPr>
+          <w:sz w:val="28"/>
+          <w:szCs w:val="28"/>
+        </w:rPr>
+        <w:t xml:space="preserve"> It can be handled by a lot of ways. </w:t>
+      </w:r>
+      <w:r>
+        <w:rPr>
+          <w:sz w:val="28"/>
+          <w:szCs w:val="28"/>
+        </w:rPr>
+        <w:t xml:space="preserve">Here, </w:t>
+      </w:r>
+      <w:r>
+        <w:rPr>
+          <w:sz w:val="28"/>
+          <w:szCs w:val="28"/>
+        </w:rPr>
+        <w:t>we will</w:t>
+      </w:r>
+      <w:r>
+        <w:rPr>
+          <w:sz w:val="28"/>
+          <w:szCs w:val="28"/>
+        </w:rPr>
+        <w:t xml:space="preserve"> delete a particular row if it has a null value for a particular feature.</w:t>
+      </w:r>
+      <w:r>
+        <w:rPr>
+          <w:sz w:val="28"/>
+          <w:szCs w:val="28"/>
+        </w:rPr>
+        <w:t xml:space="preserve"> </w:t>
+      </w:r>
+    </w:p>
+    <w:p>
+      <w:pPr>
+        <w:pStyle w:val="ListParagraph"/>
+        <w:spacing w:line="360" w:lineRule="auto"/>
+        <w:ind w:left="0"/>
+        <w:rPr>
+          <w:sz w:val="28"/>
+          <w:szCs w:val="28"/>
+        </w:rPr>
+      </w:pPr>
+      <w:r>
+        <w:rPr>
+          <w:sz w:val="28"/>
+          <w:szCs w:val="28"/>
+        </w:rPr>
+        <w:lastRenderedPageBreak/>
+        <w:t xml:space="preserve">And this way is suitable as the dataset has </w:t>
+      </w:r>
+      <w:proofErr w:type="gramStart"/>
+      <w:r>
+        <w:rPr>
+          <w:sz w:val="28"/>
+          <w:szCs w:val="28"/>
+        </w:rPr>
+        <w:t>a large number of</w:t>
+      </w:r>
+      <w:proofErr w:type="gramEnd"/>
+      <w:r>
+        <w:rPr>
+          <w:sz w:val="28"/>
+          <w:szCs w:val="28"/>
+        </w:rPr>
+        <w:t xml:space="preserve"> samples so it will not be highly affected.</w:t>
+      </w:r>
+    </w:p>
+    <w:p>
+      <w:pPr>
+        <w:spacing w:line="360" w:lineRule="auto"/>
+        <w:ind w:left="360"/>
+        <w:rPr>
+          <w:sz w:val="28"/>
+          <w:szCs w:val="28"/>
+        </w:rPr>
+      </w:pPr>
+      <w:r>
+        <w:rPr>
+          <w:sz w:val="28"/>
+          <w:szCs w:val="28"/>
+        </w:rPr>
+        <w:t xml:space="preserve">      </w:t>
+      </w:r>
+      <w:r>
+        <w:rPr>
+          <w:noProof/>
+          <w:sz w:val="28"/>
+          <w:szCs w:val="28"/>
+        </w:rPr>
+        <w:drawing>
+          <wp:inline distT="0" distB="0" distL="0" distR="0" wp14:anchorId="66759019" wp14:editId="4726046B">
+            <wp:extent cx="5429250" cy="266700"/>
+            <wp:effectExtent l="0" t="0" r="0" b="0"/>
+            <wp:docPr id="9" name="Picture 9"/>
+            <wp:cNvGraphicFramePr>
+              <a:graphicFrameLocks xmlns:a="http://schemas.openxmlformats.org/drawingml/2006/main" noChangeAspect="1"/>
+            </wp:cNvGraphicFramePr>
+            <a:graphic xmlns:a="http://schemas.openxmlformats.org/drawingml/2006/main">
+              <a:graphicData uri="http://schemas.openxmlformats.org/drawingml/2006/picture">
+                <pic:pic xmlns:pic="http://schemas.openxmlformats.org/drawingml/2006/picture">
+                  <pic:nvPicPr>
+                    <pic:cNvPr id="0" name="Picture 8"/>
+                    <pic:cNvPicPr>
+                      <a:picLocks noChangeAspect="1" noChangeArrowheads="1"/>
+                    </pic:cNvPicPr>
+                  </pic:nvPicPr>
+                  <pic:blipFill>
+                    <a:blip r:embed="rId11">
+                      <a:extLst>
+                        <a:ext uri="{28A0092B-C50C-407E-A947-70E740481C1C}">
+                          <a14:useLocalDpi xmlns:a14="http://schemas.microsoft.com/office/drawing/2010/main" val="0"/>
+                        </a:ext>
+                      </a:extLst>
+                    </a:blip>
+                    <a:srcRect/>
+                    <a:stretch>
+                      <a:fillRect/>
+                    </a:stretch>
+                  </pic:blipFill>
+                  <pic:spPr bwMode="auto">
+                    <a:xfrm>
+                      <a:off x="0" y="0"/>
+                      <a:ext cx="5429250" cy="266700"/>
+                    </a:xfrm>
+                    <a:prstGeom prst="rect">
+                      <a:avLst/>
+                    </a:prstGeom>
+                    <a:noFill/>
+                    <a:ln>
+                      <a:noFill/>
+                    </a:ln>
+                  </pic:spPr>
+                </pic:pic>
+              </a:graphicData>
+            </a:graphic>
+          </wp:inline>
+        </w:drawing>
+      </w:r>
+    </w:p>
+    <w:p>
+      <w:pPr>
+        <w:pStyle w:val="ListParagraph"/>
+        <w:spacing w:line="360" w:lineRule="auto"/>
+        <w:ind w:left="0"/>
+        <w:rPr>
+          <w:sz w:val="28"/>
+          <w:szCs w:val="28"/>
+        </w:rPr>
+      </w:pPr>
+    </w:p>
+    <w:p>
+      <w:pPr>
+        <w:pStyle w:val="ListParagraph"/>
+        <w:numPr>
+          <w:ilvl w:val="0"/>
+          <w:numId w:val="2"/>
+        </w:numPr>
+        <w:spacing w:line="360" w:lineRule="auto"/>
+        <w:ind w:left="0"/>
+        <w:rPr>
+          <w:b/>
+          <w:bCs/>
+          <w:sz w:val="28"/>
+          <w:szCs w:val="28"/>
+        </w:rPr>
+      </w:pPr>
+      <w:r>
+        <w:rPr>
+          <w:b/>
+          <w:bCs/>
+          <w:sz w:val="28"/>
+          <w:szCs w:val="28"/>
+        </w:rPr>
+        <w:t>Cleaning data with unreasonable values:</w:t>
+      </w:r>
+    </w:p>
+    <w:p>
+      <w:pPr>
+        <w:pStyle w:val="ListParagraph"/>
+        <w:spacing w:line="360" w:lineRule="auto"/>
+        <w:ind w:left="0"/>
+        <w:rPr>
+          <w:sz w:val="28"/>
+          <w:szCs w:val="28"/>
+        </w:rPr>
+      </w:pPr>
+      <w:r>
+        <w:rPr>
+          <w:sz w:val="28"/>
+          <w:szCs w:val="28"/>
+        </w:rPr>
+        <w:t xml:space="preserve">In the categorical feature </w:t>
+      </w:r>
+      <w:r>
+        <w:rPr>
+          <w:b/>
+          <w:bCs/>
+          <w:sz w:val="28"/>
+          <w:szCs w:val="28"/>
+        </w:rPr>
+        <w:t>‘</w:t>
       </w:r>
       <w:proofErr w:type="spellStart"/>
       <w:r>
         <w:rPr>
-          <w:sz w:val="32"/>
-          <w:szCs w:val="32"/>
+          <w:b/>
+          <w:bCs/>
+          <w:sz w:val="28"/>
+          <w:szCs w:val="28"/>
         </w:rPr>
         <w:t>prime_genre</w:t>
       </w:r>
       <w:proofErr w:type="spellEnd"/>
-    </w:p>
-    <w:p>
-      <w:pPr>
-        <w:pStyle w:val="ListParagraph"/>
-        <w:spacing w:line="360" w:lineRule="auto"/>
-        <w:ind w:left="1080"/>
-        <w:rPr>
-          <w:sz w:val="32"/>
-          <w:szCs w:val="32"/>
-        </w:rPr>
-      </w:pPr>
-      <w:r>
-        <w:rPr>
-          <w:sz w:val="32"/>
-          <w:szCs w:val="32"/>
-        </w:rPr>
-        <w:t xml:space="preserve">- </w:t>
-      </w:r>
+      <w:r>
+        <w:rPr>
+          <w:b/>
+          <w:bCs/>
+          <w:sz w:val="28"/>
+          <w:szCs w:val="28"/>
+        </w:rPr>
+        <w:t>’</w:t>
+      </w:r>
+      <w:r>
+        <w:rPr>
+          <w:sz w:val="28"/>
+          <w:szCs w:val="28"/>
+        </w:rPr>
+        <w:t xml:space="preserve">, a category with value </w:t>
+      </w:r>
+      <w:r>
+        <w:rPr>
+          <w:b/>
+          <w:bCs/>
+          <w:sz w:val="28"/>
+          <w:szCs w:val="28"/>
+        </w:rPr>
+        <w:t>‘0’</w:t>
+      </w:r>
+      <w:r>
+        <w:rPr>
+          <w:sz w:val="28"/>
+          <w:szCs w:val="28"/>
+        </w:rPr>
+        <w:t xml:space="preserve"> was found and it does not have a meaning among the rest of the categories. So, the records with this value should be dropped.</w:t>
+      </w:r>
+      <w:r>
+        <w:rPr>
+          <w:noProof/>
+          <w:sz w:val="28"/>
+          <w:szCs w:val="28"/>
+        </w:rPr>
+        <w:drawing>
+          <wp:inline distT="0" distB="0" distL="0" distR="0" wp14:anchorId="6877563E" wp14:editId="24DF6E0D">
+            <wp:extent cx="5943600" cy="485775"/>
+            <wp:effectExtent l="0" t="0" r="0" b="9525"/>
+            <wp:docPr id="13" name="Picture 13"/>
+            <wp:cNvGraphicFramePr>
+              <a:graphicFrameLocks xmlns:a="http://schemas.openxmlformats.org/drawingml/2006/main" noChangeAspect="1"/>
+            </wp:cNvGraphicFramePr>
+            <a:graphic xmlns:a="http://schemas.openxmlformats.org/drawingml/2006/main">
+              <a:graphicData uri="http://schemas.openxmlformats.org/drawingml/2006/picture">
+                <pic:pic xmlns:pic="http://schemas.openxmlformats.org/drawingml/2006/picture">
+                  <pic:nvPicPr>
+                    <pic:cNvPr id="0" name="Picture 12"/>
+                    <pic:cNvPicPr>
+                      <a:picLocks noChangeAspect="1" noChangeArrowheads="1"/>
+                    </pic:cNvPicPr>
+                  </pic:nvPicPr>
+                  <pic:blipFill>
+                    <a:blip r:embed="rId12">
+                      <a:extLst>
+                        <a:ext uri="{28A0092B-C50C-407E-A947-70E740481C1C}">
+                          <a14:useLocalDpi xmlns:a14="http://schemas.microsoft.com/office/drawing/2010/main" val="0"/>
+                        </a:ext>
+                      </a:extLst>
+                    </a:blip>
+                    <a:srcRect/>
+                    <a:stretch>
+                      <a:fillRect/>
+                    </a:stretch>
+                  </pic:blipFill>
+                  <pic:spPr bwMode="auto">
+                    <a:xfrm>
+                      <a:off x="0" y="0"/>
+                      <a:ext cx="5943600" cy="485775"/>
+                    </a:xfrm>
+                    <a:prstGeom prst="rect">
+                      <a:avLst/>
+                    </a:prstGeom>
+                    <a:noFill/>
+                    <a:ln>
+                      <a:noFill/>
+                    </a:ln>
+                  </pic:spPr>
+                </pic:pic>
+              </a:graphicData>
+            </a:graphic>
+          </wp:inline>
+        </w:drawing>
+      </w:r>
+    </w:p>
+    <w:p>
+      <w:pPr>
+        <w:pStyle w:val="ListParagraph"/>
+        <w:spacing w:line="360" w:lineRule="auto"/>
+        <w:ind w:left="0"/>
+        <w:rPr>
+          <w:b/>
+          <w:bCs/>
+          <w:sz w:val="28"/>
+          <w:szCs w:val="28"/>
+        </w:rPr>
+      </w:pPr>
+    </w:p>
+    <w:p>
+      <w:pPr>
+        <w:pStyle w:val="ListParagraph"/>
+        <w:spacing w:line="360" w:lineRule="auto"/>
+        <w:ind w:left="0"/>
+        <w:rPr>
+          <w:b/>
+          <w:bCs/>
+          <w:sz w:val="28"/>
+          <w:szCs w:val="28"/>
+        </w:rPr>
+      </w:pPr>
+    </w:p>
+    <w:p>
+      <w:pPr>
+        <w:pStyle w:val="ListParagraph"/>
+        <w:numPr>
+          <w:ilvl w:val="0"/>
+          <w:numId w:val="2"/>
+        </w:numPr>
+        <w:spacing w:line="360" w:lineRule="auto"/>
+        <w:ind w:left="0"/>
+        <w:rPr>
+          <w:b/>
+          <w:bCs/>
+          <w:sz w:val="28"/>
+          <w:szCs w:val="28"/>
+        </w:rPr>
+      </w:pPr>
+      <w:r>
+        <w:rPr>
+          <w:b/>
+          <w:bCs/>
+          <w:sz w:val="28"/>
+          <w:szCs w:val="28"/>
+        </w:rPr>
+        <w:t>Process the categorical data:</w:t>
+      </w:r>
+    </w:p>
+    <w:p>
+      <w:pPr>
+        <w:pStyle w:val="ListParagraph"/>
+        <w:spacing w:line="360" w:lineRule="auto"/>
+        <w:ind w:left="0"/>
+        <w:rPr>
+          <w:sz w:val="28"/>
+          <w:szCs w:val="28"/>
+        </w:rPr>
+      </w:pPr>
+      <w:r>
+        <w:rPr>
+          <w:sz w:val="28"/>
+          <w:szCs w:val="28"/>
+        </w:rPr>
+        <w:t>Since</w:t>
+      </w:r>
+      <w:r>
+        <w:rPr>
+          <w:sz w:val="28"/>
+          <w:szCs w:val="28"/>
+        </w:rPr>
+        <w:t xml:space="preserve"> machine learning models are based on </w:t>
+      </w:r>
+      <w:r>
+        <w:rPr>
+          <w:sz w:val="28"/>
+          <w:szCs w:val="28"/>
+        </w:rPr>
+        <w:t>m</w:t>
+      </w:r>
+      <w:r>
+        <w:rPr>
+          <w:sz w:val="28"/>
+          <w:szCs w:val="28"/>
+        </w:rPr>
+        <w:t xml:space="preserve">athematical equations and you can intuitively understand that it would cause some problem if we can keep the </w:t>
+      </w:r>
+      <w:r>
+        <w:rPr>
+          <w:sz w:val="28"/>
+          <w:szCs w:val="28"/>
+        </w:rPr>
+        <w:t>c</w:t>
+      </w:r>
+      <w:r>
+        <w:rPr>
+          <w:sz w:val="28"/>
+          <w:szCs w:val="28"/>
+        </w:rPr>
+        <w:t xml:space="preserve">ategorical data in the equations because we </w:t>
+      </w:r>
+      <w:r>
+        <w:rPr>
+          <w:sz w:val="28"/>
+          <w:szCs w:val="28"/>
+        </w:rPr>
+        <w:t>want</w:t>
+      </w:r>
+      <w:r>
+        <w:rPr>
+          <w:sz w:val="28"/>
+          <w:szCs w:val="28"/>
+        </w:rPr>
+        <w:t xml:space="preserve"> only want numbers in the equations.</w:t>
+      </w:r>
+    </w:p>
+    <w:p>
+      <w:pPr>
+        <w:pStyle w:val="ListParagraph"/>
+        <w:spacing w:line="360" w:lineRule="auto"/>
+        <w:ind w:left="0"/>
+        <w:rPr>
+          <w:b/>
+          <w:bCs/>
+          <w:sz w:val="28"/>
+          <w:szCs w:val="28"/>
+        </w:rPr>
+      </w:pPr>
+      <w:r>
+        <w:rPr>
+          <w:b/>
+          <w:bCs/>
+          <w:sz w:val="28"/>
+          <w:szCs w:val="28"/>
+        </w:rPr>
+        <w:t xml:space="preserve">So, we need to encode the </w:t>
+      </w:r>
+      <w:r>
+        <w:rPr>
+          <w:b/>
+          <w:bCs/>
+          <w:sz w:val="28"/>
+          <w:szCs w:val="28"/>
+        </w:rPr>
+        <w:t>c</w:t>
+      </w:r>
+      <w:r>
+        <w:rPr>
+          <w:b/>
+          <w:bCs/>
+          <w:sz w:val="28"/>
+          <w:szCs w:val="28"/>
+        </w:rPr>
+        <w:t xml:space="preserve">ategorical </w:t>
+      </w:r>
+      <w:r>
+        <w:rPr>
+          <w:b/>
+          <w:bCs/>
+          <w:sz w:val="28"/>
+          <w:szCs w:val="28"/>
+        </w:rPr>
+        <w:t>v</w:t>
+      </w:r>
+      <w:r>
+        <w:rPr>
+          <w:b/>
+          <w:bCs/>
+          <w:sz w:val="28"/>
+          <w:szCs w:val="28"/>
+        </w:rPr>
+        <w:t>ariable</w:t>
+      </w:r>
+      <w:r>
+        <w:rPr>
+          <w:b/>
+          <w:bCs/>
+          <w:sz w:val="28"/>
+          <w:szCs w:val="28"/>
+        </w:rPr>
+        <w:t>s with numeric values:</w:t>
+      </w:r>
+    </w:p>
+    <w:p>
+      <w:pPr>
+        <w:pStyle w:val="ListParagraph"/>
+        <w:numPr>
+          <w:ilvl w:val="0"/>
+          <w:numId w:val="1"/>
+        </w:numPr>
+        <w:spacing w:line="360" w:lineRule="auto"/>
+        <w:rPr>
+          <w:b/>
+          <w:bCs/>
+          <w:sz w:val="28"/>
+          <w:szCs w:val="28"/>
+        </w:rPr>
+      </w:pPr>
       <w:proofErr w:type="spellStart"/>
       <w:r>
         <w:rPr>
-          <w:sz w:val="32"/>
-          <w:szCs w:val="32"/>
+          <w:b/>
+          <w:bCs/>
+          <w:sz w:val="28"/>
+          <w:szCs w:val="28"/>
         </w:rPr>
         <w:t>cont_rating</w:t>
       </w:r>
       <w:proofErr w:type="spellEnd"/>
+      <w:r>
+        <w:rPr>
+          <w:b/>
+          <w:bCs/>
+          <w:sz w:val="28"/>
+          <w:szCs w:val="28"/>
+        </w:rPr>
+        <w:t xml:space="preserve">: </w:t>
+      </w:r>
+      <w:r>
+        <w:rPr>
+          <w:sz w:val="28"/>
+          <w:szCs w:val="28"/>
+        </w:rPr>
+        <w:t>will be encoded using label encoder</w:t>
+      </w:r>
+      <w:r>
+        <w:rPr>
+          <w:sz w:val="28"/>
+          <w:szCs w:val="28"/>
+        </w:rPr>
+        <w:t>.</w:t>
+      </w:r>
+      <w:r>
+        <w:rPr>
+          <w:sz w:val="28"/>
+          <w:szCs w:val="28"/>
+        </w:rPr>
+        <w:t xml:space="preserve"> </w:t>
+      </w:r>
+      <w:r>
+        <w:rPr>
+          <w:sz w:val="28"/>
+          <w:szCs w:val="28"/>
+        </w:rPr>
+        <w:t>Label encoder</w:t>
+      </w:r>
+      <w:r>
+        <w:rPr>
+          <w:sz w:val="28"/>
+          <w:szCs w:val="28"/>
+        </w:rPr>
+        <w:t xml:space="preserve"> is </w:t>
+      </w:r>
+      <w:r>
+        <w:rPr>
+          <w:sz w:val="28"/>
+          <w:szCs w:val="28"/>
+        </w:rPr>
+        <w:t xml:space="preserve">an </w:t>
+      </w:r>
+      <w:r>
+        <w:rPr>
+          <w:sz w:val="28"/>
+          <w:szCs w:val="28"/>
+        </w:rPr>
+        <w:t xml:space="preserve">object which is I use </w:t>
+      </w:r>
+      <w:r>
+        <w:rPr>
+          <w:sz w:val="28"/>
+          <w:szCs w:val="28"/>
+        </w:rPr>
+        <w:t>to</w:t>
+      </w:r>
+      <w:r>
+        <w:rPr>
+          <w:sz w:val="28"/>
+          <w:szCs w:val="28"/>
+        </w:rPr>
+        <w:t xml:space="preserve"> help us in transferring Categorical data into </w:t>
+      </w:r>
+      <w:r>
+        <w:rPr>
+          <w:sz w:val="28"/>
+          <w:szCs w:val="28"/>
+        </w:rPr>
+        <w:t>n</w:t>
+      </w:r>
+      <w:r>
+        <w:rPr>
+          <w:sz w:val="28"/>
+          <w:szCs w:val="28"/>
+        </w:rPr>
+        <w:t>umerical data. Next, I fitted this object to the column</w:t>
+      </w:r>
+      <w:r>
+        <w:rPr>
+          <w:sz w:val="28"/>
+          <w:szCs w:val="28"/>
+        </w:rPr>
+        <w:t xml:space="preserve"> </w:t>
+      </w:r>
+      <w:r>
+        <w:rPr>
+          <w:b/>
+          <w:bCs/>
+          <w:sz w:val="28"/>
+          <w:szCs w:val="28"/>
+        </w:rPr>
+        <w:t>‘</w:t>
+      </w:r>
+      <w:proofErr w:type="spellStart"/>
+      <w:r>
+        <w:rPr>
+          <w:b/>
+          <w:bCs/>
+          <w:sz w:val="28"/>
+          <w:szCs w:val="28"/>
+        </w:rPr>
+        <w:t>cont_rating</w:t>
+      </w:r>
+      <w:proofErr w:type="spellEnd"/>
+      <w:r>
+        <w:rPr>
+          <w:b/>
+          <w:bCs/>
+          <w:sz w:val="28"/>
+          <w:szCs w:val="28"/>
+        </w:rPr>
+        <w:t>’</w:t>
+      </w:r>
+      <w:r>
+        <w:rPr>
+          <w:sz w:val="28"/>
+          <w:szCs w:val="28"/>
+        </w:rPr>
+        <w:t xml:space="preserve"> of our matrix X and all this return </w:t>
+      </w:r>
+      <w:r>
+        <w:rPr>
+          <w:sz w:val="28"/>
+          <w:szCs w:val="28"/>
+        </w:rPr>
+        <w:t>it encoded. It e</w:t>
+      </w:r>
+      <w:r>
+        <w:rPr>
+          <w:sz w:val="28"/>
+          <w:szCs w:val="28"/>
+        </w:rPr>
+        <w:t>ncode</w:t>
+      </w:r>
+      <w:r>
+        <w:rPr>
+          <w:sz w:val="28"/>
+          <w:szCs w:val="28"/>
+        </w:rPr>
+        <w:t>s</w:t>
+      </w:r>
+      <w:r>
+        <w:rPr>
+          <w:sz w:val="28"/>
+          <w:szCs w:val="28"/>
+        </w:rPr>
+        <w:t xml:space="preserve"> target labels with value</w:t>
+      </w:r>
+      <w:r>
+        <w:rPr>
+          <w:sz w:val="28"/>
+          <w:szCs w:val="28"/>
+        </w:rPr>
+        <w:t>s</w:t>
+      </w:r>
+      <w:r>
+        <w:rPr>
+          <w:sz w:val="28"/>
+          <w:szCs w:val="28"/>
+        </w:rPr>
+        <w:t xml:space="preserve"> between </w:t>
+      </w:r>
+      <w:r>
+        <w:rPr>
+          <w:b/>
+          <w:bCs/>
+          <w:sz w:val="28"/>
+          <w:szCs w:val="28"/>
+        </w:rPr>
+        <w:t>0</w:t>
+      </w:r>
+      <w:r>
+        <w:rPr>
+          <w:sz w:val="28"/>
+          <w:szCs w:val="28"/>
+        </w:rPr>
+        <w:t xml:space="preserve"> and </w:t>
+      </w:r>
+      <w:r>
+        <w:rPr>
+          <w:b/>
+          <w:bCs/>
+          <w:sz w:val="28"/>
+          <w:szCs w:val="28"/>
+        </w:rPr>
+        <w:t>n-1</w:t>
+      </w:r>
+      <w:r>
+        <w:rPr>
+          <w:sz w:val="28"/>
+          <w:szCs w:val="28"/>
+        </w:rPr>
+        <w:t xml:space="preserve"> classes</w:t>
+      </w:r>
+      <w:r>
+        <w:rPr>
+          <w:sz w:val="28"/>
+          <w:szCs w:val="28"/>
+        </w:rPr>
+        <w:t>.</w:t>
+      </w:r>
+    </w:p>
+    <w:p>
+      <w:pPr>
+        <w:pStyle w:val="ListParagraph"/>
+        <w:spacing w:line="360" w:lineRule="auto"/>
+        <w:rPr>
+          <w:b/>
+          <w:bCs/>
+          <w:sz w:val="28"/>
+          <w:szCs w:val="28"/>
+        </w:rPr>
+      </w:pPr>
+      <w:r>
+        <w:rPr>
+          <w:b/>
+          <w:bCs/>
+          <w:noProof/>
+          <w:sz w:val="28"/>
+          <w:szCs w:val="28"/>
+        </w:rPr>
+        <w:drawing>
+          <wp:inline distT="0" distB="0" distL="0" distR="0" wp14:anchorId="58C9D4B5" wp14:editId="1DC12F8E">
+            <wp:extent cx="4229100" cy="504825"/>
+            <wp:effectExtent l="0" t="0" r="0" b="9525"/>
+            <wp:docPr id="14" name="Picture 14"/>
+            <wp:cNvGraphicFramePr>
+              <a:graphicFrameLocks xmlns:a="http://schemas.openxmlformats.org/drawingml/2006/main" noChangeAspect="1"/>
+            </wp:cNvGraphicFramePr>
+            <a:graphic xmlns:a="http://schemas.openxmlformats.org/drawingml/2006/main">
+              <a:graphicData uri="http://schemas.openxmlformats.org/drawingml/2006/picture">
+                <pic:pic xmlns:pic="http://schemas.openxmlformats.org/drawingml/2006/picture">
+                  <pic:nvPicPr>
+                    <pic:cNvPr id="0" name="Picture 13"/>
+                    <pic:cNvPicPr>
+                      <a:picLocks noChangeAspect="1" noChangeArrowheads="1"/>
+                    </pic:cNvPicPr>
+                  </pic:nvPicPr>
+                  <pic:blipFill>
+                    <a:blip r:embed="rId13">
+                      <a:extLst>
+                        <a:ext uri="{28A0092B-C50C-407E-A947-70E740481C1C}">
+                          <a14:useLocalDpi xmlns:a14="http://schemas.microsoft.com/office/drawing/2010/main" val="0"/>
+                        </a:ext>
+                      </a:extLst>
+                    </a:blip>
+                    <a:srcRect/>
+                    <a:stretch>
+                      <a:fillRect/>
+                    </a:stretch>
+                  </pic:blipFill>
+                  <pic:spPr bwMode="auto">
+                    <a:xfrm>
+                      <a:off x="0" y="0"/>
+                      <a:ext cx="4229100" cy="504825"/>
+                    </a:xfrm>
+                    <a:prstGeom prst="rect">
+                      <a:avLst/>
+                    </a:prstGeom>
+                    <a:noFill/>
+                    <a:ln>
+                      <a:noFill/>
+                    </a:ln>
+                  </pic:spPr>
+                </pic:pic>
+              </a:graphicData>
+            </a:graphic>
+          </wp:inline>
+        </w:drawing>
+      </w:r>
+    </w:p>
+    <w:p>
+      <w:pPr>
+        <w:pStyle w:val="ListParagraph"/>
+        <w:numPr>
+          <w:ilvl w:val="0"/>
+          <w:numId w:val="1"/>
+        </w:numPr>
+        <w:spacing w:line="360" w:lineRule="auto"/>
+        <w:rPr>
+          <w:sz w:val="28"/>
+          <w:szCs w:val="28"/>
+        </w:rPr>
+      </w:pPr>
+      <w:proofErr w:type="spellStart"/>
+      <w:r>
+        <w:rPr>
+          <w:b/>
+          <w:bCs/>
+          <w:sz w:val="28"/>
+          <w:szCs w:val="28"/>
+        </w:rPr>
+        <w:lastRenderedPageBreak/>
+        <w:t>prime_genre</w:t>
+      </w:r>
+      <w:proofErr w:type="spellEnd"/>
+      <w:r>
+        <w:rPr>
+          <w:sz w:val="28"/>
+          <w:szCs w:val="28"/>
+        </w:rPr>
+        <w:t>: will be encoded using One-Hot Encoder</w:t>
+      </w:r>
+      <w:r>
+        <w:rPr>
+          <w:sz w:val="28"/>
+          <w:szCs w:val="28"/>
+        </w:rPr>
+        <w:t xml:space="preserve">. </w:t>
+      </w:r>
+      <w:proofErr w:type="gramStart"/>
+      <w:r>
+        <w:rPr>
+          <w:sz w:val="28"/>
+          <w:szCs w:val="28"/>
+        </w:rPr>
+        <w:t>It’s</w:t>
+      </w:r>
+      <w:proofErr w:type="gramEnd"/>
+      <w:r>
+        <w:rPr>
+          <w:sz w:val="28"/>
+          <w:szCs w:val="28"/>
+        </w:rPr>
+        <w:t xml:space="preserve"> </w:t>
+      </w:r>
+      <w:r>
+        <w:rPr>
+          <w:sz w:val="28"/>
+          <w:szCs w:val="28"/>
+        </w:rPr>
+        <w:t>one that takes the value 0 or 1 to indicate the absence or presence of some categorical effect that may be expected to shift the outcome.</w:t>
+      </w:r>
+      <w:r>
+        <w:rPr>
+          <w:sz w:val="28"/>
+          <w:szCs w:val="28"/>
+        </w:rPr>
+        <w:t xml:space="preserve"> </w:t>
+      </w:r>
+      <w:r>
+        <w:rPr>
+          <w:sz w:val="28"/>
+          <w:szCs w:val="28"/>
+        </w:rPr>
+        <w:t xml:space="preserve">Instead of having one column, we are going to have </w:t>
+      </w:r>
+      <w:r>
+        <w:rPr>
+          <w:sz w:val="28"/>
+          <w:szCs w:val="28"/>
+        </w:rPr>
+        <w:t>n</w:t>
+      </w:r>
+      <w:r>
+        <w:rPr>
+          <w:sz w:val="28"/>
+          <w:szCs w:val="28"/>
+        </w:rPr>
+        <w:t xml:space="preserve"> column</w:t>
+      </w:r>
+      <w:r>
+        <w:rPr>
+          <w:sz w:val="28"/>
+          <w:szCs w:val="28"/>
+        </w:rPr>
+        <w:t>s (n = #classes)</w:t>
+      </w:r>
+      <w:r>
+        <w:rPr>
+          <w:sz w:val="28"/>
+          <w:szCs w:val="28"/>
+        </w:rPr>
+        <w:t>.</w:t>
+      </w:r>
+    </w:p>
+    <w:p>
+      <w:pPr>
+        <w:pStyle w:val="ListParagraph"/>
+        <w:spacing w:line="360" w:lineRule="auto"/>
+        <w:rPr>
+          <w:sz w:val="28"/>
+          <w:szCs w:val="28"/>
+        </w:rPr>
+      </w:pPr>
+      <w:r>
+        <w:rPr>
+          <w:b/>
+          <w:bCs/>
+          <w:noProof/>
+          <w:sz w:val="28"/>
+          <w:szCs w:val="28"/>
+        </w:rPr>
+        <w:drawing>
+          <wp:inline distT="0" distB="0" distL="0" distR="0" wp14:anchorId="41E03AAA" wp14:editId="2687D371">
+            <wp:extent cx="5934075" cy="447675"/>
+            <wp:effectExtent l="0" t="0" r="9525" b="9525"/>
+            <wp:docPr id="15" name="Picture 15"/>
+            <wp:cNvGraphicFramePr>
+              <a:graphicFrameLocks xmlns:a="http://schemas.openxmlformats.org/drawingml/2006/main" noChangeAspect="1"/>
+            </wp:cNvGraphicFramePr>
+            <a:graphic xmlns:a="http://schemas.openxmlformats.org/drawingml/2006/main">
+              <a:graphicData uri="http://schemas.openxmlformats.org/drawingml/2006/picture">
+                <pic:pic xmlns:pic="http://schemas.openxmlformats.org/drawingml/2006/picture">
+                  <pic:nvPicPr>
+                    <pic:cNvPr id="0" name="Picture 14"/>
+                    <pic:cNvPicPr>
+                      <a:picLocks noChangeAspect="1" noChangeArrowheads="1"/>
+                    </pic:cNvPicPr>
+                  </pic:nvPicPr>
+                  <pic:blipFill>
+                    <a:blip r:embed="rId14">
+                      <a:extLst>
+                        <a:ext uri="{28A0092B-C50C-407E-A947-70E740481C1C}">
+                          <a14:useLocalDpi xmlns:a14="http://schemas.microsoft.com/office/drawing/2010/main" val="0"/>
+                        </a:ext>
+                      </a:extLst>
+                    </a:blip>
+                    <a:srcRect/>
+                    <a:stretch>
+                      <a:fillRect/>
+                    </a:stretch>
+                  </pic:blipFill>
+                  <pic:spPr bwMode="auto">
+                    <a:xfrm>
+                      <a:off x="0" y="0"/>
+                      <a:ext cx="5934075" cy="447675"/>
+                    </a:xfrm>
+                    <a:prstGeom prst="rect">
+                      <a:avLst/>
+                    </a:prstGeom>
+                    <a:noFill/>
+                    <a:ln>
+                      <a:noFill/>
+                    </a:ln>
+                  </pic:spPr>
+                </pic:pic>
+              </a:graphicData>
+            </a:graphic>
+          </wp:inline>
+        </w:drawing>
+      </w:r>
+    </w:p>
+    <w:p>
+      <w:pPr>
+        <w:pStyle w:val="ListParagraph"/>
+        <w:spacing w:line="360" w:lineRule="auto"/>
+        <w:rPr>
+          <w:sz w:val="28"/>
+          <w:szCs w:val="28"/>
+        </w:rPr>
+      </w:pPr>
+      <w:proofErr w:type="spellStart"/>
+      <w:r>
+        <w:rPr>
+          <w:b/>
+          <w:bCs/>
+          <w:sz w:val="28"/>
+          <w:szCs w:val="28"/>
+        </w:rPr>
+        <w:t>make_column_transformer</w:t>
+      </w:r>
+      <w:proofErr w:type="spellEnd"/>
+      <w:r>
+        <w:rPr>
+          <w:sz w:val="28"/>
+          <w:szCs w:val="28"/>
+        </w:rPr>
+        <w:t xml:space="preserve"> is a function in </w:t>
+      </w:r>
+      <w:proofErr w:type="spellStart"/>
+      <w:proofErr w:type="gramStart"/>
+      <w:r>
+        <w:rPr>
+          <w:b/>
+          <w:bCs/>
+          <w:sz w:val="28"/>
+          <w:szCs w:val="28"/>
+        </w:rPr>
+        <w:t>sklearn.compose</w:t>
+      </w:r>
+      <w:proofErr w:type="spellEnd"/>
+      <w:proofErr w:type="gramEnd"/>
+      <w:r>
+        <w:rPr>
+          <w:sz w:val="28"/>
+          <w:szCs w:val="28"/>
+        </w:rPr>
+        <w:t xml:space="preserve"> that’s used to perform some operation on a specific columns in the given matrix. It takes the operation object and the column name as parameters. </w:t>
+      </w:r>
+      <w:r>
+        <w:rPr>
+          <w:b/>
+          <w:bCs/>
+          <w:sz w:val="28"/>
+          <w:szCs w:val="28"/>
+        </w:rPr>
+        <w:t>(</w:t>
+      </w:r>
+      <w:r>
+        <w:rPr>
+          <w:b/>
+          <w:bCs/>
+          <w:sz w:val="28"/>
+          <w:szCs w:val="28"/>
+        </w:rPr>
+        <w:t>remainder = ‘passthrough’</w:t>
+      </w:r>
+      <w:r>
+        <w:rPr>
+          <w:b/>
+          <w:bCs/>
+          <w:sz w:val="28"/>
+          <w:szCs w:val="28"/>
+        </w:rPr>
+        <w:t>)</w:t>
+      </w:r>
+      <w:r>
+        <w:rPr>
+          <w:sz w:val="28"/>
+          <w:szCs w:val="28"/>
+        </w:rPr>
+        <w:t xml:space="preserve"> means that you only edit the given column and keep the rest as they are. Then the returned object will be activated through </w:t>
+      </w:r>
+      <w:proofErr w:type="spellStart"/>
+      <w:r>
+        <w:rPr>
+          <w:sz w:val="28"/>
+          <w:szCs w:val="28"/>
+        </w:rPr>
+        <w:t>fit_transform</w:t>
+      </w:r>
+      <w:proofErr w:type="spellEnd"/>
+      <w:r>
+        <w:rPr>
+          <w:sz w:val="28"/>
+          <w:szCs w:val="28"/>
+        </w:rPr>
+        <w:t xml:space="preserve"> that takes the data matrix and returns it after performing the operation.</w:t>
+      </w:r>
+    </w:p>
+    <w:p>
+      <w:pPr>
+        <w:pStyle w:val="ListParagraph"/>
+        <w:numPr>
+          <w:ilvl w:val="0"/>
+          <w:numId w:val="2"/>
+        </w:numPr>
+        <w:spacing w:line="360" w:lineRule="auto"/>
+        <w:ind w:left="0"/>
+        <w:rPr>
+          <w:b/>
+          <w:bCs/>
+          <w:sz w:val="28"/>
+          <w:szCs w:val="28"/>
+        </w:rPr>
+      </w:pPr>
+      <w:r>
+        <w:rPr>
+          <w:b/>
+          <w:bCs/>
+          <w:sz w:val="28"/>
+          <w:szCs w:val="28"/>
+        </w:rPr>
+        <w:t>Feature Scaling:</w:t>
+      </w:r>
+    </w:p>
+    <w:p>
+      <w:pPr>
+        <w:pStyle w:val="ListParagraph"/>
+        <w:spacing w:line="360" w:lineRule="auto"/>
+        <w:ind w:left="0"/>
+        <w:rPr>
+          <w:sz w:val="28"/>
+          <w:szCs w:val="28"/>
+        </w:rPr>
+      </w:pPr>
+      <w:r>
+        <w:rPr>
+          <w:sz w:val="28"/>
+          <w:szCs w:val="28"/>
+        </w:rPr>
+        <w:t>It</w:t>
+      </w:r>
+      <w:r>
+        <w:rPr>
+          <w:sz w:val="28"/>
+          <w:szCs w:val="28"/>
+        </w:rPr>
+        <w:t xml:space="preserve"> is </w:t>
+      </w:r>
+      <w:r>
+        <w:rPr>
+          <w:sz w:val="28"/>
+          <w:szCs w:val="28"/>
+        </w:rPr>
+        <w:t>a</w:t>
+      </w:r>
+      <w:r>
+        <w:rPr>
+          <w:sz w:val="28"/>
+          <w:szCs w:val="28"/>
+        </w:rPr>
+        <w:t xml:space="preserve"> method to limit the range of variables so that they can be compared on common grounds.</w:t>
+      </w:r>
+      <w:r>
+        <w:rPr>
+          <w:sz w:val="28"/>
+          <w:szCs w:val="28"/>
+        </w:rPr>
+        <w:t xml:space="preserve"> As we see in the dataset below, there are features like </w:t>
+      </w:r>
+      <w:r>
+        <w:rPr>
+          <w:b/>
+          <w:bCs/>
+          <w:sz w:val="28"/>
+          <w:szCs w:val="28"/>
+        </w:rPr>
+        <w:t>‘</w:t>
+      </w:r>
+      <w:proofErr w:type="spellStart"/>
+      <w:r>
+        <w:rPr>
+          <w:b/>
+          <w:bCs/>
+          <w:sz w:val="28"/>
+          <w:szCs w:val="28"/>
+        </w:rPr>
+        <w:t>size_bytes</w:t>
+      </w:r>
+      <w:proofErr w:type="spellEnd"/>
+      <w:r>
+        <w:rPr>
+          <w:b/>
+          <w:bCs/>
+          <w:sz w:val="28"/>
+          <w:szCs w:val="28"/>
+        </w:rPr>
+        <w:t>’</w:t>
+      </w:r>
+      <w:r>
+        <w:rPr>
+          <w:sz w:val="28"/>
+          <w:szCs w:val="28"/>
+        </w:rPr>
+        <w:t xml:space="preserve"> and </w:t>
+      </w:r>
+      <w:r>
+        <w:rPr>
+          <w:sz w:val="28"/>
+          <w:szCs w:val="28"/>
+        </w:rPr>
+        <w:t>‘</w:t>
+      </w:r>
+      <w:proofErr w:type="spellStart"/>
+      <w:r>
+        <w:rPr>
+          <w:b/>
+          <w:bCs/>
+          <w:sz w:val="28"/>
+          <w:szCs w:val="28"/>
+        </w:rPr>
+        <w:t>rating_count_tot</w:t>
+      </w:r>
+      <w:proofErr w:type="spellEnd"/>
+      <w:r>
+        <w:rPr>
+          <w:b/>
+          <w:bCs/>
+          <w:sz w:val="28"/>
+          <w:szCs w:val="28"/>
+        </w:rPr>
+        <w:t>’</w:t>
+      </w:r>
+      <w:r>
+        <w:rPr>
+          <w:sz w:val="28"/>
+          <w:szCs w:val="28"/>
+        </w:rPr>
+        <w:t xml:space="preserve"> that have large different scaled ranges. </w:t>
+      </w:r>
+      <w:r>
+        <w:rPr>
+          <w:sz w:val="28"/>
+          <w:szCs w:val="28"/>
+        </w:rPr>
+        <w:t>If feature scaling is not done, then a machine learning algorithm tends to weigh greater values, higher and consider smaller values as the lower values, regardless of the unit of the values.</w:t>
+      </w:r>
+    </w:p>
+    <w:p>
+      <w:pPr>
+        <w:pStyle w:val="ListParagraph"/>
+        <w:spacing w:line="360" w:lineRule="auto"/>
+        <w:ind w:left="0"/>
+        <w:rPr>
+          <w:sz w:val="28"/>
+          <w:szCs w:val="28"/>
+        </w:rPr>
+      </w:pPr>
+      <w:r>
+        <w:rPr>
+          <w:noProof/>
+          <w:sz w:val="28"/>
+          <w:szCs w:val="28"/>
+        </w:rPr>
+        <w:drawing>
+          <wp:inline distT="0" distB="0" distL="0" distR="0" wp14:anchorId="4DB79097" wp14:editId="0C866AFA">
+            <wp:extent cx="5943600" cy="1704975"/>
+            <wp:effectExtent l="0" t="0" r="0" b="9525"/>
+            <wp:docPr id="16" name="Picture 16"/>
+            <wp:cNvGraphicFramePr>
+              <a:graphicFrameLocks xmlns:a="http://schemas.openxmlformats.org/drawingml/2006/main" noChangeAspect="1"/>
+            </wp:cNvGraphicFramePr>
+            <a:graphic xmlns:a="http://schemas.openxmlformats.org/drawingml/2006/main">
+              <a:graphicData uri="http://schemas.openxmlformats.org/drawingml/2006/picture">
+                <pic:pic xmlns:pic="http://schemas.openxmlformats.org/drawingml/2006/picture">
+                  <pic:nvPicPr>
+                    <pic:cNvPr id="0" name="Picture 15"/>
+                    <pic:cNvPicPr>
+                      <a:picLocks noChangeAspect="1" noChangeArrowheads="1"/>
+                    </pic:cNvPicPr>
+                  </pic:nvPicPr>
+                  <pic:blipFill>
+                    <a:blip r:embed="rId15">
+                      <a:extLst>
+                        <a:ext uri="{28A0092B-C50C-407E-A947-70E740481C1C}">
+                          <a14:useLocalDpi xmlns:a14="http://schemas.microsoft.com/office/drawing/2010/main" val="0"/>
+                        </a:ext>
+                      </a:extLst>
+                    </a:blip>
+                    <a:srcRect/>
+                    <a:stretch>
+                      <a:fillRect/>
+                    </a:stretch>
+                  </pic:blipFill>
+                  <pic:spPr bwMode="auto">
+                    <a:xfrm>
+                      <a:off x="0" y="0"/>
+                      <a:ext cx="5943600" cy="1704975"/>
+                    </a:xfrm>
+                    <a:prstGeom prst="rect">
+                      <a:avLst/>
+                    </a:prstGeom>
+                    <a:noFill/>
+                    <a:ln>
+                      <a:noFill/>
+                    </a:ln>
+                  </pic:spPr>
+                </pic:pic>
+              </a:graphicData>
+            </a:graphic>
+          </wp:inline>
+        </w:drawing>
+      </w:r>
+    </w:p>
+    <w:p>
+      <w:pPr>
+        <w:pStyle w:val="ListParagraph"/>
+        <w:spacing w:line="360" w:lineRule="auto"/>
+        <w:ind w:left="0"/>
+        <w:rPr>
+          <w:sz w:val="28"/>
+          <w:szCs w:val="28"/>
+        </w:rPr>
+      </w:pPr>
+      <w:r>
+        <w:rPr>
+          <w:sz w:val="28"/>
+          <w:szCs w:val="28"/>
+        </w:rPr>
+        <w:lastRenderedPageBreak/>
+        <w:t xml:space="preserve">The used technique for features scaling in our model is </w:t>
+      </w:r>
+      <w:r>
+        <w:rPr>
+          <w:b/>
+          <w:bCs/>
+          <w:sz w:val="28"/>
+          <w:szCs w:val="28"/>
+        </w:rPr>
+        <w:t>Standardization</w:t>
+      </w:r>
+      <w:r>
+        <w:rPr>
+          <w:sz w:val="28"/>
+          <w:szCs w:val="28"/>
+        </w:rPr>
+        <w:t>.</w:t>
+      </w:r>
+      <w:r>
+        <w:rPr>
+          <w:sz w:val="28"/>
+          <w:szCs w:val="28"/>
+        </w:rPr>
+        <w:t> It is a very effective technique which re-scales a feature value so that it has distribution with 0 mean value and variance equals to 1.</w:t>
+      </w:r>
+      <w:r>
+        <w:rPr>
+          <w:sz w:val="28"/>
+          <w:szCs w:val="28"/>
+        </w:rPr>
+        <w:t xml:space="preserve"> By importing </w:t>
+      </w:r>
+      <w:proofErr w:type="spellStart"/>
+      <w:r>
+        <w:rPr>
+          <w:b/>
+          <w:bCs/>
+          <w:sz w:val="28"/>
+          <w:szCs w:val="28"/>
+        </w:rPr>
+        <w:t>StandardScaler</w:t>
+      </w:r>
+      <w:proofErr w:type="spellEnd"/>
+      <w:r>
+        <w:rPr>
+          <w:sz w:val="28"/>
+          <w:szCs w:val="28"/>
+        </w:rPr>
+        <w:t xml:space="preserve"> from </w:t>
+      </w:r>
+      <w:proofErr w:type="spellStart"/>
+      <w:proofErr w:type="gramStart"/>
+      <w:r>
+        <w:rPr>
+          <w:b/>
+          <w:bCs/>
+          <w:sz w:val="28"/>
+          <w:szCs w:val="28"/>
+        </w:rPr>
+        <w:t>sklearn.preprocessing</w:t>
+      </w:r>
+      <w:proofErr w:type="spellEnd"/>
+      <w:proofErr w:type="gramEnd"/>
+      <w:r>
+        <w:rPr>
+          <w:sz w:val="28"/>
+          <w:szCs w:val="28"/>
+        </w:rPr>
+        <w:t>:</w:t>
+      </w:r>
+    </w:p>
+    <w:p>
+      <w:pPr>
+        <w:pStyle w:val="ListParagraph"/>
+        <w:spacing w:line="360" w:lineRule="auto"/>
+        <w:ind w:left="0"/>
+        <w:jc w:val="center"/>
+        <w:rPr>
+          <w:sz w:val="28"/>
+          <w:szCs w:val="28"/>
+        </w:rPr>
+      </w:pPr>
+      <w:r>
+        <w:rPr>
+          <w:noProof/>
+          <w:sz w:val="28"/>
+          <w:szCs w:val="28"/>
+        </w:rPr>
+        <w:drawing>
+          <wp:inline distT="0" distB="0" distL="0" distR="0" wp14:anchorId="5D06BCE8" wp14:editId="3BA29DFF">
+            <wp:extent cx="2257425" cy="457200"/>
+            <wp:effectExtent l="0" t="0" r="9525" b="0"/>
+            <wp:docPr id="17" name="Picture 17"/>
+            <wp:cNvGraphicFramePr>
+              <a:graphicFrameLocks xmlns:a="http://schemas.openxmlformats.org/drawingml/2006/main" noChangeAspect="1"/>
+            </wp:cNvGraphicFramePr>
+            <a:graphic xmlns:a="http://schemas.openxmlformats.org/drawingml/2006/main">
+              <a:graphicData uri="http://schemas.openxmlformats.org/drawingml/2006/picture">
+                <pic:pic xmlns:pic="http://schemas.openxmlformats.org/drawingml/2006/picture">
+                  <pic:nvPicPr>
+                    <pic:cNvPr id="0" name="Picture 16"/>
+                    <pic:cNvPicPr>
+                      <a:picLocks noChangeAspect="1" noChangeArrowheads="1"/>
+                    </pic:cNvPicPr>
+                  </pic:nvPicPr>
+                  <pic:blipFill>
+                    <a:blip r:embed="rId16">
+                      <a:extLst>
+                        <a:ext uri="{28A0092B-C50C-407E-A947-70E740481C1C}">
+                          <a14:useLocalDpi xmlns:a14="http://schemas.microsoft.com/office/drawing/2010/main" val="0"/>
+                        </a:ext>
+                      </a:extLst>
+                    </a:blip>
+                    <a:srcRect/>
+                    <a:stretch>
+                      <a:fillRect/>
+                    </a:stretch>
+                  </pic:blipFill>
+                  <pic:spPr bwMode="auto">
+                    <a:xfrm>
+                      <a:off x="0" y="0"/>
+                      <a:ext cx="2257425" cy="457200"/>
+                    </a:xfrm>
+                    <a:prstGeom prst="rect">
+                      <a:avLst/>
+                    </a:prstGeom>
+                    <a:noFill/>
+                    <a:ln>
+                      <a:noFill/>
+                    </a:ln>
+                  </pic:spPr>
+                </pic:pic>
+              </a:graphicData>
+            </a:graphic>
+          </wp:inline>
+        </w:drawing>
+      </w:r>
+    </w:p>
+    <w:p>
+      <w:pPr>
+        <w:pStyle w:val="ListParagraph"/>
+        <w:spacing w:line="360" w:lineRule="auto"/>
+        <w:ind w:left="0"/>
+        <w:jc w:val="center"/>
+        <w:rPr>
+          <w:sz w:val="28"/>
+          <w:szCs w:val="28"/>
+        </w:rPr>
+      </w:pPr>
+    </w:p>
+    <w:p>
+      <w:pPr>
+        <w:pStyle w:val="ListParagraph"/>
+        <w:numPr>
+          <w:ilvl w:val="0"/>
+          <w:numId w:val="2"/>
+        </w:numPr>
+        <w:spacing w:line="360" w:lineRule="auto"/>
+        <w:ind w:left="0"/>
+        <w:rPr>
+          <w:b/>
+          <w:bCs/>
+          <w:sz w:val="28"/>
+          <w:szCs w:val="28"/>
+        </w:rPr>
+      </w:pPr>
+      <w:r>
+        <w:rPr>
+          <w:b/>
+          <w:bCs/>
+          <w:sz w:val="28"/>
+          <w:szCs w:val="28"/>
+        </w:rPr>
+        <w:t>Splitting data into training and testing sets:</w:t>
+      </w:r>
+    </w:p>
+    <w:p>
+      <w:pPr>
+        <w:pStyle w:val="ListParagraph"/>
+        <w:spacing w:line="360" w:lineRule="auto"/>
+        <w:ind w:left="0"/>
+        <w:rPr>
+          <w:sz w:val="28"/>
+          <w:szCs w:val="28"/>
+        </w:rPr>
+      </w:pPr>
+      <w:r>
+        <w:rPr>
+          <w:sz w:val="28"/>
+          <w:szCs w:val="28"/>
+        </w:rPr>
+        <w:t>Generally</w:t>
+      </w:r>
+      <w:r>
+        <w:rPr>
+          <w:sz w:val="28"/>
+          <w:szCs w:val="28"/>
+        </w:rPr>
+        <w:t>,</w:t>
+      </w:r>
+      <w:r>
+        <w:rPr>
+          <w:sz w:val="28"/>
+          <w:szCs w:val="28"/>
+        </w:rPr>
+        <w:t xml:space="preserve"> we split the dataset into 70:30 </w:t>
+      </w:r>
+      <w:r>
+        <w:rPr>
+          <w:sz w:val="28"/>
+          <w:szCs w:val="28"/>
+        </w:rPr>
+        <w:t>ratio</w:t>
+      </w:r>
+      <w:r>
+        <w:rPr>
+          <w:sz w:val="28"/>
+          <w:szCs w:val="28"/>
+        </w:rPr>
+        <w:t>.</w:t>
+      </w:r>
+      <w:r>
+        <w:rPr>
+          <w:sz w:val="28"/>
+          <w:szCs w:val="28"/>
+        </w:rPr>
+        <w:t xml:space="preserve"> It means that</w:t>
+      </w:r>
+      <w:r>
+        <w:rPr>
+          <w:sz w:val="28"/>
+          <w:szCs w:val="28"/>
+        </w:rPr>
+        <w:t xml:space="preserve"> 70 percent data take in train and 30 percent data take in test. However, this Splitting can </w:t>
+      </w:r>
+      <w:r>
+        <w:rPr>
+          <w:sz w:val="28"/>
+          <w:szCs w:val="28"/>
+        </w:rPr>
+        <w:t>vary</w:t>
+      </w:r>
+      <w:r>
+        <w:rPr>
+          <w:sz w:val="28"/>
+          <w:szCs w:val="28"/>
+        </w:rPr>
+        <w:t xml:space="preserve"> according to the dataset shape and size.</w:t>
+      </w:r>
+    </w:p>
+    <w:p>
+      <w:pPr>
+        <w:pStyle w:val="ListParagraph"/>
+        <w:spacing w:line="360" w:lineRule="auto"/>
+        <w:ind w:left="0"/>
+        <w:rPr>
+          <w:sz w:val="28"/>
+          <w:szCs w:val="28"/>
+        </w:rPr>
+      </w:pPr>
+      <w:r>
+        <w:rPr>
+          <w:noProof/>
+          <w:sz w:val="28"/>
+          <w:szCs w:val="28"/>
+        </w:rPr>
+        <w:drawing>
+          <wp:inline distT="0" distB="0" distL="0" distR="0" wp14:anchorId="45ABFFB4" wp14:editId="7F458CC4">
+            <wp:extent cx="5943600" cy="523875"/>
+            <wp:effectExtent l="0" t="0" r="0" b="9525"/>
+            <wp:docPr id="18" name="Picture 18"/>
+            <wp:cNvGraphicFramePr>
+              <a:graphicFrameLocks xmlns:a="http://schemas.openxmlformats.org/drawingml/2006/main" noChangeAspect="1"/>
+            </wp:cNvGraphicFramePr>
+            <a:graphic xmlns:a="http://schemas.openxmlformats.org/drawingml/2006/main">
+              <a:graphicData uri="http://schemas.openxmlformats.org/drawingml/2006/picture">
+                <pic:pic xmlns:pic="http://schemas.openxmlformats.org/drawingml/2006/picture">
+                  <pic:nvPicPr>
+                    <pic:cNvPr id="0" name="Picture 17"/>
+                    <pic:cNvPicPr>
+                      <a:picLocks noChangeAspect="1" noChangeArrowheads="1"/>
+                    </pic:cNvPicPr>
+                  </pic:nvPicPr>
+                  <pic:blipFill>
+                    <a:blip r:embed="rId17">
+                      <a:extLst>
+                        <a:ext uri="{28A0092B-C50C-407E-A947-70E740481C1C}">
+                          <a14:useLocalDpi xmlns:a14="http://schemas.microsoft.com/office/drawing/2010/main" val="0"/>
+                        </a:ext>
+                      </a:extLst>
+                    </a:blip>
+                    <a:srcRect/>
+                    <a:stretch>
+                      <a:fillRect/>
+                    </a:stretch>
+                  </pic:blipFill>
+                  <pic:spPr bwMode="auto">
+                    <a:xfrm>
+                      <a:off x="0" y="0"/>
+                      <a:ext cx="5943600" cy="523875"/>
+                    </a:xfrm>
+                    <a:prstGeom prst="rect">
+                      <a:avLst/>
+                    </a:prstGeom>
+                    <a:noFill/>
+                    <a:ln>
+                      <a:noFill/>
+                    </a:ln>
+                  </pic:spPr>
+                </pic:pic>
+              </a:graphicData>
+            </a:graphic>
+          </wp:inline>
+        </w:drawing>
+      </w:r>
+    </w:p>
+    <w:p>
+      <w:pPr>
+        <w:pStyle w:val="ListParagraph"/>
+        <w:spacing w:line="360" w:lineRule="auto"/>
+        <w:jc w:val="center"/>
+        <w:rPr>
+          <w:sz w:val="28"/>
+          <w:szCs w:val="28"/>
+        </w:rPr>
+      </w:pPr>
+      <w:proofErr w:type="spellStart"/>
+      <w:r>
+        <w:rPr>
+          <w:b/>
+          <w:bCs/>
+          <w:sz w:val="28"/>
+          <w:szCs w:val="28"/>
+        </w:rPr>
+        <w:t>x</w:t>
+      </w:r>
+      <w:r>
+        <w:rPr>
+          <w:b/>
+          <w:bCs/>
+          <w:sz w:val="28"/>
+          <w:szCs w:val="28"/>
+        </w:rPr>
+        <w:t>_</w:t>
+      </w:r>
+      <w:proofErr w:type="gramStart"/>
+      <w:r>
+        <w:rPr>
+          <w:b/>
+          <w:bCs/>
+          <w:sz w:val="28"/>
+          <w:szCs w:val="28"/>
+        </w:rPr>
+        <w:t>train</w:t>
+      </w:r>
+      <w:proofErr w:type="spellEnd"/>
+      <w:r>
+        <w:rPr>
+          <w:b/>
+          <w:bCs/>
+          <w:sz w:val="28"/>
+          <w:szCs w:val="28"/>
+        </w:rPr>
+        <w:t>:</w:t>
+      </w:r>
+      <w:proofErr w:type="gramEnd"/>
+      <w:r>
+        <w:rPr>
+          <w:sz w:val="28"/>
+          <w:szCs w:val="28"/>
+        </w:rPr>
+        <w:t xml:space="preserve"> is the training part of the matrix of features.</w:t>
+      </w:r>
+    </w:p>
+    <w:p>
+      <w:pPr>
+        <w:pStyle w:val="ListParagraph"/>
+        <w:spacing w:line="360" w:lineRule="auto"/>
+        <w:ind w:left="1440"/>
+        <w:rPr>
+          <w:sz w:val="28"/>
+          <w:szCs w:val="28"/>
+        </w:rPr>
+      </w:pPr>
+      <w:r>
+        <w:rPr>
+          <w:b/>
+          <w:bCs/>
+          <w:sz w:val="28"/>
+          <w:szCs w:val="28"/>
+        </w:rPr>
+        <w:t xml:space="preserve">          </w:t>
+      </w:r>
+      <w:proofErr w:type="spellStart"/>
+      <w:r>
+        <w:rPr>
+          <w:b/>
+          <w:bCs/>
+          <w:sz w:val="28"/>
+          <w:szCs w:val="28"/>
+        </w:rPr>
+        <w:t>x</w:t>
+      </w:r>
+      <w:r>
+        <w:rPr>
+          <w:b/>
+          <w:bCs/>
+          <w:sz w:val="28"/>
+          <w:szCs w:val="28"/>
+        </w:rPr>
+        <w:t>_</w:t>
+      </w:r>
+      <w:proofErr w:type="gramStart"/>
+      <w:r>
+        <w:rPr>
+          <w:b/>
+          <w:bCs/>
+          <w:sz w:val="28"/>
+          <w:szCs w:val="28"/>
+        </w:rPr>
+        <w:t>test</w:t>
+      </w:r>
+      <w:proofErr w:type="spellEnd"/>
+      <w:r>
+        <w:rPr>
+          <w:b/>
+          <w:bCs/>
+          <w:sz w:val="28"/>
+          <w:szCs w:val="28"/>
+        </w:rPr>
+        <w:t>:</w:t>
+      </w:r>
+      <w:proofErr w:type="gramEnd"/>
+      <w:r>
+        <w:rPr>
+          <w:sz w:val="28"/>
+          <w:szCs w:val="28"/>
+        </w:rPr>
+        <w:t xml:space="preserve"> is the test part of the matrix of features.</w:t>
+      </w:r>
+    </w:p>
+    <w:p>
+      <w:pPr>
+        <w:pStyle w:val="ListParagraph"/>
+        <w:spacing w:line="360" w:lineRule="auto"/>
+        <w:rPr>
+          <w:sz w:val="28"/>
+          <w:szCs w:val="28"/>
+        </w:rPr>
+      </w:pPr>
+      <w:r>
+        <w:rPr>
+          <w:b/>
+          <w:bCs/>
+          <w:sz w:val="28"/>
+          <w:szCs w:val="28"/>
+        </w:rPr>
+        <w:t xml:space="preserve">                     </w:t>
+      </w:r>
+      <w:proofErr w:type="spellStart"/>
+      <w:r>
+        <w:rPr>
+          <w:b/>
+          <w:bCs/>
+          <w:sz w:val="28"/>
+          <w:szCs w:val="28"/>
+        </w:rPr>
+        <w:t>y_</w:t>
+      </w:r>
+      <w:proofErr w:type="gramStart"/>
+      <w:r>
+        <w:rPr>
+          <w:b/>
+          <w:bCs/>
+          <w:sz w:val="28"/>
+          <w:szCs w:val="28"/>
+        </w:rPr>
+        <w:t>train</w:t>
+      </w:r>
+      <w:proofErr w:type="spellEnd"/>
+      <w:r>
+        <w:rPr>
+          <w:b/>
+          <w:bCs/>
+          <w:sz w:val="28"/>
+          <w:szCs w:val="28"/>
+        </w:rPr>
+        <w:t>:</w:t>
+      </w:r>
+      <w:proofErr w:type="gramEnd"/>
+      <w:r>
+        <w:rPr>
+          <w:sz w:val="28"/>
+          <w:szCs w:val="28"/>
+        </w:rPr>
+        <w:t xml:space="preserve"> is the training part of the </w:t>
+      </w:r>
+      <w:r>
+        <w:rPr>
+          <w:sz w:val="28"/>
+          <w:szCs w:val="28"/>
+        </w:rPr>
+        <w:t>label values.</w:t>
+      </w:r>
+    </w:p>
+    <w:p>
+      <w:pPr>
+        <w:pStyle w:val="ListParagraph"/>
+        <w:spacing w:line="360" w:lineRule="auto"/>
+        <w:rPr>
+          <w:sz w:val="28"/>
+          <w:szCs w:val="28"/>
+        </w:rPr>
+      </w:pPr>
+      <w:r>
+        <w:rPr>
+          <w:b/>
+          <w:bCs/>
+          <w:sz w:val="28"/>
+          <w:szCs w:val="28"/>
+        </w:rPr>
+        <w:t xml:space="preserve">                     </w:t>
+      </w:r>
+      <w:proofErr w:type="spellStart"/>
+      <w:r>
+        <w:rPr>
+          <w:b/>
+          <w:bCs/>
+          <w:sz w:val="28"/>
+          <w:szCs w:val="28"/>
+        </w:rPr>
+        <w:t>y_</w:t>
+      </w:r>
+      <w:proofErr w:type="gramStart"/>
+      <w:r>
+        <w:rPr>
+          <w:b/>
+          <w:bCs/>
+          <w:sz w:val="28"/>
+          <w:szCs w:val="28"/>
+        </w:rPr>
+        <w:t>test</w:t>
+      </w:r>
+      <w:proofErr w:type="spellEnd"/>
+      <w:r>
+        <w:rPr>
+          <w:b/>
+          <w:bCs/>
+          <w:sz w:val="28"/>
+          <w:szCs w:val="28"/>
+        </w:rPr>
+        <w:t>:</w:t>
+      </w:r>
+      <w:proofErr w:type="gramEnd"/>
+      <w:r>
+        <w:rPr>
+          <w:sz w:val="28"/>
+          <w:szCs w:val="28"/>
+        </w:rPr>
+        <w:t xml:space="preserve"> is the test part of the </w:t>
+      </w:r>
+      <w:r>
+        <w:rPr>
+          <w:sz w:val="28"/>
+          <w:szCs w:val="28"/>
+        </w:rPr>
+        <w:t>label values</w:t>
+      </w:r>
+      <w:r>
+        <w:rPr>
+          <w:sz w:val="28"/>
+          <w:szCs w:val="28"/>
+        </w:rPr>
+        <w:t>.</w:t>
+      </w:r>
     </w:p>
     <w:sectPr>
       <w:pgSz w:w="12240" w:h="15840"/>
@@ -566,11 +3012,195 @@
       </w:rPr>
     </w:lvl>
   </w:abstractNum>
+  <w:abstractNum w:abstractNumId="2" w15:restartNumberingAfterBreak="0">
+    <w:nsid w:val="42853298"/>
+    <w:multiLevelType w:val="hybridMultilevel"/>
+    <w:tmpl w:val="FB86DD94"/>
+    <w:lvl w:ilvl="0" w:tplc="04090015">
+      <w:start w:val="1"/>
+      <w:numFmt w:val="upperLetter"/>
+      <w:lvlText w:val="%1."/>
+      <w:lvlJc w:val="left"/>
+      <w:pPr>
+        <w:ind w:left="720" w:hanging="360"/>
+      </w:pPr>
+      <w:rPr>
+        <w:rFonts w:hint="default"/>
+      </w:rPr>
+    </w:lvl>
+    <w:lvl w:ilvl="1" w:tplc="04090019" w:tentative="1">
+      <w:start w:val="1"/>
+      <w:numFmt w:val="lowerLetter"/>
+      <w:lvlText w:val="%2."/>
+      <w:lvlJc w:val="left"/>
+      <w:pPr>
+        <w:ind w:left="1440" w:hanging="360"/>
+      </w:pPr>
+    </w:lvl>
+    <w:lvl w:ilvl="2" w:tplc="0409001B" w:tentative="1">
+      <w:start w:val="1"/>
+      <w:numFmt w:val="lowerRoman"/>
+      <w:lvlText w:val="%3."/>
+      <w:lvlJc w:val="right"/>
+      <w:pPr>
+        <w:ind w:left="2160" w:hanging="180"/>
+      </w:pPr>
+    </w:lvl>
+    <w:lvl w:ilvl="3" w:tplc="0409000F" w:tentative="1">
+      <w:start w:val="1"/>
+      <w:numFmt w:val="decimal"/>
+      <w:lvlText w:val="%4."/>
+      <w:lvlJc w:val="left"/>
+      <w:pPr>
+        <w:ind w:left="2880" w:hanging="360"/>
+      </w:pPr>
+    </w:lvl>
+    <w:lvl w:ilvl="4" w:tplc="04090019" w:tentative="1">
+      <w:start w:val="1"/>
+      <w:numFmt w:val="lowerLetter"/>
+      <w:lvlText w:val="%5."/>
+      <w:lvlJc w:val="left"/>
+      <w:pPr>
+        <w:ind w:left="3600" w:hanging="360"/>
+      </w:pPr>
+    </w:lvl>
+    <w:lvl w:ilvl="5" w:tplc="0409001B" w:tentative="1">
+      <w:start w:val="1"/>
+      <w:numFmt w:val="lowerRoman"/>
+      <w:lvlText w:val="%6."/>
+      <w:lvlJc w:val="right"/>
+      <w:pPr>
+        <w:ind w:left="4320" w:hanging="180"/>
+      </w:pPr>
+    </w:lvl>
+    <w:lvl w:ilvl="6" w:tplc="0409000F" w:tentative="1">
+      <w:start w:val="1"/>
+      <w:numFmt w:val="decimal"/>
+      <w:lvlText w:val="%7."/>
+      <w:lvlJc w:val="left"/>
+      <w:pPr>
+        <w:ind w:left="5040" w:hanging="360"/>
+      </w:pPr>
+    </w:lvl>
+    <w:lvl w:ilvl="7" w:tplc="04090019" w:tentative="1">
+      <w:start w:val="1"/>
+      <w:numFmt w:val="lowerLetter"/>
+      <w:lvlText w:val="%8."/>
+      <w:lvlJc w:val="left"/>
+      <w:pPr>
+        <w:ind w:left="5760" w:hanging="360"/>
+      </w:pPr>
+    </w:lvl>
+    <w:lvl w:ilvl="8" w:tplc="0409001B" w:tentative="1">
+      <w:start w:val="1"/>
+      <w:numFmt w:val="lowerRoman"/>
+      <w:lvlText w:val="%9."/>
+      <w:lvlJc w:val="right"/>
+      <w:pPr>
+        <w:ind w:left="6480" w:hanging="180"/>
+      </w:pPr>
+    </w:lvl>
+  </w:abstractNum>
+  <w:abstractNum w:abstractNumId="3" w15:restartNumberingAfterBreak="0">
+    <w:nsid w:val="683052A7"/>
+    <w:multiLevelType w:val="hybridMultilevel"/>
+    <w:tmpl w:val="B4628E34"/>
+    <w:lvl w:ilvl="0" w:tplc="3FEEFE06">
+      <w:start w:val="1"/>
+      <w:numFmt w:val="decimal"/>
+      <w:lvlText w:val="%1."/>
+      <w:lvlJc w:val="left"/>
+      <w:pPr>
+        <w:ind w:left="1080" w:hanging="360"/>
+      </w:pPr>
+      <w:rPr>
+        <w:rFonts w:hint="default"/>
+      </w:rPr>
+    </w:lvl>
+    <w:lvl w:ilvl="1" w:tplc="04090019">
+      <w:start w:val="1"/>
+      <w:numFmt w:val="lowerLetter"/>
+      <w:lvlText w:val="%2."/>
+      <w:lvlJc w:val="left"/>
+      <w:pPr>
+        <w:ind w:left="1800" w:hanging="360"/>
+      </w:pPr>
+    </w:lvl>
+    <w:lvl w:ilvl="2" w:tplc="0409001B" w:tentative="1">
+      <w:start w:val="1"/>
+      <w:numFmt w:val="lowerRoman"/>
+      <w:lvlText w:val="%3."/>
+      <w:lvlJc w:val="right"/>
+      <w:pPr>
+        <w:ind w:left="2520" w:hanging="180"/>
+      </w:pPr>
+    </w:lvl>
+    <w:lvl w:ilvl="3" w:tplc="0409000F" w:tentative="1">
+      <w:start w:val="1"/>
+      <w:numFmt w:val="decimal"/>
+      <w:lvlText w:val="%4."/>
+      <w:lvlJc w:val="left"/>
+      <w:pPr>
+        <w:ind w:left="3240" w:hanging="360"/>
+      </w:pPr>
+    </w:lvl>
+    <w:lvl w:ilvl="4" w:tplc="04090019" w:tentative="1">
+      <w:start w:val="1"/>
+      <w:numFmt w:val="lowerLetter"/>
+      <w:lvlText w:val="%5."/>
+      <w:lvlJc w:val="left"/>
+      <w:pPr>
+        <w:ind w:left="3960" w:hanging="360"/>
+      </w:pPr>
+    </w:lvl>
+    <w:lvl w:ilvl="5" w:tplc="0409001B" w:tentative="1">
+      <w:start w:val="1"/>
+      <w:numFmt w:val="lowerRoman"/>
+      <w:lvlText w:val="%6."/>
+      <w:lvlJc w:val="right"/>
+      <w:pPr>
+        <w:ind w:left="4680" w:hanging="180"/>
+      </w:pPr>
+    </w:lvl>
+    <w:lvl w:ilvl="6" w:tplc="0409000F" w:tentative="1">
+      <w:start w:val="1"/>
+      <w:numFmt w:val="decimal"/>
+      <w:lvlText w:val="%7."/>
+      <w:lvlJc w:val="left"/>
+      <w:pPr>
+        <w:ind w:left="5400" w:hanging="360"/>
+      </w:pPr>
+    </w:lvl>
+    <w:lvl w:ilvl="7" w:tplc="04090019" w:tentative="1">
+      <w:start w:val="1"/>
+      <w:numFmt w:val="lowerLetter"/>
+      <w:lvlText w:val="%8."/>
+      <w:lvlJc w:val="left"/>
+      <w:pPr>
+        <w:ind w:left="6120" w:hanging="360"/>
+      </w:pPr>
+    </w:lvl>
+    <w:lvl w:ilvl="8" w:tplc="0409001B" w:tentative="1">
+      <w:start w:val="1"/>
+      <w:numFmt w:val="lowerRoman"/>
+      <w:lvlText w:val="%9."/>
+      <w:lvlJc w:val="right"/>
+      <w:pPr>
+        <w:ind w:left="6840" w:hanging="180"/>
+      </w:pPr>
+    </w:lvl>
+  </w:abstractNum>
   <w:num w:numId="1">
     <w:abstractNumId w:val="1"/>
   </w:num>
   <w:num w:numId="2">
     <w:abstractNumId w:val="0"/>
+  </w:num>
+  <w:num w:numId="3">
+    <w:abstractNumId w:val="3"/>
+  </w:num>
+  <w:num w:numId="4">
+    <w:abstractNumId w:val="2"/>
   </w:num>
 </w:numbering>
 </file>
@@ -977,7 +3607,6 @@
   <w:style w:type="character" w:default="1" w:styleId="DefaultParagraphFont">
     <w:name w:val="Default Paragraph Font"/>
     <w:uiPriority w:val="1"/>
-    <w:semiHidden/>
     <w:unhideWhenUsed/>
   </w:style>
   <w:style w:type="table" w:default="1" w:styleId="TableNormal">
@@ -1308,4 +3937,16 @@
     </a:ext>
   </a:extLst>
 </a:theme>
+</file>
+
+<file path=customXml/item1.xml><?xml version="1.0" encoding="utf-8"?>
+<b:Sources xmlns:b="http://schemas.openxmlformats.org/officeDocument/2006/bibliography" xmlns="http://schemas.openxmlformats.org/officeDocument/2006/bibliography" SelectedStyle="\APASixthEditionOfficeOnline.xsl" StyleName="APA" Version="6"/>
+</file>
+
+<file path=customXml/itemProps1.xml><?xml version="1.0" encoding="utf-8"?>
+<ds:datastoreItem xmlns:ds="http://schemas.openxmlformats.org/officeDocument/2006/customXml" ds:itemID="{9312A1C2-D36F-41EA-9DE2-0672B281DC6F}">
+  <ds:schemaRefs>
+    <ds:schemaRef ds:uri="http://schemas.openxmlformats.org/officeDocument/2006/bibliography"/>
+  </ds:schemaRefs>
+</ds:datastoreItem>
 </file>
</xml_diff>

<commit_message>
data enhancement, final isA :)
</commit_message>
<xml_diff>
--- a/Milestone 1/Milestone 1 Report.docx
+++ b/Milestone 1/Milestone 1 Report.docx
@@ -93,14 +93,7 @@
           <w:sz w:val="28"/>
           <w:szCs w:val="28"/>
         </w:rPr>
-        <w:t xml:space="preserve"> = </w:t>
-      </w:r>
-      <w:r>
-        <w:rPr>
-          <w:sz w:val="28"/>
-          <w:szCs w:val="28"/>
-        </w:rPr>
-        <w:t>4801 entries</w:t>
+        <w:t xml:space="preserve"> = 4801 entries</w:t>
       </w:r>
     </w:p>
     <w:p>
@@ -143,14 +136,7 @@
           <w:sz w:val="28"/>
           <w:szCs w:val="28"/>
         </w:rPr>
-        <w:t xml:space="preserve"> = </w:t>
-      </w:r>
-      <w:r>
-        <w:rPr>
-          <w:sz w:val="28"/>
-          <w:szCs w:val="28"/>
-        </w:rPr>
-        <w:t>16 columns</w:t>
+        <w:t xml:space="preserve"> = 16 columns</w:t>
       </w:r>
     </w:p>
     <w:p>
@@ -400,14 +386,7 @@
           <w:sz w:val="28"/>
           <w:szCs w:val="28"/>
         </w:rPr>
-        <w:t xml:space="preserve">’ </w:t>
-      </w:r>
-      <w:r>
-        <w:rPr>
-          <w:sz w:val="28"/>
-          <w:szCs w:val="28"/>
-        </w:rPr>
-        <w:t>with unique categories:</w:t>
+        <w:t>’ with unique categories:</w:t>
       </w:r>
     </w:p>
     <w:p>
@@ -494,6 +473,427 @@
           <w:numId w:val="1"/>
         </w:numPr>
         <w:spacing w:line="360" w:lineRule="auto"/>
+        <w:rPr>
+          <w:sz w:val="28"/>
+          <w:szCs w:val="28"/>
+        </w:rPr>
+      </w:pPr>
+      <w:r>
+        <w:rPr>
+          <w:sz w:val="28"/>
+          <w:szCs w:val="28"/>
+        </w:rPr>
+        <w:lastRenderedPageBreak/>
+        <w:t>Data correlation:</w:t>
+      </w:r>
+    </w:p>
+    <w:p>
+      <w:pPr>
+        <w:pStyle w:val="ListParagraph"/>
+        <w:spacing w:line="360" w:lineRule="auto"/>
+        <w:rPr>
+          <w:sz w:val="28"/>
+          <w:szCs w:val="28"/>
+        </w:rPr>
+      </w:pPr>
+      <w:r>
+        <w:rPr>
+          <w:noProof/>
+          <w:sz w:val="28"/>
+          <w:szCs w:val="28"/>
+        </w:rPr>
+        <w:drawing>
+          <wp:inline distT="0" distB="0" distL="0" distR="0" wp14:anchorId="1ACEB9E1" wp14:editId="342A3481">
+            <wp:extent cx="5646169" cy="3362325"/>
+            <wp:effectExtent l="0" t="0" r="0" b="0"/>
+            <wp:docPr id="1" name="Picture 1"/>
+            <wp:cNvGraphicFramePr>
+              <a:graphicFrameLocks xmlns:a="http://schemas.openxmlformats.org/drawingml/2006/main" noChangeAspect="1"/>
+            </wp:cNvGraphicFramePr>
+            <a:graphic xmlns:a="http://schemas.openxmlformats.org/drawingml/2006/main">
+              <a:graphicData uri="http://schemas.openxmlformats.org/drawingml/2006/picture">
+                <pic:pic xmlns:pic="http://schemas.openxmlformats.org/drawingml/2006/picture">
+                  <pic:nvPicPr>
+                    <pic:cNvPr id="0" name="Picture 1"/>
+                    <pic:cNvPicPr>
+                      <a:picLocks noChangeAspect="1" noChangeArrowheads="1"/>
+                    </pic:cNvPicPr>
+                  </pic:nvPicPr>
+                  <pic:blipFill>
+                    <a:blip r:embed="rId9">
+                      <a:extLst>
+                        <a:ext uri="{28A0092B-C50C-407E-A947-70E740481C1C}">
+                          <a14:useLocalDpi xmlns:a14="http://schemas.microsoft.com/office/drawing/2010/main" val="0"/>
+                        </a:ext>
+                      </a:extLst>
+                    </a:blip>
+                    <a:srcRect/>
+                    <a:stretch>
+                      <a:fillRect/>
+                    </a:stretch>
+                  </pic:blipFill>
+                  <pic:spPr bwMode="auto">
+                    <a:xfrm>
+                      <a:off x="0" y="0"/>
+                      <a:ext cx="5672327" cy="3377902"/>
+                    </a:xfrm>
+                    <a:prstGeom prst="rect">
+                      <a:avLst/>
+                    </a:prstGeom>
+                    <a:noFill/>
+                    <a:ln>
+                      <a:noFill/>
+                    </a:ln>
+                  </pic:spPr>
+                </pic:pic>
+              </a:graphicData>
+            </a:graphic>
+          </wp:inline>
+        </w:drawing>
+      </w:r>
+    </w:p>
+    <w:p>
+      <w:pPr>
+        <w:pStyle w:val="ListParagraph"/>
+        <w:spacing w:line="360" w:lineRule="auto"/>
+        <w:rPr>
+          <w:sz w:val="28"/>
+          <w:szCs w:val="28"/>
+        </w:rPr>
+      </w:pPr>
+    </w:p>
+    <w:p>
+      <w:pPr>
+        <w:pStyle w:val="ListParagraph"/>
+        <w:spacing w:line="360" w:lineRule="auto"/>
+        <w:rPr>
+          <w:sz w:val="28"/>
+          <w:szCs w:val="28"/>
+        </w:rPr>
+      </w:pPr>
+      <w:r>
+        <w:rPr>
+          <w:sz w:val="28"/>
+          <w:szCs w:val="28"/>
+        </w:rPr>
+        <w:t xml:space="preserve">As shown in the correlation heatmap, the effect of each feature on the others is somehow poor, but the most effective features on </w:t>
+      </w:r>
+      <w:r>
+        <w:rPr>
+          <w:b/>
+          <w:bCs/>
+          <w:sz w:val="28"/>
+          <w:szCs w:val="28"/>
+        </w:rPr>
+        <w:t>‘</w:t>
+      </w:r>
+      <w:proofErr w:type="spellStart"/>
+      <w:r>
+        <w:rPr>
+          <w:b/>
+          <w:bCs/>
+          <w:sz w:val="28"/>
+          <w:szCs w:val="28"/>
+        </w:rPr>
+        <w:t>user_rating</w:t>
+      </w:r>
+      <w:proofErr w:type="spellEnd"/>
+      <w:r>
+        <w:rPr>
+          <w:b/>
+          <w:bCs/>
+          <w:sz w:val="28"/>
+          <w:szCs w:val="28"/>
+        </w:rPr>
+        <w:t>’</w:t>
+      </w:r>
+      <w:r>
+        <w:rPr>
+          <w:sz w:val="28"/>
+          <w:szCs w:val="28"/>
+        </w:rPr>
+        <w:t xml:space="preserve"> is:</w:t>
+      </w:r>
+    </w:p>
+    <w:p>
+      <w:pPr>
+        <w:pStyle w:val="ListParagraph"/>
+        <w:numPr>
+          <w:ilvl w:val="0"/>
+          <w:numId w:val="5"/>
+        </w:numPr>
+        <w:spacing w:line="360" w:lineRule="auto"/>
+        <w:rPr>
+          <w:b/>
+          <w:bCs/>
+          <w:sz w:val="28"/>
+          <w:szCs w:val="28"/>
+        </w:rPr>
+      </w:pPr>
+      <w:r>
+        <w:rPr>
+          <w:b/>
+          <w:bCs/>
+          <w:sz w:val="28"/>
+          <w:szCs w:val="28"/>
+        </w:rPr>
+        <w:t>‘</w:t>
+      </w:r>
+      <w:proofErr w:type="spellStart"/>
+      <w:r>
+        <w:rPr>
+          <w:b/>
+          <w:bCs/>
+          <w:sz w:val="28"/>
+          <w:szCs w:val="28"/>
+        </w:rPr>
+        <w:t>user_rating_ver</w:t>
+      </w:r>
+      <w:proofErr w:type="spellEnd"/>
+      <w:r>
+        <w:rPr>
+          <w:b/>
+          <w:bCs/>
+          <w:sz w:val="28"/>
+          <w:szCs w:val="28"/>
+        </w:rPr>
+        <w:t>’</w:t>
+      </w:r>
+    </w:p>
+    <w:p>
+      <w:pPr>
+        <w:pStyle w:val="ListParagraph"/>
+        <w:numPr>
+          <w:ilvl w:val="0"/>
+          <w:numId w:val="5"/>
+        </w:numPr>
+        <w:spacing w:line="360" w:lineRule="auto"/>
+        <w:rPr>
+          <w:b/>
+          <w:bCs/>
+          <w:sz w:val="28"/>
+          <w:szCs w:val="28"/>
+        </w:rPr>
+      </w:pPr>
+      <w:r>
+        <w:rPr>
+          <w:b/>
+          <w:bCs/>
+          <w:sz w:val="28"/>
+          <w:szCs w:val="28"/>
+        </w:rPr>
+        <w:t>‘</w:t>
+      </w:r>
+      <w:proofErr w:type="spellStart"/>
+      <w:r>
+        <w:rPr>
+          <w:b/>
+          <w:bCs/>
+          <w:sz w:val="28"/>
+          <w:szCs w:val="28"/>
+        </w:rPr>
+        <w:t>ipadSc_urls.num</w:t>
+      </w:r>
+      <w:proofErr w:type="spellEnd"/>
+      <w:r>
+        <w:rPr>
+          <w:b/>
+          <w:bCs/>
+          <w:sz w:val="28"/>
+          <w:szCs w:val="28"/>
+        </w:rPr>
+        <w:t>’</w:t>
+      </w:r>
+    </w:p>
+    <w:p>
+      <w:pPr>
+        <w:spacing w:line="360" w:lineRule="auto"/>
+        <w:ind w:left="720"/>
+        <w:rPr>
+          <w:sz w:val="28"/>
+          <w:szCs w:val="28"/>
+        </w:rPr>
+      </w:pPr>
+      <w:r>
+        <w:rPr>
+          <w:sz w:val="28"/>
+          <w:szCs w:val="28"/>
+        </w:rPr>
+        <w:t>So, some features will not be needed to be used in the model like:</w:t>
+      </w:r>
+    </w:p>
+    <w:p>
+      <w:pPr>
+        <w:pStyle w:val="ListParagraph"/>
+        <w:numPr>
+          <w:ilvl w:val="0"/>
+          <w:numId w:val="6"/>
+        </w:numPr>
+        <w:spacing w:line="360" w:lineRule="auto"/>
+        <w:rPr>
+          <w:sz w:val="28"/>
+          <w:szCs w:val="28"/>
+        </w:rPr>
+      </w:pPr>
+      <w:r>
+        <w:rPr>
+          <w:sz w:val="28"/>
+          <w:szCs w:val="28"/>
+        </w:rPr>
+        <w:t>Id</w:t>
+      </w:r>
+    </w:p>
+    <w:p>
+      <w:pPr>
+        <w:pStyle w:val="ListParagraph"/>
+        <w:numPr>
+          <w:ilvl w:val="0"/>
+          <w:numId w:val="6"/>
+        </w:numPr>
+        <w:spacing w:line="360" w:lineRule="auto"/>
+        <w:rPr>
+          <w:sz w:val="28"/>
+          <w:szCs w:val="28"/>
+        </w:rPr>
+      </w:pPr>
+      <w:proofErr w:type="spellStart"/>
+      <w:r>
+        <w:rPr>
+          <w:sz w:val="28"/>
+          <w:szCs w:val="28"/>
+        </w:rPr>
+        <w:t>Track_name</w:t>
+      </w:r>
+      <w:proofErr w:type="spellEnd"/>
+    </w:p>
+    <w:p>
+      <w:pPr>
+        <w:pStyle w:val="ListParagraph"/>
+        <w:numPr>
+          <w:ilvl w:val="0"/>
+          <w:numId w:val="6"/>
+        </w:numPr>
+        <w:spacing w:line="360" w:lineRule="auto"/>
+        <w:rPr>
+          <w:sz w:val="28"/>
+          <w:szCs w:val="28"/>
+        </w:rPr>
+      </w:pPr>
+      <w:r>
+        <w:rPr>
+          <w:sz w:val="28"/>
+          <w:szCs w:val="28"/>
+        </w:rPr>
+        <w:t>Currency (</w:t>
+      </w:r>
+      <w:r>
+        <w:rPr>
+          <w:sz w:val="28"/>
+          <w:szCs w:val="28"/>
+        </w:rPr>
+        <w:t>It is</w:t>
+      </w:r>
+      <w:r>
+        <w:rPr>
+          <w:sz w:val="28"/>
+          <w:szCs w:val="28"/>
+        </w:rPr>
+        <w:t xml:space="preserve"> all the same value)</w:t>
+      </w:r>
+    </w:p>
+    <w:p>
+      <w:pPr>
+        <w:pStyle w:val="ListParagraph"/>
+        <w:numPr>
+          <w:ilvl w:val="0"/>
+          <w:numId w:val="6"/>
+        </w:numPr>
+        <w:spacing w:line="360" w:lineRule="auto"/>
+        <w:rPr>
+          <w:sz w:val="28"/>
+          <w:szCs w:val="28"/>
+        </w:rPr>
+      </w:pPr>
+      <w:r>
+        <w:rPr>
+          <w:sz w:val="28"/>
+          <w:szCs w:val="28"/>
+        </w:rPr>
+        <w:t>Version</w:t>
+      </w:r>
+    </w:p>
+    <w:p>
+      <w:pPr>
+        <w:pStyle w:val="ListParagraph"/>
+        <w:spacing w:line="360" w:lineRule="auto"/>
+        <w:rPr>
+          <w:sz w:val="28"/>
+          <w:szCs w:val="28"/>
+        </w:rPr>
+      </w:pPr>
+      <w:r>
+        <w:rPr>
+          <w:sz w:val="28"/>
+          <w:szCs w:val="28"/>
+        </w:rPr>
+        <w:t xml:space="preserve">As they do not strongly affect the </w:t>
+      </w:r>
+      <w:r>
+        <w:rPr>
+          <w:b/>
+          <w:bCs/>
+          <w:sz w:val="28"/>
+          <w:szCs w:val="28"/>
+        </w:rPr>
+        <w:t>‘</w:t>
+      </w:r>
+      <w:proofErr w:type="spellStart"/>
+      <w:r>
+        <w:rPr>
+          <w:b/>
+          <w:bCs/>
+          <w:sz w:val="28"/>
+          <w:szCs w:val="28"/>
+        </w:rPr>
+        <w:t>user_rating</w:t>
+      </w:r>
+      <w:proofErr w:type="spellEnd"/>
+      <w:r>
+        <w:rPr>
+          <w:b/>
+          <w:bCs/>
+          <w:sz w:val="28"/>
+          <w:szCs w:val="28"/>
+        </w:rPr>
+        <w:t>’</w:t>
+      </w:r>
+      <w:r>
+        <w:rPr>
+          <w:b/>
+          <w:bCs/>
+          <w:sz w:val="28"/>
+          <w:szCs w:val="28"/>
+        </w:rPr>
+        <w:t>.</w:t>
+      </w:r>
+    </w:p>
+    <w:p>
+      <w:pPr>
+        <w:spacing w:line="360" w:lineRule="auto"/>
+        <w:rPr>
+          <w:sz w:val="28"/>
+          <w:szCs w:val="28"/>
+        </w:rPr>
+      </w:pPr>
+    </w:p>
+    <w:p>
+      <w:pPr>
+        <w:pStyle w:val="ListParagraph"/>
+        <w:numPr>
+          <w:ilvl w:val="0"/>
+          <w:numId w:val="1"/>
+        </w:numPr>
+        <w:spacing w:line="360" w:lineRule="auto"/>
         <w:ind w:left="0"/>
         <w:rPr>
           <w:b/>
@@ -602,7 +1002,7 @@
                     </pic:cNvPicPr>
                   </pic:nvPicPr>
                   <pic:blipFill>
-                    <a:blip r:embed="rId9">
+                    <a:blip r:embed="rId10">
                       <a:extLst>
                         <a:ext uri="{28A0092B-C50C-407E-A947-70E740481C1C}">
                           <a14:useLocalDpi xmlns:a14="http://schemas.microsoft.com/office/drawing/2010/main" val="0"/>
@@ -818,7 +1218,7 @@
                     </pic:cNvPicPr>
                   </pic:nvPicPr>
                   <pic:blipFill>
-                    <a:blip r:embed="rId10">
+                    <a:blip r:embed="rId11">
                       <a:extLst>
                         <a:ext uri="{28A0092B-C50C-407E-A947-70E740481C1C}">
                           <a14:useLocalDpi xmlns:a14="http://schemas.microsoft.com/office/drawing/2010/main" val="0"/>
@@ -1036,7 +1436,7 @@
                     </pic:cNvPicPr>
                   </pic:nvPicPr>
                   <pic:blipFill>
-                    <a:blip r:embed="rId11">
+                    <a:blip r:embed="rId12">
                       <a:extLst>
                         <a:ext uri="{28A0092B-C50C-407E-A947-70E740481C1C}">
                           <a14:useLocalDpi xmlns:a14="http://schemas.microsoft.com/office/drawing/2010/main" val="0"/>
@@ -1078,6 +1478,122 @@
           <w:szCs w:val="28"/>
         </w:rPr>
       </w:pPr>
+      <w:r>
+        <w:rPr>
+          <w:sz w:val="28"/>
+          <w:szCs w:val="28"/>
+        </w:rPr>
+        <w:t>And for the feature ‘</w:t>
+      </w:r>
+      <w:proofErr w:type="spellStart"/>
+      <w:r>
+        <w:rPr>
+          <w:sz w:val="28"/>
+          <w:szCs w:val="28"/>
+        </w:rPr>
+        <w:t>user_rating_ver</w:t>
+      </w:r>
+      <w:proofErr w:type="spellEnd"/>
+      <w:r>
+        <w:rPr>
+          <w:sz w:val="28"/>
+          <w:szCs w:val="28"/>
+        </w:rPr>
+        <w:t>’ as it has a good effect on the ‘</w:t>
+      </w:r>
+      <w:proofErr w:type="spellStart"/>
+      <w:r>
+        <w:rPr>
+          <w:sz w:val="28"/>
+          <w:szCs w:val="28"/>
+        </w:rPr>
+        <w:t>user_rating</w:t>
+      </w:r>
+      <w:proofErr w:type="spellEnd"/>
+      <w:r>
+        <w:rPr>
+          <w:sz w:val="28"/>
+          <w:szCs w:val="28"/>
+        </w:rPr>
+        <w:t>’, its null values will be replaced with the median of the column, they will not be dropped from the data.</w:t>
+      </w:r>
+    </w:p>
+    <w:p>
+      <w:pPr>
+        <w:pStyle w:val="ListParagraph"/>
+        <w:spacing w:line="360" w:lineRule="auto"/>
+        <w:ind w:left="0"/>
+        <w:rPr>
+          <w:sz w:val="28"/>
+          <w:szCs w:val="28"/>
+        </w:rPr>
+      </w:pPr>
+      <w:r>
+        <w:rPr>
+          <w:noProof/>
+          <w:sz w:val="28"/>
+          <w:szCs w:val="28"/>
+        </w:rPr>
+        <w:drawing>
+          <wp:inline distT="0" distB="0" distL="0" distR="0" wp14:anchorId="5C53B08D" wp14:editId="254D7226">
+            <wp:extent cx="5943600" cy="228600"/>
+            <wp:effectExtent l="0" t="0" r="0" b="0"/>
+            <wp:docPr id="2" name="Picture 2"/>
+            <wp:cNvGraphicFramePr>
+              <a:graphicFrameLocks xmlns:a="http://schemas.openxmlformats.org/drawingml/2006/main" noChangeAspect="1"/>
+            </wp:cNvGraphicFramePr>
+            <a:graphic xmlns:a="http://schemas.openxmlformats.org/drawingml/2006/main">
+              <a:graphicData uri="http://schemas.openxmlformats.org/drawingml/2006/picture">
+                <pic:pic xmlns:pic="http://schemas.openxmlformats.org/drawingml/2006/picture">
+                  <pic:nvPicPr>
+                    <pic:cNvPr id="0" name="Picture 2"/>
+                    <pic:cNvPicPr>
+                      <a:picLocks noChangeAspect="1" noChangeArrowheads="1"/>
+                    </pic:cNvPicPr>
+                  </pic:nvPicPr>
+                  <pic:blipFill>
+                    <a:blip r:embed="rId13">
+                      <a:extLst>
+                        <a:ext uri="{28A0092B-C50C-407E-A947-70E740481C1C}">
+                          <a14:useLocalDpi xmlns:a14="http://schemas.microsoft.com/office/drawing/2010/main" val="0"/>
+                        </a:ext>
+                      </a:extLst>
+                    </a:blip>
+                    <a:srcRect/>
+                    <a:stretch>
+                      <a:fillRect/>
+                    </a:stretch>
+                  </pic:blipFill>
+                  <pic:spPr bwMode="auto">
+                    <a:xfrm>
+                      <a:off x="0" y="0"/>
+                      <a:ext cx="5943600" cy="228600"/>
+                    </a:xfrm>
+                    <a:prstGeom prst="rect">
+                      <a:avLst/>
+                    </a:prstGeom>
+                    <a:noFill/>
+                    <a:ln>
+                      <a:noFill/>
+                    </a:ln>
+                  </pic:spPr>
+                </pic:pic>
+              </a:graphicData>
+            </a:graphic>
+          </wp:inline>
+        </w:drawing>
+      </w:r>
+    </w:p>
+    <w:p>
+      <w:pPr>
+        <w:pStyle w:val="ListParagraph"/>
+        <w:spacing w:line="360" w:lineRule="auto"/>
+        <w:ind w:left="0"/>
+        <w:rPr>
+          <w:sz w:val="28"/>
+          <w:szCs w:val="28"/>
+        </w:rPr>
+      </w:pPr>
     </w:p>
     <w:p>
       <w:pPr>
@@ -1198,7 +1714,7 @@
                     </pic:cNvPicPr>
                   </pic:nvPicPr>
                   <pic:blipFill>
-                    <a:blip r:embed="rId12">
+                    <a:blip r:embed="rId14">
                       <a:extLst>
                         <a:ext uri="{28A0092B-C50C-407E-A947-70E740481C1C}">
                           <a14:useLocalDpi xmlns:a14="http://schemas.microsoft.com/office/drawing/2010/main" val="0"/>
@@ -1297,14 +1813,7 @@
           <w:sz w:val="28"/>
           <w:szCs w:val="28"/>
         </w:rPr>
-        <w:t>Since</w:t>
-      </w:r>
-      <w:r>
-        <w:rPr>
-          <w:sz w:val="28"/>
-          <w:szCs w:val="28"/>
-        </w:rPr>
-        <w:t xml:space="preserve"> machine learning models are based on </w:t>
+        <w:t xml:space="preserve">Since machine learning models are based on </w:t>
       </w:r>
       <w:r>
         <w:rPr>
@@ -1519,6 +2028,7 @@
           <w:sz w:val="28"/>
           <w:szCs w:val="28"/>
         </w:rPr>
+        <w:lastRenderedPageBreak/>
         <w:t>n</w:t>
       </w:r>
       <w:r>
@@ -1690,7 +2200,7 @@
                     </pic:cNvPicPr>
                   </pic:nvPicPr>
                   <pic:blipFill>
-                    <a:blip r:embed="rId13">
+                    <a:blip r:embed="rId15">
                       <a:extLst>
                         <a:ext uri="{28A0092B-C50C-407E-A947-70E740481C1C}">
                           <a14:useLocalDpi xmlns:a14="http://schemas.microsoft.com/office/drawing/2010/main" val="0"/>
@@ -1743,7 +2253,6 @@
           <w:sz w:val="28"/>
           <w:szCs w:val="28"/>
         </w:rPr>
-        <w:lastRenderedPageBreak/>
         <w:t>prime_genre</w:t>
       </w:r>
       <w:proofErr w:type="spellEnd"/>
@@ -1862,7 +2371,7 @@
                     </pic:cNvPicPr>
                   </pic:nvPicPr>
                   <pic:blipFill>
-                    <a:blip r:embed="rId14">
+                    <a:blip r:embed="rId16">
                       <a:extLst>
                         <a:ext uri="{28A0092B-C50C-407E-A947-70E740481C1C}">
                           <a14:useLocalDpi xmlns:a14="http://schemas.microsoft.com/office/drawing/2010/main" val="0"/>
@@ -1995,6 +2504,16 @@
     <w:p>
       <w:pPr>
         <w:pStyle w:val="ListParagraph"/>
+        <w:spacing w:line="360" w:lineRule="auto"/>
+        <w:rPr>
+          <w:sz w:val="28"/>
+          <w:szCs w:val="28"/>
+        </w:rPr>
+      </w:pPr>
+    </w:p>
+    <w:p>
+      <w:pPr>
+        <w:pStyle w:val="ListParagraph"/>
         <w:numPr>
           <w:ilvl w:val="0"/>
           <w:numId w:val="2"/>
@@ -2033,14 +2552,7 @@
           <w:sz w:val="28"/>
           <w:szCs w:val="28"/>
         </w:rPr>
-        <w:t>It</w:t>
-      </w:r>
-      <w:r>
-        <w:rPr>
-          <w:sz w:val="28"/>
-          <w:szCs w:val="28"/>
-        </w:rPr>
-        <w:t xml:space="preserve"> is </w:t>
+        <w:t xml:space="preserve">It is </w:t>
       </w:r>
       <w:r>
         <w:rPr>
@@ -2138,7 +2650,15 @@
           <w:sz w:val="28"/>
           <w:szCs w:val="28"/>
         </w:rPr>
-        <w:t>If feature scaling is not done, then a machine learning algorithm tends to weigh greater values, higher and consider smaller values as the lower values, regardless of the unit of the values.</w:t>
+        <w:t xml:space="preserve">If feature scaling is not done, then a machine learning algorithm tends to weigh </w:t>
+      </w:r>
+      <w:r>
+        <w:rPr>
+          <w:sz w:val="28"/>
+          <w:szCs w:val="28"/>
+        </w:rPr>
+        <w:lastRenderedPageBreak/>
+        <w:t>greater values, higher and consider smaller values as the lower values, regardless of the unit of the values.</w:t>
       </w:r>
     </w:p>
     <w:p>
@@ -2175,7 +2695,7 @@
                     </pic:cNvPicPr>
                   </pic:nvPicPr>
                   <pic:blipFill>
-                    <a:blip r:embed="rId15">
+                    <a:blip r:embed="rId17">
                       <a:extLst>
                         <a:ext uri="{28A0092B-C50C-407E-A947-70E740481C1C}">
                           <a14:useLocalDpi xmlns:a14="http://schemas.microsoft.com/office/drawing/2010/main" val="0"/>
@@ -2222,7 +2742,6 @@
           <w:sz w:val="28"/>
           <w:szCs w:val="28"/>
         </w:rPr>
-        <w:lastRenderedPageBreak/>
         <w:t xml:space="preserve">The used technique for features scaling in our model is </w:t>
       </w:r>
       <w:r>
@@ -2329,7 +2848,7 @@
                     </pic:cNvPicPr>
                   </pic:nvPicPr>
                   <pic:blipFill>
-                    <a:blip r:embed="rId16">
+                    <a:blip r:embed="rId18">
                       <a:extLst>
                         <a:ext uri="{28A0092B-C50C-407E-A947-70E740481C1C}">
                           <a14:useLocalDpi xmlns:a14="http://schemas.microsoft.com/office/drawing/2010/main" val="0"/>
@@ -2507,7 +3026,7 @@
                     </pic:cNvPicPr>
                   </pic:nvPicPr>
                   <pic:blipFill>
-                    <a:blip r:embed="rId17">
+                    <a:blip r:embed="rId19">
                       <a:extLst>
                         <a:ext uri="{28A0092B-C50C-407E-A947-70E740481C1C}">
                           <a14:useLocalDpi xmlns:a14="http://schemas.microsoft.com/office/drawing/2010/main" val="0"/>
@@ -2557,16 +3076,7 @@
           <w:sz w:val="28"/>
           <w:szCs w:val="28"/>
         </w:rPr>
-        <w:t>x</w:t>
-      </w:r>
-      <w:r>
-        <w:rPr>
-          <w:b/>
-          <w:bCs/>
-          <w:sz w:val="28"/>
-          <w:szCs w:val="28"/>
-        </w:rPr>
-        <w:t>_</w:t>
+        <w:t>x_</w:t>
       </w:r>
       <w:proofErr w:type="gramStart"/>
       <w:r>
@@ -2624,16 +3134,7 @@
           <w:sz w:val="28"/>
           <w:szCs w:val="28"/>
         </w:rPr>
-        <w:t>x</w:t>
-      </w:r>
-      <w:r>
-        <w:rPr>
-          <w:b/>
-          <w:bCs/>
-          <w:sz w:val="28"/>
-          <w:szCs w:val="28"/>
-        </w:rPr>
-        <w:t>_</w:t>
+        <w:t>x_</w:t>
       </w:r>
       <w:proofErr w:type="gramStart"/>
       <w:r>
@@ -2789,14 +3290,7 @@
           <w:sz w:val="28"/>
           <w:szCs w:val="28"/>
         </w:rPr>
-        <w:t>label values</w:t>
-      </w:r>
-      <w:r>
-        <w:rPr>
-          <w:sz w:val="28"/>
-          <w:szCs w:val="28"/>
-        </w:rPr>
-        <w:t>.</w:t>
+        <w:t>label values.</w:t>
       </w:r>
     </w:p>
     <w:sectPr>
@@ -2901,6 +3395,95 @@
     </w:lvl>
   </w:abstractNum>
   <w:abstractNum w:abstractNumId="1" w15:restartNumberingAfterBreak="0">
+    <w:nsid w:val="1BFF385E"/>
+    <w:multiLevelType w:val="hybridMultilevel"/>
+    <w:tmpl w:val="8E4EC70E"/>
+    <w:lvl w:ilvl="0" w:tplc="2A10300C">
+      <w:start w:val="1"/>
+      <w:numFmt w:val="decimal"/>
+      <w:lvlText w:val="%1."/>
+      <w:lvlJc w:val="left"/>
+      <w:pPr>
+        <w:ind w:left="1080" w:hanging="360"/>
+      </w:pPr>
+      <w:rPr>
+        <w:rFonts w:hint="default"/>
+      </w:rPr>
+    </w:lvl>
+    <w:lvl w:ilvl="1" w:tplc="04090019" w:tentative="1">
+      <w:start w:val="1"/>
+      <w:numFmt w:val="lowerLetter"/>
+      <w:lvlText w:val="%2."/>
+      <w:lvlJc w:val="left"/>
+      <w:pPr>
+        <w:ind w:left="1800" w:hanging="360"/>
+      </w:pPr>
+    </w:lvl>
+    <w:lvl w:ilvl="2" w:tplc="0409001B" w:tentative="1">
+      <w:start w:val="1"/>
+      <w:numFmt w:val="lowerRoman"/>
+      <w:lvlText w:val="%3."/>
+      <w:lvlJc w:val="right"/>
+      <w:pPr>
+        <w:ind w:left="2520" w:hanging="180"/>
+      </w:pPr>
+    </w:lvl>
+    <w:lvl w:ilvl="3" w:tplc="0409000F" w:tentative="1">
+      <w:start w:val="1"/>
+      <w:numFmt w:val="decimal"/>
+      <w:lvlText w:val="%4."/>
+      <w:lvlJc w:val="left"/>
+      <w:pPr>
+        <w:ind w:left="3240" w:hanging="360"/>
+      </w:pPr>
+    </w:lvl>
+    <w:lvl w:ilvl="4" w:tplc="04090019" w:tentative="1">
+      <w:start w:val="1"/>
+      <w:numFmt w:val="lowerLetter"/>
+      <w:lvlText w:val="%5."/>
+      <w:lvlJc w:val="left"/>
+      <w:pPr>
+        <w:ind w:left="3960" w:hanging="360"/>
+      </w:pPr>
+    </w:lvl>
+    <w:lvl w:ilvl="5" w:tplc="0409001B" w:tentative="1">
+      <w:start w:val="1"/>
+      <w:numFmt w:val="lowerRoman"/>
+      <w:lvlText w:val="%6."/>
+      <w:lvlJc w:val="right"/>
+      <w:pPr>
+        <w:ind w:left="4680" w:hanging="180"/>
+      </w:pPr>
+    </w:lvl>
+    <w:lvl w:ilvl="6" w:tplc="0409000F" w:tentative="1">
+      <w:start w:val="1"/>
+      <w:numFmt w:val="decimal"/>
+      <w:lvlText w:val="%7."/>
+      <w:lvlJc w:val="left"/>
+      <w:pPr>
+        <w:ind w:left="5400" w:hanging="360"/>
+      </w:pPr>
+    </w:lvl>
+    <w:lvl w:ilvl="7" w:tplc="04090019" w:tentative="1">
+      <w:start w:val="1"/>
+      <w:numFmt w:val="lowerLetter"/>
+      <w:lvlText w:val="%8."/>
+      <w:lvlJc w:val="left"/>
+      <w:pPr>
+        <w:ind w:left="6120" w:hanging="360"/>
+      </w:pPr>
+    </w:lvl>
+    <w:lvl w:ilvl="8" w:tplc="0409001B" w:tentative="1">
+      <w:start w:val="1"/>
+      <w:numFmt w:val="lowerRoman"/>
+      <w:lvlText w:val="%9."/>
+      <w:lvlJc w:val="right"/>
+      <w:pPr>
+        <w:ind w:left="6840" w:hanging="180"/>
+      </w:pPr>
+    </w:lvl>
+  </w:abstractNum>
+  <w:abstractNum w:abstractNumId="2" w15:restartNumberingAfterBreak="0">
     <w:nsid w:val="2FD07B42"/>
     <w:multiLevelType w:val="hybridMultilevel"/>
     <w:tmpl w:val="076C1C48"/>
@@ -3012,7 +3595,7 @@
       </w:rPr>
     </w:lvl>
   </w:abstractNum>
-  <w:abstractNum w:abstractNumId="2" w15:restartNumberingAfterBreak="0">
+  <w:abstractNum w:abstractNumId="3" w15:restartNumberingAfterBreak="0">
     <w:nsid w:val="42853298"/>
     <w:multiLevelType w:val="hybridMultilevel"/>
     <w:tmpl w:val="FB86DD94"/>
@@ -3101,7 +3684,7 @@
       </w:pPr>
     </w:lvl>
   </w:abstractNum>
-  <w:abstractNum w:abstractNumId="3" w15:restartNumberingAfterBreak="0">
+  <w:abstractNum w:abstractNumId="4" w15:restartNumberingAfterBreak="0">
     <w:nsid w:val="683052A7"/>
     <w:multiLevelType w:val="hybridMultilevel"/>
     <w:tmpl w:val="B4628E34"/>
@@ -3190,17 +3773,112 @@
       </w:pPr>
     </w:lvl>
   </w:abstractNum>
+  <w:abstractNum w:abstractNumId="5" w15:restartNumberingAfterBreak="0">
+    <w:nsid w:val="7F1F1E9D"/>
+    <w:multiLevelType w:val="hybridMultilevel"/>
+    <w:tmpl w:val="5C9A0740"/>
+    <w:lvl w:ilvl="0" w:tplc="23D87AEE">
+      <w:start w:val="1"/>
+      <w:numFmt w:val="decimal"/>
+      <w:lvlText w:val="%1."/>
+      <w:lvlJc w:val="left"/>
+      <w:pPr>
+        <w:ind w:left="1080" w:hanging="360"/>
+      </w:pPr>
+      <w:rPr>
+        <w:rFonts w:hint="default"/>
+      </w:rPr>
+    </w:lvl>
+    <w:lvl w:ilvl="1" w:tplc="04090019" w:tentative="1">
+      <w:start w:val="1"/>
+      <w:numFmt w:val="lowerLetter"/>
+      <w:lvlText w:val="%2."/>
+      <w:lvlJc w:val="left"/>
+      <w:pPr>
+        <w:ind w:left="1800" w:hanging="360"/>
+      </w:pPr>
+    </w:lvl>
+    <w:lvl w:ilvl="2" w:tplc="0409001B" w:tentative="1">
+      <w:start w:val="1"/>
+      <w:numFmt w:val="lowerRoman"/>
+      <w:lvlText w:val="%3."/>
+      <w:lvlJc w:val="right"/>
+      <w:pPr>
+        <w:ind w:left="2520" w:hanging="180"/>
+      </w:pPr>
+    </w:lvl>
+    <w:lvl w:ilvl="3" w:tplc="0409000F" w:tentative="1">
+      <w:start w:val="1"/>
+      <w:numFmt w:val="decimal"/>
+      <w:lvlText w:val="%4."/>
+      <w:lvlJc w:val="left"/>
+      <w:pPr>
+        <w:ind w:left="3240" w:hanging="360"/>
+      </w:pPr>
+    </w:lvl>
+    <w:lvl w:ilvl="4" w:tplc="04090019" w:tentative="1">
+      <w:start w:val="1"/>
+      <w:numFmt w:val="lowerLetter"/>
+      <w:lvlText w:val="%5."/>
+      <w:lvlJc w:val="left"/>
+      <w:pPr>
+        <w:ind w:left="3960" w:hanging="360"/>
+      </w:pPr>
+    </w:lvl>
+    <w:lvl w:ilvl="5" w:tplc="0409001B" w:tentative="1">
+      <w:start w:val="1"/>
+      <w:numFmt w:val="lowerRoman"/>
+      <w:lvlText w:val="%6."/>
+      <w:lvlJc w:val="right"/>
+      <w:pPr>
+        <w:ind w:left="4680" w:hanging="180"/>
+      </w:pPr>
+    </w:lvl>
+    <w:lvl w:ilvl="6" w:tplc="0409000F" w:tentative="1">
+      <w:start w:val="1"/>
+      <w:numFmt w:val="decimal"/>
+      <w:lvlText w:val="%7."/>
+      <w:lvlJc w:val="left"/>
+      <w:pPr>
+        <w:ind w:left="5400" w:hanging="360"/>
+      </w:pPr>
+    </w:lvl>
+    <w:lvl w:ilvl="7" w:tplc="04090019" w:tentative="1">
+      <w:start w:val="1"/>
+      <w:numFmt w:val="lowerLetter"/>
+      <w:lvlText w:val="%8."/>
+      <w:lvlJc w:val="left"/>
+      <w:pPr>
+        <w:ind w:left="6120" w:hanging="360"/>
+      </w:pPr>
+    </w:lvl>
+    <w:lvl w:ilvl="8" w:tplc="0409001B" w:tentative="1">
+      <w:start w:val="1"/>
+      <w:numFmt w:val="lowerRoman"/>
+      <w:lvlText w:val="%9."/>
+      <w:lvlJc w:val="right"/>
+      <w:pPr>
+        <w:ind w:left="6840" w:hanging="180"/>
+      </w:pPr>
+    </w:lvl>
+  </w:abstractNum>
   <w:num w:numId="1">
-    <w:abstractNumId w:val="1"/>
+    <w:abstractNumId w:val="2"/>
   </w:num>
   <w:num w:numId="2">
     <w:abstractNumId w:val="0"/>
   </w:num>
   <w:num w:numId="3">
+    <w:abstractNumId w:val="4"/>
+  </w:num>
+  <w:num w:numId="4">
     <w:abstractNumId w:val="3"/>
   </w:num>
-  <w:num w:numId="4">
-    <w:abstractNumId w:val="2"/>
+  <w:num w:numId="5">
+    <w:abstractNumId w:val="1"/>
+  </w:num>
+  <w:num w:numId="6">
+    <w:abstractNumId w:val="5"/>
   </w:num>
 </w:numbering>
 </file>
@@ -3607,6 +4285,7 @@
   <w:style w:type="character" w:default="1" w:styleId="DefaultParagraphFont">
     <w:name w:val="Default Paragraph Font"/>
     <w:uiPriority w:val="1"/>
+    <w:semiHidden/>
     <w:unhideWhenUsed/>
   </w:style>
   <w:style w:type="table" w:default="1" w:styleId="TableNormal">

</xml_diff>

<commit_message>
Decuoment the models in the report
</commit_message>
<xml_diff>
--- a/Milestone 1/Milestone 1 Report.docx
+++ b/Milestone 1/Milestone 1 Report.docx
@@ -2268,23 +2268,7 @@
           <w:sz w:val="28"/>
           <w:szCs w:val="28"/>
         </w:rPr>
-        <w:t xml:space="preserve">. </w:t>
-      </w:r>
-      <w:proofErr w:type="gramStart"/>
-      <w:r>
-        <w:rPr>
-          <w:sz w:val="28"/>
-          <w:szCs w:val="28"/>
-        </w:rPr>
-        <w:t>It’s</w:t>
-      </w:r>
-      <w:proofErr w:type="gramEnd"/>
-      <w:r>
-        <w:rPr>
-          <w:sz w:val="28"/>
-          <w:szCs w:val="28"/>
-        </w:rPr>
-        <w:t xml:space="preserve"> </w:t>
+        <w:t xml:space="preserve">. It’s </w:t>
       </w:r>
       <w:r>
         <w:rPr>
@@ -3293,6 +3277,1386 @@
         <w:t>label values.</w:t>
       </w:r>
     </w:p>
+    <w:p>
+      <w:pPr>
+        <w:pStyle w:val="ListParagraph"/>
+        <w:spacing w:line="360" w:lineRule="auto"/>
+        <w:rPr>
+          <w:sz w:val="28"/>
+          <w:szCs w:val="28"/>
+        </w:rPr>
+      </w:pPr>
+    </w:p>
+    <w:p>
+      <w:pPr>
+        <w:pStyle w:val="ListParagraph"/>
+        <w:numPr>
+          <w:ilvl w:val="0"/>
+          <w:numId w:val="1"/>
+        </w:numPr>
+        <w:spacing w:line="360" w:lineRule="auto"/>
+        <w:ind w:left="0"/>
+        <w:rPr>
+          <w:b/>
+          <w:bCs/>
+          <w:sz w:val="36"/>
+          <w:szCs w:val="36"/>
+          <w:u w:val="single"/>
+        </w:rPr>
+      </w:pPr>
+      <w:r>
+        <w:rPr>
+          <w:b/>
+          <w:bCs/>
+          <w:sz w:val="36"/>
+          <w:szCs w:val="36"/>
+          <w:u w:val="single"/>
+        </w:rPr>
+        <w:lastRenderedPageBreak/>
+        <w:t>Regression</w:t>
+      </w:r>
+      <w:r>
+        <w:rPr>
+          <w:b/>
+          <w:bCs/>
+          <w:sz w:val="36"/>
+          <w:szCs w:val="36"/>
+          <w:u w:val="single"/>
+        </w:rPr>
+        <w:t xml:space="preserve"> techniques:</w:t>
+      </w:r>
+    </w:p>
+    <w:p>
+      <w:pPr>
+        <w:pStyle w:val="ListParagraph"/>
+        <w:numPr>
+          <w:ilvl w:val="0"/>
+          <w:numId w:val="7"/>
+        </w:numPr>
+        <w:spacing w:line="360" w:lineRule="auto"/>
+        <w:rPr>
+          <w:b/>
+          <w:bCs/>
+          <w:sz w:val="28"/>
+          <w:szCs w:val="28"/>
+        </w:rPr>
+      </w:pPr>
+      <w:r>
+        <w:rPr>
+          <w:b/>
+          <w:bCs/>
+          <w:sz w:val="28"/>
+          <w:szCs w:val="28"/>
+        </w:rPr>
+        <w:t>Multiple Linear Regression:</w:t>
+      </w:r>
+    </w:p>
+    <w:p>
+      <w:pPr>
+        <w:spacing w:line="360" w:lineRule="auto"/>
+        <w:ind w:left="1080"/>
+        <w:rPr>
+          <w:sz w:val="28"/>
+          <w:szCs w:val="28"/>
+        </w:rPr>
+      </w:pPr>
+      <w:r>
+        <w:rPr>
+          <w:sz w:val="28"/>
+          <w:szCs w:val="28"/>
+        </w:rPr>
+        <w:t>Multiple linear regression looks at the relationships within a bunch of information. Instead of just looking at how one thing relates to another thing (simple linear regression).</w:t>
+      </w:r>
+    </w:p>
+    <w:p>
+      <w:pPr>
+        <w:pStyle w:val="ListParagraph"/>
+        <w:numPr>
+          <w:ilvl w:val="0"/>
+          <w:numId w:val="7"/>
+        </w:numPr>
+        <w:spacing w:line="360" w:lineRule="auto"/>
+        <w:rPr>
+          <w:b/>
+          <w:bCs/>
+          <w:sz w:val="28"/>
+          <w:szCs w:val="28"/>
+        </w:rPr>
+      </w:pPr>
+      <w:r>
+        <w:rPr>
+          <w:b/>
+          <w:bCs/>
+          <w:sz w:val="28"/>
+          <w:szCs w:val="28"/>
+        </w:rPr>
+        <w:t>Polynomial Regression</w:t>
+      </w:r>
+      <w:r>
+        <w:rPr>
+          <w:b/>
+          <w:bCs/>
+          <w:sz w:val="28"/>
+          <w:szCs w:val="28"/>
+        </w:rPr>
+        <w:t>:</w:t>
+      </w:r>
+    </w:p>
+    <w:p>
+      <w:pPr>
+        <w:pStyle w:val="ListParagraph"/>
+        <w:spacing w:line="360" w:lineRule="auto"/>
+        <w:ind w:left="1080"/>
+        <w:rPr>
+          <w:sz w:val="28"/>
+          <w:szCs w:val="28"/>
+        </w:rPr>
+      </w:pPr>
+      <w:r>
+        <w:rPr>
+          <w:sz w:val="28"/>
+          <w:szCs w:val="28"/>
+        </w:rPr>
+        <w:t>regression analysis in which</w:t>
+      </w:r>
+      <w:r>
+        <w:rPr>
+          <w:sz w:val="28"/>
+          <w:szCs w:val="28"/>
+        </w:rPr>
+        <w:t xml:space="preserve"> </w:t>
+      </w:r>
+      <w:r>
+        <w:rPr>
+          <w:sz w:val="28"/>
+          <w:szCs w:val="28"/>
+        </w:rPr>
+        <w:t>the relationship between the independent variable x and the dependent variable y is modelled as an nth degree polynomial in x.</w:t>
+      </w:r>
+      <w:r>
+        <w:rPr>
+          <w:sz w:val="28"/>
+          <w:szCs w:val="28"/>
+        </w:rPr>
+        <w:t xml:space="preserve"> </w:t>
+      </w:r>
+      <w:r>
+        <w:rPr>
+          <w:sz w:val="28"/>
+          <w:szCs w:val="28"/>
+        </w:rPr>
+        <w:t xml:space="preserve">This is still considered to be linear model as the coefficients/weights associated with the features are still linear. x² is only a feature. </w:t>
+      </w:r>
+      <w:r>
+        <w:rPr>
+          <w:sz w:val="28"/>
+          <w:szCs w:val="28"/>
+        </w:rPr>
+        <w:t>However,</w:t>
+      </w:r>
+      <w:r>
+        <w:rPr>
+          <w:sz w:val="28"/>
+          <w:szCs w:val="28"/>
+        </w:rPr>
+        <w:t xml:space="preserve"> the curve that we are fitting is quadratic in nature.</w:t>
+      </w:r>
+    </w:p>
+    <w:p>
+      <w:pPr>
+        <w:pStyle w:val="ListParagraph"/>
+        <w:numPr>
+          <w:ilvl w:val="0"/>
+          <w:numId w:val="7"/>
+        </w:numPr>
+        <w:spacing w:line="360" w:lineRule="auto"/>
+        <w:rPr>
+          <w:b/>
+          <w:bCs/>
+          <w:sz w:val="28"/>
+          <w:szCs w:val="28"/>
+        </w:rPr>
+      </w:pPr>
+      <w:r>
+        <w:rPr>
+          <w:b/>
+          <w:bCs/>
+          <w:sz w:val="28"/>
+          <w:szCs w:val="28"/>
+        </w:rPr>
+        <w:t>Support vector Regression (SVR):</w:t>
+      </w:r>
+    </w:p>
+    <w:p>
+      <w:pPr>
+        <w:spacing w:line="360" w:lineRule="auto"/>
+        <w:ind w:left="1080"/>
+        <w:rPr>
+          <w:sz w:val="28"/>
+          <w:szCs w:val="28"/>
+        </w:rPr>
+      </w:pPr>
+      <w:r>
+        <w:rPr>
+          <w:sz w:val="28"/>
+          <w:szCs w:val="28"/>
+        </w:rPr>
+        <w:t>SVR gives us the flexibility to define how much error is acceptable in our model and will find an appropriate line (or hyperplane in higher dimensions) to fit the data</w:t>
+      </w:r>
+      <w:r>
+        <w:rPr>
+          <w:sz w:val="28"/>
+          <w:szCs w:val="28"/>
+        </w:rPr>
+        <w:t xml:space="preserve"> which </w:t>
+      </w:r>
+      <w:r>
+        <w:rPr>
+          <w:sz w:val="28"/>
+          <w:szCs w:val="28"/>
+        </w:rPr>
+        <w:t>produces significant accuracy with less computation power.</w:t>
+      </w:r>
+    </w:p>
+    <w:p>
+      <w:pPr>
+        <w:pStyle w:val="ListParagraph"/>
+        <w:numPr>
+          <w:ilvl w:val="0"/>
+          <w:numId w:val="7"/>
+        </w:numPr>
+        <w:spacing w:line="360" w:lineRule="auto"/>
+        <w:rPr>
+          <w:b/>
+          <w:bCs/>
+          <w:sz w:val="28"/>
+          <w:szCs w:val="28"/>
+        </w:rPr>
+      </w:pPr>
+      <w:r>
+        <w:rPr>
+          <w:b/>
+          <w:bCs/>
+          <w:sz w:val="28"/>
+          <w:szCs w:val="28"/>
+        </w:rPr>
+        <w:t>Ridge Regression:</w:t>
+      </w:r>
+    </w:p>
+    <w:p>
+      <w:pPr>
+        <w:pStyle w:val="ListParagraph"/>
+        <w:spacing w:line="360" w:lineRule="auto"/>
+        <w:ind w:left="1080"/>
+        <w:rPr>
+          <w:sz w:val="28"/>
+          <w:szCs w:val="28"/>
+        </w:rPr>
+      </w:pPr>
+      <w:r>
+        <w:rPr>
+          <w:sz w:val="28"/>
+          <w:szCs w:val="28"/>
+        </w:rPr>
+        <w:t>Ridge Regressio</w:t>
+      </w:r>
+      <w:r>
+        <w:rPr>
+          <w:sz w:val="28"/>
+          <w:szCs w:val="28"/>
+        </w:rPr>
+        <w:t>n</w:t>
+      </w:r>
+      <w:r>
+        <w:rPr>
+          <w:sz w:val="28"/>
+          <w:szCs w:val="28"/>
+        </w:rPr>
+        <w:t xml:space="preserve"> is an extension of linear regression that adds a regularization penalty to the loss function during training.</w:t>
+      </w:r>
+      <w:r>
+        <w:rPr>
+          <w:sz w:val="28"/>
+          <w:szCs w:val="28"/>
+        </w:rPr>
+        <w:t xml:space="preserve"> </w:t>
+      </w:r>
+      <w:r>
+        <w:rPr>
+          <w:sz w:val="28"/>
+          <w:szCs w:val="28"/>
+        </w:rPr>
+        <w:t xml:space="preserve">This </w:t>
+      </w:r>
+      <w:r>
+        <w:rPr>
+          <w:sz w:val="28"/>
+          <w:szCs w:val="28"/>
+        </w:rPr>
+        <w:t xml:space="preserve">penalty </w:t>
+      </w:r>
+      <w:r>
+        <w:rPr>
+          <w:sz w:val="28"/>
+          <w:szCs w:val="28"/>
+        </w:rPr>
+        <w:t>has the effect of shrinking the coefficients for those input variables that do not contribute much to the prediction task.</w:t>
+      </w:r>
+      <w:r>
+        <w:rPr>
+          <w:sz w:val="28"/>
+          <w:szCs w:val="28"/>
+        </w:rPr>
+        <w:t xml:space="preserve"> </w:t>
+      </w:r>
+      <w:r>
+        <w:rPr>
+          <w:sz w:val="28"/>
+          <w:szCs w:val="28"/>
+        </w:rPr>
+        <w:t>The default value is 1.0 or a full penalty.</w:t>
+      </w:r>
+    </w:p>
+    <w:p>
+      <w:pPr>
+        <w:pStyle w:val="ListParagraph"/>
+        <w:spacing w:line="360" w:lineRule="auto"/>
+        <w:ind w:left="1080"/>
+        <w:rPr>
+          <w:sz w:val="28"/>
+          <w:szCs w:val="28"/>
+        </w:rPr>
+      </w:pPr>
+    </w:p>
+    <w:p>
+      <w:pPr>
+        <w:pStyle w:val="ListParagraph"/>
+        <w:numPr>
+          <w:ilvl w:val="0"/>
+          <w:numId w:val="7"/>
+        </w:numPr>
+        <w:spacing w:line="360" w:lineRule="auto"/>
+        <w:rPr>
+          <w:b/>
+          <w:bCs/>
+          <w:sz w:val="28"/>
+          <w:szCs w:val="28"/>
+        </w:rPr>
+      </w:pPr>
+      <w:r>
+        <w:rPr>
+          <w:b/>
+          <w:bCs/>
+          <w:sz w:val="28"/>
+          <w:szCs w:val="28"/>
+        </w:rPr>
+        <w:lastRenderedPageBreak/>
+        <w:t xml:space="preserve">Random forest </w:t>
+      </w:r>
+      <w:r>
+        <w:rPr>
+          <w:b/>
+          <w:bCs/>
+          <w:sz w:val="28"/>
+          <w:szCs w:val="28"/>
+        </w:rPr>
+        <w:t>Regression</w:t>
+      </w:r>
+      <w:r>
+        <w:rPr>
+          <w:b/>
+          <w:bCs/>
+          <w:sz w:val="28"/>
+          <w:szCs w:val="28"/>
+        </w:rPr>
+        <w:t>:</w:t>
+      </w:r>
+    </w:p>
+    <w:p>
+      <w:pPr>
+        <w:pStyle w:val="ListParagraph"/>
+        <w:spacing w:line="360" w:lineRule="auto"/>
+        <w:ind w:left="1080"/>
+        <w:rPr>
+          <w:sz w:val="28"/>
+          <w:szCs w:val="28"/>
+        </w:rPr>
+      </w:pPr>
+      <w:r>
+        <w:rPr>
+          <w:sz w:val="28"/>
+          <w:szCs w:val="28"/>
+        </w:rPr>
+        <w:t xml:space="preserve">Random forest Regression is a </w:t>
+      </w:r>
+      <w:r>
+        <w:rPr>
+          <w:sz w:val="28"/>
+          <w:szCs w:val="28"/>
+        </w:rPr>
+        <w:t>collection, or ensemble, of several decision trees</w:t>
+      </w:r>
+      <w:r>
+        <w:rPr>
+          <w:sz w:val="28"/>
+          <w:szCs w:val="28"/>
+        </w:rPr>
+        <w:t>.</w:t>
+      </w:r>
+    </w:p>
+    <w:p>
+      <w:pPr>
+        <w:pStyle w:val="ListParagraph"/>
+        <w:spacing w:line="360" w:lineRule="auto"/>
+        <w:ind w:left="1080"/>
+        <w:rPr>
+          <w:sz w:val="28"/>
+          <w:szCs w:val="28"/>
+        </w:rPr>
+      </w:pPr>
+      <w:r>
+        <w:rPr>
+          <w:sz w:val="28"/>
+          <w:szCs w:val="28"/>
+        </w:rPr>
+        <w:t xml:space="preserve">Decision trees </w:t>
+      </w:r>
+      <w:r>
+        <w:rPr>
+          <w:sz w:val="28"/>
+          <w:szCs w:val="28"/>
+        </w:rPr>
+        <w:t>work by splitting the data into two or more homogeneous sets based on the most significant splitter among the independent variables. The best differentiator is the one that minimizes the cost metric.</w:t>
+      </w:r>
+    </w:p>
+    <w:p>
+      <w:pPr>
+        <w:pStyle w:val="ListParagraph"/>
+        <w:spacing w:line="360" w:lineRule="auto"/>
+        <w:ind w:left="1080"/>
+        <w:rPr>
+          <w:sz w:val="28"/>
+          <w:szCs w:val="28"/>
+        </w:rPr>
+      </w:pPr>
+      <w:r>
+        <w:rPr>
+          <w:sz w:val="28"/>
+          <w:szCs w:val="28"/>
+        </w:rPr>
+        <w:t>In a Random Forest, instead of trying splits on all the features, a sample of features is selected for each split, thereby reducing the variance of the model.</w:t>
+      </w:r>
+    </w:p>
+    <w:p>
+      <w:pPr>
+        <w:pStyle w:val="ListParagraph"/>
+        <w:spacing w:line="360" w:lineRule="auto"/>
+        <w:ind w:left="1080"/>
+        <w:rPr>
+          <w:sz w:val="28"/>
+          <w:szCs w:val="28"/>
+        </w:rPr>
+      </w:pPr>
+    </w:p>
+    <w:p>
+      <w:pPr>
+        <w:pStyle w:val="ListParagraph"/>
+        <w:numPr>
+          <w:ilvl w:val="0"/>
+          <w:numId w:val="1"/>
+        </w:numPr>
+        <w:spacing w:line="360" w:lineRule="auto"/>
+        <w:ind w:left="0"/>
+        <w:rPr>
+          <w:b/>
+          <w:bCs/>
+          <w:sz w:val="36"/>
+          <w:szCs w:val="36"/>
+          <w:u w:val="single"/>
+        </w:rPr>
+      </w:pPr>
+      <w:r>
+        <w:rPr>
+          <w:b/>
+          <w:bCs/>
+          <w:sz w:val="36"/>
+          <w:szCs w:val="36"/>
+          <w:u w:val="single"/>
+        </w:rPr>
+        <w:t>Difference between mean square error and training time for each model</w:t>
+      </w:r>
+      <w:r>
+        <w:rPr>
+          <w:b/>
+          <w:bCs/>
+          <w:sz w:val="36"/>
+          <w:szCs w:val="36"/>
+          <w:u w:val="single"/>
+        </w:rPr>
+        <w:t>:</w:t>
+      </w:r>
+    </w:p>
+    <w:p>
+      <w:pPr>
+        <w:pStyle w:val="ListParagraph"/>
+        <w:numPr>
+          <w:ilvl w:val="0"/>
+          <w:numId w:val="1"/>
+        </w:numPr>
+        <w:spacing w:line="360" w:lineRule="auto"/>
+        <w:rPr>
+          <w:b/>
+          <w:bCs/>
+          <w:sz w:val="28"/>
+          <w:szCs w:val="28"/>
+        </w:rPr>
+      </w:pPr>
+      <w:r>
+        <w:rPr>
+          <w:b/>
+          <w:bCs/>
+          <w:sz w:val="28"/>
+          <w:szCs w:val="28"/>
+        </w:rPr>
+        <w:t>M</w:t>
+      </w:r>
+      <w:r>
+        <w:rPr>
+          <w:b/>
+          <w:bCs/>
+          <w:sz w:val="28"/>
+          <w:szCs w:val="28"/>
+        </w:rPr>
+        <w:t>ean square error</w:t>
+      </w:r>
+      <w:r>
+        <w:rPr>
+          <w:b/>
+          <w:bCs/>
+          <w:sz w:val="28"/>
+          <w:szCs w:val="28"/>
+        </w:rPr>
+        <w:t>:</w:t>
+      </w:r>
+    </w:p>
+    <w:p>
+      <w:pPr>
+        <w:pStyle w:val="ListParagraph"/>
+        <w:spacing w:line="360" w:lineRule="auto"/>
+        <w:rPr>
+          <w:b/>
+          <w:bCs/>
+          <w:sz w:val="28"/>
+          <w:szCs w:val="28"/>
+        </w:rPr>
+      </w:pPr>
+      <w:r>
+        <w:rPr>
+          <w:b/>
+          <w:bCs/>
+          <w:noProof/>
+          <w:sz w:val="28"/>
+          <w:szCs w:val="28"/>
+        </w:rPr>
+        <w:drawing>
+          <wp:inline distT="0" distB="0" distL="0" distR="0" wp14:anchorId="2D2D16F2" wp14:editId="02AF576E">
+            <wp:extent cx="5943600" cy="2752725"/>
+            <wp:effectExtent l="0" t="0" r="0" b="9525"/>
+            <wp:docPr id="8" name="Picture 8"/>
+            <wp:cNvGraphicFramePr>
+              <a:graphicFrameLocks xmlns:a="http://schemas.openxmlformats.org/drawingml/2006/main" noChangeAspect="1"/>
+            </wp:cNvGraphicFramePr>
+            <a:graphic xmlns:a="http://schemas.openxmlformats.org/drawingml/2006/main">
+              <a:graphicData uri="http://schemas.openxmlformats.org/drawingml/2006/picture">
+                <pic:pic xmlns:pic="http://schemas.openxmlformats.org/drawingml/2006/picture">
+                  <pic:nvPicPr>
+                    <pic:cNvPr id="0" name="Picture 1"/>
+                    <pic:cNvPicPr>
+                      <a:picLocks noChangeAspect="1" noChangeArrowheads="1"/>
+                    </pic:cNvPicPr>
+                  </pic:nvPicPr>
+                  <pic:blipFill>
+                    <a:blip r:embed="rId20" cstate="print">
+                      <a:extLst>
+                        <a:ext uri="{28A0092B-C50C-407E-A947-70E740481C1C}">
+                          <a14:useLocalDpi xmlns:a14="http://schemas.microsoft.com/office/drawing/2010/main" val="0"/>
+                        </a:ext>
+                      </a:extLst>
+                    </a:blip>
+                    <a:srcRect/>
+                    <a:stretch>
+                      <a:fillRect/>
+                    </a:stretch>
+                  </pic:blipFill>
+                  <pic:spPr bwMode="auto">
+                    <a:xfrm>
+                      <a:off x="0" y="0"/>
+                      <a:ext cx="5943600" cy="2752725"/>
+                    </a:xfrm>
+                    <a:prstGeom prst="rect">
+                      <a:avLst/>
+                    </a:prstGeom>
+                    <a:noFill/>
+                    <a:ln>
+                      <a:noFill/>
+                    </a:ln>
+                  </pic:spPr>
+                </pic:pic>
+              </a:graphicData>
+            </a:graphic>
+          </wp:inline>
+        </w:drawing>
+      </w:r>
+      <w:r>
+        <w:rPr>
+          <w:b/>
+          <w:bCs/>
+          <w:noProof/>
+          <w:sz w:val="28"/>
+          <w:szCs w:val="28"/>
+        </w:rPr>
+        <w:drawing>
+          <wp:inline distT="0" distB="0" distL="0" distR="0" wp14:anchorId="7B48D501" wp14:editId="42A33821">
+            <wp:extent cx="5943600" cy="371475"/>
+            <wp:effectExtent l="0" t="0" r="0" b="9525"/>
+            <wp:docPr id="10" name="Picture 10"/>
+            <wp:cNvGraphicFramePr>
+              <a:graphicFrameLocks xmlns:a="http://schemas.openxmlformats.org/drawingml/2006/main" noChangeAspect="1"/>
+            </wp:cNvGraphicFramePr>
+            <a:graphic xmlns:a="http://schemas.openxmlformats.org/drawingml/2006/main">
+              <a:graphicData uri="http://schemas.openxmlformats.org/drawingml/2006/picture">
+                <pic:pic xmlns:pic="http://schemas.openxmlformats.org/drawingml/2006/picture">
+                  <pic:nvPicPr>
+                    <pic:cNvPr id="0" name="Picture 2"/>
+                    <pic:cNvPicPr>
+                      <a:picLocks noChangeAspect="1" noChangeArrowheads="1"/>
+                    </pic:cNvPicPr>
+                  </pic:nvPicPr>
+                  <pic:blipFill>
+                    <a:blip r:embed="rId21">
+                      <a:extLst>
+                        <a:ext uri="{28A0092B-C50C-407E-A947-70E740481C1C}">
+                          <a14:useLocalDpi xmlns:a14="http://schemas.microsoft.com/office/drawing/2010/main" val="0"/>
+                        </a:ext>
+                      </a:extLst>
+                    </a:blip>
+                    <a:srcRect/>
+                    <a:stretch>
+                      <a:fillRect/>
+                    </a:stretch>
+                  </pic:blipFill>
+                  <pic:spPr bwMode="auto">
+                    <a:xfrm>
+                      <a:off x="0" y="0"/>
+                      <a:ext cx="5943600" cy="371475"/>
+                    </a:xfrm>
+                    <a:prstGeom prst="rect">
+                      <a:avLst/>
+                    </a:prstGeom>
+                    <a:noFill/>
+                    <a:ln>
+                      <a:noFill/>
+                    </a:ln>
+                  </pic:spPr>
+                </pic:pic>
+              </a:graphicData>
+            </a:graphic>
+          </wp:inline>
+        </w:drawing>
+      </w:r>
+    </w:p>
+    <w:p>
+      <w:pPr>
+        <w:pStyle w:val="ListParagraph"/>
+        <w:numPr>
+          <w:ilvl w:val="0"/>
+          <w:numId w:val="1"/>
+        </w:numPr>
+        <w:spacing w:line="360" w:lineRule="auto"/>
+        <w:rPr>
+          <w:b/>
+          <w:bCs/>
+          <w:sz w:val="28"/>
+          <w:szCs w:val="28"/>
+        </w:rPr>
+      </w:pPr>
+      <w:r>
+        <w:rPr>
+          <w:b/>
+          <w:bCs/>
+          <w:sz w:val="28"/>
+          <w:szCs w:val="28"/>
+        </w:rPr>
+        <w:lastRenderedPageBreak/>
+        <w:t>Training time:</w:t>
+      </w:r>
+    </w:p>
+    <w:p>
+      <w:pPr>
+        <w:spacing w:line="360" w:lineRule="auto"/>
+        <w:ind w:left="720"/>
+        <w:rPr>
+          <w:b/>
+          <w:bCs/>
+          <w:sz w:val="36"/>
+          <w:szCs w:val="36"/>
+          <w:u w:val="single"/>
+        </w:rPr>
+      </w:pPr>
+      <w:r>
+        <w:rPr>
+          <w:b/>
+          <w:bCs/>
+          <w:noProof/>
+          <w:sz w:val="36"/>
+          <w:szCs w:val="36"/>
+          <w:u w:val="single"/>
+        </w:rPr>
+        <w:drawing>
+          <wp:inline distT="0" distB="0" distL="0" distR="0" wp14:anchorId="42CB3501" wp14:editId="26B52258">
+            <wp:extent cx="6029325" cy="3362325"/>
+            <wp:effectExtent l="0" t="0" r="9525" b="9525"/>
+            <wp:docPr id="11" name="Picture 11"/>
+            <wp:cNvGraphicFramePr>
+              <a:graphicFrameLocks xmlns:a="http://schemas.openxmlformats.org/drawingml/2006/main" noChangeAspect="1"/>
+            </wp:cNvGraphicFramePr>
+            <a:graphic xmlns:a="http://schemas.openxmlformats.org/drawingml/2006/main">
+              <a:graphicData uri="http://schemas.openxmlformats.org/drawingml/2006/picture">
+                <pic:pic xmlns:pic="http://schemas.openxmlformats.org/drawingml/2006/picture">
+                  <pic:nvPicPr>
+                    <pic:cNvPr id="0" name="Picture 3"/>
+                    <pic:cNvPicPr>
+                      <a:picLocks noChangeAspect="1" noChangeArrowheads="1"/>
+                    </pic:cNvPicPr>
+                  </pic:nvPicPr>
+                  <pic:blipFill>
+                    <a:blip r:embed="rId22" cstate="print">
+                      <a:extLst>
+                        <a:ext uri="{28A0092B-C50C-407E-A947-70E740481C1C}">
+                          <a14:useLocalDpi xmlns:a14="http://schemas.microsoft.com/office/drawing/2010/main" val="0"/>
+                        </a:ext>
+                      </a:extLst>
+                    </a:blip>
+                    <a:srcRect/>
+                    <a:stretch>
+                      <a:fillRect/>
+                    </a:stretch>
+                  </pic:blipFill>
+                  <pic:spPr bwMode="auto">
+                    <a:xfrm>
+                      <a:off x="0" y="0"/>
+                      <a:ext cx="6029325" cy="3362325"/>
+                    </a:xfrm>
+                    <a:prstGeom prst="rect">
+                      <a:avLst/>
+                    </a:prstGeom>
+                    <a:noFill/>
+                    <a:ln>
+                      <a:noFill/>
+                    </a:ln>
+                  </pic:spPr>
+                </pic:pic>
+              </a:graphicData>
+            </a:graphic>
+          </wp:inline>
+        </w:drawing>
+      </w:r>
+    </w:p>
+    <w:p>
+      <w:pPr>
+        <w:spacing w:line="360" w:lineRule="auto"/>
+        <w:rPr>
+          <w:b/>
+          <w:bCs/>
+          <w:sz w:val="36"/>
+          <w:szCs w:val="36"/>
+          <w:u w:val="single"/>
+        </w:rPr>
+      </w:pPr>
+    </w:p>
+    <w:p>
+      <w:pPr>
+        <w:spacing w:line="360" w:lineRule="auto"/>
+        <w:rPr>
+          <w:b/>
+          <w:bCs/>
+          <w:sz w:val="36"/>
+          <w:szCs w:val="36"/>
+          <w:u w:val="single"/>
+        </w:rPr>
+      </w:pPr>
+    </w:p>
+    <w:p>
+      <w:pPr>
+        <w:spacing w:line="360" w:lineRule="auto"/>
+        <w:rPr>
+          <w:b/>
+          <w:bCs/>
+          <w:sz w:val="36"/>
+          <w:szCs w:val="36"/>
+          <w:u w:val="single"/>
+        </w:rPr>
+      </w:pPr>
+    </w:p>
+    <w:p>
+      <w:pPr>
+        <w:spacing w:line="360" w:lineRule="auto"/>
+        <w:rPr>
+          <w:b/>
+          <w:bCs/>
+          <w:sz w:val="36"/>
+          <w:szCs w:val="36"/>
+          <w:u w:val="single"/>
+        </w:rPr>
+      </w:pPr>
+    </w:p>
+    <w:p>
+      <w:pPr>
+        <w:spacing w:line="360" w:lineRule="auto"/>
+        <w:rPr>
+          <w:b/>
+          <w:bCs/>
+          <w:sz w:val="36"/>
+          <w:szCs w:val="36"/>
+          <w:u w:val="single"/>
+        </w:rPr>
+      </w:pPr>
+    </w:p>
+    <w:p>
+      <w:pPr>
+        <w:spacing w:line="360" w:lineRule="auto"/>
+        <w:rPr>
+          <w:b/>
+          <w:bCs/>
+          <w:sz w:val="36"/>
+          <w:szCs w:val="36"/>
+          <w:u w:val="single"/>
+        </w:rPr>
+      </w:pPr>
+    </w:p>
+    <w:p>
+      <w:pPr>
+        <w:spacing w:line="360" w:lineRule="auto"/>
+        <w:rPr>
+          <w:b/>
+          <w:bCs/>
+          <w:sz w:val="36"/>
+          <w:szCs w:val="36"/>
+          <w:u w:val="single"/>
+        </w:rPr>
+      </w:pPr>
+    </w:p>
+    <w:p>
+      <w:pPr>
+        <w:pStyle w:val="ListParagraph"/>
+        <w:numPr>
+          <w:ilvl w:val="0"/>
+          <w:numId w:val="1"/>
+        </w:numPr>
+        <w:spacing w:line="360" w:lineRule="auto"/>
+        <w:ind w:left="0"/>
+        <w:rPr>
+          <w:b/>
+          <w:bCs/>
+          <w:sz w:val="36"/>
+          <w:szCs w:val="36"/>
+          <w:u w:val="single"/>
+        </w:rPr>
+      </w:pPr>
+      <w:r>
+        <w:rPr>
+          <w:b/>
+          <w:bCs/>
+          <w:sz w:val="36"/>
+          <w:szCs w:val="36"/>
+          <w:u w:val="single"/>
+        </w:rPr>
+        <w:lastRenderedPageBreak/>
+        <w:t>Screenshots of the resultant regression line plot of each model</w:t>
+      </w:r>
+      <w:r>
+        <w:rPr>
+          <w:b/>
+          <w:bCs/>
+          <w:sz w:val="36"/>
+          <w:szCs w:val="36"/>
+          <w:u w:val="single"/>
+        </w:rPr>
+        <w:t>:</w:t>
+      </w:r>
+    </w:p>
+    <w:p>
+      <w:pPr>
+        <w:pStyle w:val="ListParagraph"/>
+        <w:numPr>
+          <w:ilvl w:val="0"/>
+          <w:numId w:val="1"/>
+        </w:numPr>
+        <w:spacing w:line="360" w:lineRule="auto"/>
+        <w:rPr>
+          <w:b/>
+          <w:bCs/>
+          <w:sz w:val="28"/>
+          <w:szCs w:val="28"/>
+        </w:rPr>
+      </w:pPr>
+      <w:r>
+        <w:rPr>
+          <w:b/>
+          <w:bCs/>
+          <w:sz w:val="28"/>
+          <w:szCs w:val="28"/>
+        </w:rPr>
+        <w:t>Multiple Linear Regression:</w:t>
+      </w:r>
+    </w:p>
+    <w:p>
+      <w:pPr>
+        <w:pStyle w:val="ListParagraph"/>
+        <w:spacing w:line="360" w:lineRule="auto"/>
+        <w:rPr>
+          <w:b/>
+          <w:bCs/>
+          <w:sz w:val="28"/>
+          <w:szCs w:val="28"/>
+        </w:rPr>
+      </w:pPr>
+      <w:r>
+        <w:rPr>
+          <w:b/>
+          <w:bCs/>
+          <w:noProof/>
+          <w:sz w:val="28"/>
+          <w:szCs w:val="28"/>
+        </w:rPr>
+        <w:drawing>
+          <wp:inline distT="0" distB="0" distL="0" distR="0" wp14:anchorId="55CE3F79" wp14:editId="02F4C6C7">
+            <wp:extent cx="5934075" cy="3524250"/>
+            <wp:effectExtent l="0" t="0" r="9525" b="0"/>
+            <wp:docPr id="12" name="Picture 12"/>
+            <wp:cNvGraphicFramePr>
+              <a:graphicFrameLocks xmlns:a="http://schemas.openxmlformats.org/drawingml/2006/main" noChangeAspect="1"/>
+            </wp:cNvGraphicFramePr>
+            <a:graphic xmlns:a="http://schemas.openxmlformats.org/drawingml/2006/main">
+              <a:graphicData uri="http://schemas.openxmlformats.org/drawingml/2006/picture">
+                <pic:pic xmlns:pic="http://schemas.openxmlformats.org/drawingml/2006/picture">
+                  <pic:nvPicPr>
+                    <pic:cNvPr id="0" name="Picture 4"/>
+                    <pic:cNvPicPr>
+                      <a:picLocks noChangeAspect="1" noChangeArrowheads="1"/>
+                    </pic:cNvPicPr>
+                  </pic:nvPicPr>
+                  <pic:blipFill>
+                    <a:blip r:embed="rId23">
+                      <a:extLst>
+                        <a:ext uri="{28A0092B-C50C-407E-A947-70E740481C1C}">
+                          <a14:useLocalDpi xmlns:a14="http://schemas.microsoft.com/office/drawing/2010/main" val="0"/>
+                        </a:ext>
+                      </a:extLst>
+                    </a:blip>
+                    <a:srcRect/>
+                    <a:stretch>
+                      <a:fillRect/>
+                    </a:stretch>
+                  </pic:blipFill>
+                  <pic:spPr bwMode="auto">
+                    <a:xfrm>
+                      <a:off x="0" y="0"/>
+                      <a:ext cx="5934075" cy="3524250"/>
+                    </a:xfrm>
+                    <a:prstGeom prst="rect">
+                      <a:avLst/>
+                    </a:prstGeom>
+                    <a:noFill/>
+                    <a:ln>
+                      <a:noFill/>
+                    </a:ln>
+                  </pic:spPr>
+                </pic:pic>
+              </a:graphicData>
+            </a:graphic>
+          </wp:inline>
+        </w:drawing>
+      </w:r>
+    </w:p>
+    <w:p>
+      <w:pPr>
+        <w:pStyle w:val="ListParagraph"/>
+        <w:numPr>
+          <w:ilvl w:val="0"/>
+          <w:numId w:val="1"/>
+        </w:numPr>
+        <w:spacing w:line="360" w:lineRule="auto"/>
+        <w:rPr>
+          <w:b/>
+          <w:bCs/>
+          <w:sz w:val="28"/>
+          <w:szCs w:val="28"/>
+        </w:rPr>
+      </w:pPr>
+      <w:r>
+        <w:rPr>
+          <w:b/>
+          <w:bCs/>
+          <w:sz w:val="28"/>
+          <w:szCs w:val="28"/>
+        </w:rPr>
+        <w:t>Polynomial Regression</w:t>
+      </w:r>
+      <w:r>
+        <w:rPr>
+          <w:b/>
+          <w:bCs/>
+          <w:sz w:val="28"/>
+          <w:szCs w:val="28"/>
+        </w:rPr>
+        <w:t>:</w:t>
+      </w:r>
+    </w:p>
+    <w:p>
+      <w:pPr>
+        <w:pStyle w:val="ListParagraph"/>
+        <w:spacing w:line="360" w:lineRule="auto"/>
+        <w:rPr>
+          <w:b/>
+          <w:bCs/>
+          <w:sz w:val="28"/>
+          <w:szCs w:val="28"/>
+        </w:rPr>
+      </w:pPr>
+      <w:r>
+        <w:rPr>
+          <w:b/>
+          <w:bCs/>
+          <w:noProof/>
+          <w:sz w:val="28"/>
+          <w:szCs w:val="28"/>
+        </w:rPr>
+        <w:drawing>
+          <wp:inline distT="0" distB="0" distL="0" distR="0" wp14:anchorId="0B1235B1" wp14:editId="10604FBA">
+            <wp:extent cx="5438775" cy="3095625"/>
+            <wp:effectExtent l="0" t="0" r="9525" b="9525"/>
+            <wp:docPr id="19" name="Picture 19"/>
+            <wp:cNvGraphicFramePr>
+              <a:graphicFrameLocks xmlns:a="http://schemas.openxmlformats.org/drawingml/2006/main" noChangeAspect="1"/>
+            </wp:cNvGraphicFramePr>
+            <a:graphic xmlns:a="http://schemas.openxmlformats.org/drawingml/2006/main">
+              <a:graphicData uri="http://schemas.openxmlformats.org/drawingml/2006/picture">
+                <pic:pic xmlns:pic="http://schemas.openxmlformats.org/drawingml/2006/picture">
+                  <pic:nvPicPr>
+                    <pic:cNvPr id="0" name="Picture 5"/>
+                    <pic:cNvPicPr>
+                      <a:picLocks noChangeAspect="1" noChangeArrowheads="1"/>
+                    </pic:cNvPicPr>
+                  </pic:nvPicPr>
+                  <pic:blipFill>
+                    <a:blip r:embed="rId24">
+                      <a:extLst>
+                        <a:ext uri="{28A0092B-C50C-407E-A947-70E740481C1C}">
+                          <a14:useLocalDpi xmlns:a14="http://schemas.microsoft.com/office/drawing/2010/main" val="0"/>
+                        </a:ext>
+                      </a:extLst>
+                    </a:blip>
+                    <a:srcRect/>
+                    <a:stretch>
+                      <a:fillRect/>
+                    </a:stretch>
+                  </pic:blipFill>
+                  <pic:spPr bwMode="auto">
+                    <a:xfrm>
+                      <a:off x="0" y="0"/>
+                      <a:ext cx="5438775" cy="3095625"/>
+                    </a:xfrm>
+                    <a:prstGeom prst="rect">
+                      <a:avLst/>
+                    </a:prstGeom>
+                    <a:noFill/>
+                    <a:ln>
+                      <a:noFill/>
+                    </a:ln>
+                  </pic:spPr>
+                </pic:pic>
+              </a:graphicData>
+            </a:graphic>
+          </wp:inline>
+        </w:drawing>
+      </w:r>
+    </w:p>
+    <w:p>
+      <w:pPr>
+        <w:pStyle w:val="ListParagraph"/>
+        <w:numPr>
+          <w:ilvl w:val="0"/>
+          <w:numId w:val="1"/>
+        </w:numPr>
+        <w:spacing w:line="360" w:lineRule="auto"/>
+        <w:rPr>
+          <w:b/>
+          <w:bCs/>
+          <w:sz w:val="28"/>
+          <w:szCs w:val="28"/>
+        </w:rPr>
+      </w:pPr>
+      <w:r>
+        <w:rPr>
+          <w:b/>
+          <w:bCs/>
+          <w:sz w:val="28"/>
+          <w:szCs w:val="28"/>
+        </w:rPr>
+        <w:lastRenderedPageBreak/>
+        <w:t>Support vector Regression (SVR):</w:t>
+      </w:r>
+    </w:p>
+    <w:p>
+      <w:pPr>
+        <w:pStyle w:val="ListParagraph"/>
+        <w:spacing w:line="360" w:lineRule="auto"/>
+        <w:rPr>
+          <w:b/>
+          <w:bCs/>
+          <w:sz w:val="28"/>
+          <w:szCs w:val="28"/>
+        </w:rPr>
+      </w:pPr>
+      <w:r>
+        <w:rPr>
+          <w:b/>
+          <w:bCs/>
+          <w:noProof/>
+          <w:sz w:val="28"/>
+          <w:szCs w:val="28"/>
+        </w:rPr>
+        <w:drawing>
+          <wp:inline distT="0" distB="0" distL="0" distR="0" wp14:anchorId="1727F10B" wp14:editId="7FCAC6A5">
+            <wp:extent cx="5943600" cy="3562350"/>
+            <wp:effectExtent l="0" t="0" r="0" b="0"/>
+            <wp:docPr id="20" name="Picture 20"/>
+            <wp:cNvGraphicFramePr>
+              <a:graphicFrameLocks xmlns:a="http://schemas.openxmlformats.org/drawingml/2006/main" noChangeAspect="1"/>
+            </wp:cNvGraphicFramePr>
+            <a:graphic xmlns:a="http://schemas.openxmlformats.org/drawingml/2006/main">
+              <a:graphicData uri="http://schemas.openxmlformats.org/drawingml/2006/picture">
+                <pic:pic xmlns:pic="http://schemas.openxmlformats.org/drawingml/2006/picture">
+                  <pic:nvPicPr>
+                    <pic:cNvPr id="0" name="Picture 6"/>
+                    <pic:cNvPicPr>
+                      <a:picLocks noChangeAspect="1" noChangeArrowheads="1"/>
+                    </pic:cNvPicPr>
+                  </pic:nvPicPr>
+                  <pic:blipFill>
+                    <a:blip r:embed="rId25">
+                      <a:extLst>
+                        <a:ext uri="{28A0092B-C50C-407E-A947-70E740481C1C}">
+                          <a14:useLocalDpi xmlns:a14="http://schemas.microsoft.com/office/drawing/2010/main" val="0"/>
+                        </a:ext>
+                      </a:extLst>
+                    </a:blip>
+                    <a:srcRect/>
+                    <a:stretch>
+                      <a:fillRect/>
+                    </a:stretch>
+                  </pic:blipFill>
+                  <pic:spPr bwMode="auto">
+                    <a:xfrm>
+                      <a:off x="0" y="0"/>
+                      <a:ext cx="5943600" cy="3562350"/>
+                    </a:xfrm>
+                    <a:prstGeom prst="rect">
+                      <a:avLst/>
+                    </a:prstGeom>
+                    <a:noFill/>
+                    <a:ln>
+                      <a:noFill/>
+                    </a:ln>
+                  </pic:spPr>
+                </pic:pic>
+              </a:graphicData>
+            </a:graphic>
+          </wp:inline>
+        </w:drawing>
+      </w:r>
+    </w:p>
+    <w:p>
+      <w:pPr>
+        <w:pStyle w:val="ListParagraph"/>
+        <w:numPr>
+          <w:ilvl w:val="0"/>
+          <w:numId w:val="1"/>
+        </w:numPr>
+        <w:spacing w:line="360" w:lineRule="auto"/>
+        <w:rPr>
+          <w:b/>
+          <w:bCs/>
+          <w:sz w:val="28"/>
+          <w:szCs w:val="28"/>
+        </w:rPr>
+      </w:pPr>
+      <w:r>
+        <w:rPr>
+          <w:b/>
+          <w:bCs/>
+          <w:sz w:val="28"/>
+          <w:szCs w:val="28"/>
+        </w:rPr>
+        <w:t>Ridge Regression:</w:t>
+      </w:r>
+    </w:p>
+    <w:p>
+      <w:pPr>
+        <w:pStyle w:val="ListParagraph"/>
+        <w:spacing w:line="360" w:lineRule="auto"/>
+        <w:ind w:left="1080"/>
+        <w:rPr>
+          <w:sz w:val="28"/>
+          <w:szCs w:val="28"/>
+        </w:rPr>
+      </w:pPr>
+      <w:r>
+        <w:rPr>
+          <w:noProof/>
+          <w:sz w:val="28"/>
+          <w:szCs w:val="28"/>
+        </w:rPr>
+        <w:drawing>
+          <wp:inline distT="0" distB="0" distL="0" distR="0" wp14:anchorId="0F435795" wp14:editId="3FEE1236">
+            <wp:extent cx="5934075" cy="3743325"/>
+            <wp:effectExtent l="0" t="0" r="9525" b="9525"/>
+            <wp:docPr id="22" name="Picture 22"/>
+            <wp:cNvGraphicFramePr>
+              <a:graphicFrameLocks xmlns:a="http://schemas.openxmlformats.org/drawingml/2006/main" noChangeAspect="1"/>
+            </wp:cNvGraphicFramePr>
+            <a:graphic xmlns:a="http://schemas.openxmlformats.org/drawingml/2006/main">
+              <a:graphicData uri="http://schemas.openxmlformats.org/drawingml/2006/picture">
+                <pic:pic xmlns:pic="http://schemas.openxmlformats.org/drawingml/2006/picture">
+                  <pic:nvPicPr>
+                    <pic:cNvPr id="0" name="Picture 8"/>
+                    <pic:cNvPicPr>
+                      <a:picLocks noChangeAspect="1" noChangeArrowheads="1"/>
+                    </pic:cNvPicPr>
+                  </pic:nvPicPr>
+                  <pic:blipFill>
+                    <a:blip r:embed="rId26">
+                      <a:extLst>
+                        <a:ext uri="{28A0092B-C50C-407E-A947-70E740481C1C}">
+                          <a14:useLocalDpi xmlns:a14="http://schemas.microsoft.com/office/drawing/2010/main" val="0"/>
+                        </a:ext>
+                      </a:extLst>
+                    </a:blip>
+                    <a:srcRect/>
+                    <a:stretch>
+                      <a:fillRect/>
+                    </a:stretch>
+                  </pic:blipFill>
+                  <pic:spPr bwMode="auto">
+                    <a:xfrm>
+                      <a:off x="0" y="0"/>
+                      <a:ext cx="5934075" cy="3743325"/>
+                    </a:xfrm>
+                    <a:prstGeom prst="rect">
+                      <a:avLst/>
+                    </a:prstGeom>
+                    <a:noFill/>
+                    <a:ln>
+                      <a:noFill/>
+                    </a:ln>
+                  </pic:spPr>
+                </pic:pic>
+              </a:graphicData>
+            </a:graphic>
+          </wp:inline>
+        </w:drawing>
+      </w:r>
+    </w:p>
+    <w:p>
+      <w:pPr>
+        <w:pStyle w:val="ListParagraph"/>
+        <w:numPr>
+          <w:ilvl w:val="0"/>
+          <w:numId w:val="1"/>
+        </w:numPr>
+        <w:spacing w:line="360" w:lineRule="auto"/>
+        <w:rPr>
+          <w:b/>
+          <w:bCs/>
+          <w:sz w:val="28"/>
+          <w:szCs w:val="28"/>
+        </w:rPr>
+      </w:pPr>
+      <w:r>
+        <w:rPr>
+          <w:b/>
+          <w:bCs/>
+          <w:sz w:val="28"/>
+          <w:szCs w:val="28"/>
+        </w:rPr>
+        <w:lastRenderedPageBreak/>
+        <w:t>Random forest Regression:</w:t>
+      </w:r>
+      <w:r>
+        <w:rPr>
+          <w:noProof/>
+          <w:sz w:val="28"/>
+          <w:szCs w:val="28"/>
+        </w:rPr>
+        <w:t xml:space="preserve"> </w:t>
+      </w:r>
+      <w:r>
+        <w:rPr>
+          <w:noProof/>
+          <w:sz w:val="28"/>
+          <w:szCs w:val="28"/>
+        </w:rPr>
+        <w:drawing>
+          <wp:inline distT="0" distB="0" distL="0" distR="0" wp14:anchorId="0F0C3C2A" wp14:editId="636CD585">
+            <wp:extent cx="5934075" cy="3571875"/>
+            <wp:effectExtent l="0" t="0" r="9525" b="9525"/>
+            <wp:docPr id="21" name="Picture 21"/>
+            <wp:cNvGraphicFramePr>
+              <a:graphicFrameLocks xmlns:a="http://schemas.openxmlformats.org/drawingml/2006/main" noChangeAspect="1"/>
+            </wp:cNvGraphicFramePr>
+            <a:graphic xmlns:a="http://schemas.openxmlformats.org/drawingml/2006/main">
+              <a:graphicData uri="http://schemas.openxmlformats.org/drawingml/2006/picture">
+                <pic:pic xmlns:pic="http://schemas.openxmlformats.org/drawingml/2006/picture">
+                  <pic:nvPicPr>
+                    <pic:cNvPr id="0" name="Picture 7"/>
+                    <pic:cNvPicPr>
+                      <a:picLocks noChangeAspect="1" noChangeArrowheads="1"/>
+                    </pic:cNvPicPr>
+                  </pic:nvPicPr>
+                  <pic:blipFill>
+                    <a:blip r:embed="rId27">
+                      <a:extLst>
+                        <a:ext uri="{28A0092B-C50C-407E-A947-70E740481C1C}">
+                          <a14:useLocalDpi xmlns:a14="http://schemas.microsoft.com/office/drawing/2010/main" val="0"/>
+                        </a:ext>
+                      </a:extLst>
+                    </a:blip>
+                    <a:srcRect/>
+                    <a:stretch>
+                      <a:fillRect/>
+                    </a:stretch>
+                  </pic:blipFill>
+                  <pic:spPr bwMode="auto">
+                    <a:xfrm>
+                      <a:off x="0" y="0"/>
+                      <a:ext cx="5934075" cy="3571875"/>
+                    </a:xfrm>
+                    <a:prstGeom prst="rect">
+                      <a:avLst/>
+                    </a:prstGeom>
+                    <a:noFill/>
+                    <a:ln>
+                      <a:noFill/>
+                    </a:ln>
+                  </pic:spPr>
+                </pic:pic>
+              </a:graphicData>
+            </a:graphic>
+          </wp:inline>
+        </w:drawing>
+      </w:r>
+    </w:p>
     <w:sectPr>
       <w:pgSz w:w="12240" w:h="15840"/>
       <w:pgMar w:top="1440" w:right="1440" w:bottom="1440" w:left="1440" w:header="720" w:footer="720" w:gutter="0"/>
@@ -3484,6 +4848,146 @@
     </w:lvl>
   </w:abstractNum>
   <w:abstractNum w:abstractNumId="2" w15:restartNumberingAfterBreak="0">
+    <w:nsid w:val="20BA3298"/>
+    <w:multiLevelType w:val="hybridMultilevel"/>
+    <w:tmpl w:val="6F10571A"/>
+    <w:lvl w:ilvl="0" w:tplc="0C8A7462">
+      <w:start w:val="1"/>
+      <w:numFmt w:val="bullet"/>
+      <w:lvlText w:val="•"/>
+      <w:lvlJc w:val="left"/>
+      <w:pPr>
+        <w:tabs>
+          <w:tab w:val="num" w:pos="720"/>
+        </w:tabs>
+        <w:ind w:left="720" w:hanging="360"/>
+      </w:pPr>
+      <w:rPr>
+        <w:rFonts w:ascii="Arial" w:hAnsi="Arial" w:hint="default"/>
+      </w:rPr>
+    </w:lvl>
+    <w:lvl w:ilvl="1" w:tplc="75D01F0C" w:tentative="1">
+      <w:start w:val="1"/>
+      <w:numFmt w:val="bullet"/>
+      <w:lvlText w:val="•"/>
+      <w:lvlJc w:val="left"/>
+      <w:pPr>
+        <w:tabs>
+          <w:tab w:val="num" w:pos="1440"/>
+        </w:tabs>
+        <w:ind w:left="1440" w:hanging="360"/>
+      </w:pPr>
+      <w:rPr>
+        <w:rFonts w:ascii="Arial" w:hAnsi="Arial" w:hint="default"/>
+      </w:rPr>
+    </w:lvl>
+    <w:lvl w:ilvl="2" w:tplc="79BA3842" w:tentative="1">
+      <w:start w:val="1"/>
+      <w:numFmt w:val="bullet"/>
+      <w:lvlText w:val="•"/>
+      <w:lvlJc w:val="left"/>
+      <w:pPr>
+        <w:tabs>
+          <w:tab w:val="num" w:pos="2160"/>
+        </w:tabs>
+        <w:ind w:left="2160" w:hanging="360"/>
+      </w:pPr>
+      <w:rPr>
+        <w:rFonts w:ascii="Arial" w:hAnsi="Arial" w:hint="default"/>
+      </w:rPr>
+    </w:lvl>
+    <w:lvl w:ilvl="3" w:tplc="CC7EA892" w:tentative="1">
+      <w:start w:val="1"/>
+      <w:numFmt w:val="bullet"/>
+      <w:lvlText w:val="•"/>
+      <w:lvlJc w:val="left"/>
+      <w:pPr>
+        <w:tabs>
+          <w:tab w:val="num" w:pos="2880"/>
+        </w:tabs>
+        <w:ind w:left="2880" w:hanging="360"/>
+      </w:pPr>
+      <w:rPr>
+        <w:rFonts w:ascii="Arial" w:hAnsi="Arial" w:hint="default"/>
+      </w:rPr>
+    </w:lvl>
+    <w:lvl w:ilvl="4" w:tplc="82660AB2" w:tentative="1">
+      <w:start w:val="1"/>
+      <w:numFmt w:val="bullet"/>
+      <w:lvlText w:val="•"/>
+      <w:lvlJc w:val="left"/>
+      <w:pPr>
+        <w:tabs>
+          <w:tab w:val="num" w:pos="3600"/>
+        </w:tabs>
+        <w:ind w:left="3600" w:hanging="360"/>
+      </w:pPr>
+      <w:rPr>
+        <w:rFonts w:ascii="Arial" w:hAnsi="Arial" w:hint="default"/>
+      </w:rPr>
+    </w:lvl>
+    <w:lvl w:ilvl="5" w:tplc="D2187B68" w:tentative="1">
+      <w:start w:val="1"/>
+      <w:numFmt w:val="bullet"/>
+      <w:lvlText w:val="•"/>
+      <w:lvlJc w:val="left"/>
+      <w:pPr>
+        <w:tabs>
+          <w:tab w:val="num" w:pos="4320"/>
+        </w:tabs>
+        <w:ind w:left="4320" w:hanging="360"/>
+      </w:pPr>
+      <w:rPr>
+        <w:rFonts w:ascii="Arial" w:hAnsi="Arial" w:hint="default"/>
+      </w:rPr>
+    </w:lvl>
+    <w:lvl w:ilvl="6" w:tplc="DA440C6E" w:tentative="1">
+      <w:start w:val="1"/>
+      <w:numFmt w:val="bullet"/>
+      <w:lvlText w:val="•"/>
+      <w:lvlJc w:val="left"/>
+      <w:pPr>
+        <w:tabs>
+          <w:tab w:val="num" w:pos="5040"/>
+        </w:tabs>
+        <w:ind w:left="5040" w:hanging="360"/>
+      </w:pPr>
+      <w:rPr>
+        <w:rFonts w:ascii="Arial" w:hAnsi="Arial" w:hint="default"/>
+      </w:rPr>
+    </w:lvl>
+    <w:lvl w:ilvl="7" w:tplc="4E1E367A" w:tentative="1">
+      <w:start w:val="1"/>
+      <w:numFmt w:val="bullet"/>
+      <w:lvlText w:val="•"/>
+      <w:lvlJc w:val="left"/>
+      <w:pPr>
+        <w:tabs>
+          <w:tab w:val="num" w:pos="5760"/>
+        </w:tabs>
+        <w:ind w:left="5760" w:hanging="360"/>
+      </w:pPr>
+      <w:rPr>
+        <w:rFonts w:ascii="Arial" w:hAnsi="Arial" w:hint="default"/>
+      </w:rPr>
+    </w:lvl>
+    <w:lvl w:ilvl="8" w:tplc="786AFDAA" w:tentative="1">
+      <w:start w:val="1"/>
+      <w:numFmt w:val="bullet"/>
+      <w:lvlText w:val="•"/>
+      <w:lvlJc w:val="left"/>
+      <w:pPr>
+        <w:tabs>
+          <w:tab w:val="num" w:pos="6480"/>
+        </w:tabs>
+        <w:ind w:left="6480" w:hanging="360"/>
+      </w:pPr>
+      <w:rPr>
+        <w:rFonts w:ascii="Arial" w:hAnsi="Arial" w:hint="default"/>
+      </w:rPr>
+    </w:lvl>
+  </w:abstractNum>
+  <w:abstractNum w:abstractNumId="3" w15:restartNumberingAfterBreak="0">
     <w:nsid w:val="2FD07B42"/>
     <w:multiLevelType w:val="hybridMultilevel"/>
     <w:tmpl w:val="076C1C48"/>
@@ -3498,7 +5002,7 @@
         <w:rFonts w:ascii="Calibri" w:eastAsiaTheme="minorHAnsi" w:hAnsi="Calibri" w:cs="Calibri" w:hint="default"/>
       </w:rPr>
     </w:lvl>
-    <w:lvl w:ilvl="1" w:tplc="04090003" w:tentative="1">
+    <w:lvl w:ilvl="1" w:tplc="04090003">
       <w:start w:val="1"/>
       <w:numFmt w:val="bullet"/>
       <w:lvlText w:val="o"/>
@@ -3595,7 +5099,7 @@
       </w:rPr>
     </w:lvl>
   </w:abstractNum>
-  <w:abstractNum w:abstractNumId="3" w15:restartNumberingAfterBreak="0">
+  <w:abstractNum w:abstractNumId="4" w15:restartNumberingAfterBreak="0">
     <w:nsid w:val="42853298"/>
     <w:multiLevelType w:val="hybridMultilevel"/>
     <w:tmpl w:val="FB86DD94"/>
@@ -3684,7 +5188,7 @@
       </w:pPr>
     </w:lvl>
   </w:abstractNum>
-  <w:abstractNum w:abstractNumId="4" w15:restartNumberingAfterBreak="0">
+  <w:abstractNum w:abstractNumId="5" w15:restartNumberingAfterBreak="0">
     <w:nsid w:val="683052A7"/>
     <w:multiLevelType w:val="hybridMultilevel"/>
     <w:tmpl w:val="B4628E34"/>
@@ -3773,7 +5277,96 @@
       </w:pPr>
     </w:lvl>
   </w:abstractNum>
-  <w:abstractNum w:abstractNumId="5" w15:restartNumberingAfterBreak="0">
+  <w:abstractNum w:abstractNumId="6" w15:restartNumberingAfterBreak="0">
+    <w:nsid w:val="72B12E49"/>
+    <w:multiLevelType w:val="hybridMultilevel"/>
+    <w:tmpl w:val="FEB2A10C"/>
+    <w:lvl w:ilvl="0" w:tplc="5776E4D2">
+      <w:start w:val="1"/>
+      <w:numFmt w:val="decimal"/>
+      <w:lvlText w:val="%1."/>
+      <w:lvlJc w:val="left"/>
+      <w:pPr>
+        <w:ind w:left="1080" w:hanging="360"/>
+      </w:pPr>
+      <w:rPr>
+        <w:rFonts w:hint="default"/>
+      </w:rPr>
+    </w:lvl>
+    <w:lvl w:ilvl="1" w:tplc="04090019">
+      <w:start w:val="1"/>
+      <w:numFmt w:val="lowerLetter"/>
+      <w:lvlText w:val="%2."/>
+      <w:lvlJc w:val="left"/>
+      <w:pPr>
+        <w:ind w:left="1800" w:hanging="360"/>
+      </w:pPr>
+    </w:lvl>
+    <w:lvl w:ilvl="2" w:tplc="0409001B" w:tentative="1">
+      <w:start w:val="1"/>
+      <w:numFmt w:val="lowerRoman"/>
+      <w:lvlText w:val="%3."/>
+      <w:lvlJc w:val="right"/>
+      <w:pPr>
+        <w:ind w:left="2520" w:hanging="180"/>
+      </w:pPr>
+    </w:lvl>
+    <w:lvl w:ilvl="3" w:tplc="0409000F" w:tentative="1">
+      <w:start w:val="1"/>
+      <w:numFmt w:val="decimal"/>
+      <w:lvlText w:val="%4."/>
+      <w:lvlJc w:val="left"/>
+      <w:pPr>
+        <w:ind w:left="3240" w:hanging="360"/>
+      </w:pPr>
+    </w:lvl>
+    <w:lvl w:ilvl="4" w:tplc="04090019" w:tentative="1">
+      <w:start w:val="1"/>
+      <w:numFmt w:val="lowerLetter"/>
+      <w:lvlText w:val="%5."/>
+      <w:lvlJc w:val="left"/>
+      <w:pPr>
+        <w:ind w:left="3960" w:hanging="360"/>
+      </w:pPr>
+    </w:lvl>
+    <w:lvl w:ilvl="5" w:tplc="0409001B" w:tentative="1">
+      <w:start w:val="1"/>
+      <w:numFmt w:val="lowerRoman"/>
+      <w:lvlText w:val="%6."/>
+      <w:lvlJc w:val="right"/>
+      <w:pPr>
+        <w:ind w:left="4680" w:hanging="180"/>
+      </w:pPr>
+    </w:lvl>
+    <w:lvl w:ilvl="6" w:tplc="0409000F" w:tentative="1">
+      <w:start w:val="1"/>
+      <w:numFmt w:val="decimal"/>
+      <w:lvlText w:val="%7."/>
+      <w:lvlJc w:val="left"/>
+      <w:pPr>
+        <w:ind w:left="5400" w:hanging="360"/>
+      </w:pPr>
+    </w:lvl>
+    <w:lvl w:ilvl="7" w:tplc="04090019" w:tentative="1">
+      <w:start w:val="1"/>
+      <w:numFmt w:val="lowerLetter"/>
+      <w:lvlText w:val="%8."/>
+      <w:lvlJc w:val="left"/>
+      <w:pPr>
+        <w:ind w:left="6120" w:hanging="360"/>
+      </w:pPr>
+    </w:lvl>
+    <w:lvl w:ilvl="8" w:tplc="0409001B" w:tentative="1">
+      <w:start w:val="1"/>
+      <w:numFmt w:val="lowerRoman"/>
+      <w:lvlText w:val="%9."/>
+      <w:lvlJc w:val="right"/>
+      <w:pPr>
+        <w:ind w:left="6840" w:hanging="180"/>
+      </w:pPr>
+    </w:lvl>
+  </w:abstractNum>
+  <w:abstractNum w:abstractNumId="7" w15:restartNumberingAfterBreak="0">
     <w:nsid w:val="7F1F1E9D"/>
     <w:multiLevelType w:val="hybridMultilevel"/>
     <w:tmpl w:val="5C9A0740"/>
@@ -3863,22 +5456,28 @@
     </w:lvl>
   </w:abstractNum>
   <w:num w:numId="1">
-    <w:abstractNumId w:val="2"/>
+    <w:abstractNumId w:val="3"/>
   </w:num>
   <w:num w:numId="2">
     <w:abstractNumId w:val="0"/>
   </w:num>
   <w:num w:numId="3">
-    <w:abstractNumId w:val="4"/>
+    <w:abstractNumId w:val="5"/>
   </w:num>
   <w:num w:numId="4">
-    <w:abstractNumId w:val="3"/>
+    <w:abstractNumId w:val="4"/>
   </w:num>
   <w:num w:numId="5">
     <w:abstractNumId w:val="1"/>
   </w:num>
   <w:num w:numId="6">
-    <w:abstractNumId w:val="5"/>
+    <w:abstractNumId w:val="7"/>
+  </w:num>
+  <w:num w:numId="7">
+    <w:abstractNumId w:val="6"/>
+  </w:num>
+  <w:num w:numId="8">
+    <w:abstractNumId w:val="2"/>
   </w:num>
 </w:numbering>
 </file>
@@ -4281,11 +5880,11 @@
   <w:style w:type="paragraph" w:default="1" w:styleId="Normal">
     <w:name w:val="Normal"/>
     <w:qFormat/>
+    <w:rsid w:val="00746A5C"/>
   </w:style>
   <w:style w:type="character" w:default="1" w:styleId="DefaultParagraphFont">
     <w:name w:val="Default Paragraph Font"/>
     <w:uiPriority w:val="1"/>
-    <w:semiHidden/>
     <w:unhideWhenUsed/>
   </w:style>
   <w:style w:type="table" w:default="1" w:styleId="TableNormal">
@@ -4319,6 +5918,22 @@
       <w:ind w:left="720"/>
       <w:contextualSpacing/>
     </w:pPr>
+  </w:style>
+  <w:style w:type="paragraph" w:customStyle="1" w:styleId="Default">
+    <w:name w:val="Default"/>
+    <w:rsid w:val="00EC07A4"/>
+    <w:pPr>
+      <w:autoSpaceDE w:val="0"/>
+      <w:autoSpaceDN w:val="0"/>
+      <w:adjustRightInd w:val="0"/>
+      <w:spacing w:after="0" w:line="240" w:lineRule="auto"/>
+    </w:pPr>
+    <w:rPr>
+      <w:rFonts w:ascii="Times New Roman" w:hAnsi="Times New Roman" w:cs="Times New Roman"/>
+      <w:color w:val="000000"/>
+      <w:sz w:val="24"/>
+      <w:szCs w:val="24"/>
+    </w:rPr>
   </w:style>
 </w:styles>
 </file>

</xml_diff>